<commit_message>
MB-100: Clarify timers do not guarantee ordering
Change-Id: I0299bbebcb56b1451d07539abae9aead1fa1b2f4
Reviewed-on: http://review.couchbase.org/87142
Reviewed-by: Sriram Melkote <siri@couchbase.com>
Tested-by: Sriram Melkote <siri@couchbase.com>
</commit_message>
<xml_diff>
--- a/docs/src/specification-51.docx
+++ b/docs/src/specification-51.docx
@@ -300,6 +300,11 @@
       <w:r>
         <w:t>This choice causes all timers created by prior versions of the functions to be deleted, and only timers created after deployment of the current version of the function will be honored.</w:t>
       </w:r>
+    </w:p>
+    <w:p>
+      <w:pPr>
+        <w:jc w:val="both"/>
+      </w:pPr>
     </w:p>
     <w:p>
       <w:pPr>
@@ -1438,6 +1443,7 @@
         </w:rPr>
         <w:t xml:space="preserve">  </w:t>
       </w:r>
+      <w:proofErr w:type="spellStart"/>
       <w:r>
         <w:rPr>
           <w:rStyle w:val="keyword2"/>
@@ -1445,7 +1451,17 @@
           <w:sz w:val="18"/>
           <w:szCs w:val="18"/>
         </w:rPr>
-        <w:t xml:space="preserve">var </w:t>
+        <w:t>var</w:t>
+      </w:r>
+      <w:proofErr w:type="spellEnd"/>
+      <w:r>
+        <w:rPr>
+          <w:rStyle w:val="keyword2"/>
+          <w:rFonts w:ascii="Consolas" w:eastAsia="Times New Roman" w:hAnsi="Consolas"/>
+          <w:sz w:val="18"/>
+          <w:szCs w:val="18"/>
+        </w:rPr>
+        <w:t xml:space="preserve"> </w:t>
       </w:r>
       <w:proofErr w:type="spellStart"/>
       <w:r>
@@ -1887,6 +1903,7 @@
         </w:rPr>
         <w:t xml:space="preserve">  </w:t>
       </w:r>
+      <w:proofErr w:type="spellStart"/>
       <w:r>
         <w:rPr>
           <w:rStyle w:val="keyword2"/>
@@ -1896,6 +1913,7 @@
         </w:rPr>
         <w:t>var</w:t>
       </w:r>
+      <w:proofErr w:type="spellEnd"/>
       <w:r>
         <w:rPr>
           <w:rFonts w:ascii="Consolas" w:eastAsia="Times New Roman" w:hAnsi="Consolas"/>
@@ -3450,10 +3468,27 @@
         <w:t>Functions can register to observe wall clock time events. Such events can occur either standalone, or in reference to a specific document.</w:t>
       </w:r>
       <w:r>
-        <w:t xml:space="preserve"> Timers are sharded across eventing nodes, and so are scalable. For this reason, there is no guarantee that a timer will fire on the same node on which it was registered.</w:t>
-      </w:r>
-      <w:r>
-        <w:t xml:space="preserve"> Timers allow an opaque value to be provided, which is made available to the callback when the timer fires. Opaque values are serialized and deserialized and hence are passed by value, and must be smaller than system defined limits.</w:t>
+        <w:t xml:space="preserve"> Timers are sharded across eventing nodes, and so are scalable. For this reason, there is no guarantee that a timer will fire on the same node on which it was registered</w:t>
+      </w:r>
+      <w:r>
+        <w:t xml:space="preserve"> or ordering between any two timers will be maintained</w:t>
+      </w:r>
+      <w:r>
+        <w:t>.</w:t>
+      </w:r>
+      <w:r>
+        <w:t xml:space="preserve"> </w:t>
+      </w:r>
+      <w:r>
+        <w:t xml:space="preserve">Timers only guarantee to fire at or after the specified time. </w:t>
+      </w:r>
+      <w:r>
+        <w:t>Timers allow an opaque value to be provided, which is made available to the callback when the timer fires. Opaque values are serialized and deserialized and hence are passed by value, and mu</w:t>
+      </w:r>
+      <w:bookmarkStart w:id="0" w:name="_GoBack"/>
+      <w:bookmarkEnd w:id="0"/>
+      <w:r>
+        <w:t>st be smaller than system defined limits.</w:t>
       </w:r>
     </w:p>
     <w:p>
@@ -3607,6 +3642,7 @@
         </w:rPr>
         <w:t>    </w:t>
       </w:r>
+      <w:proofErr w:type="spellStart"/>
       <w:r>
         <w:rPr>
           <w:rStyle w:val="keyword2"/>
@@ -3616,6 +3652,7 @@
         </w:rPr>
         <w:t>var</w:t>
       </w:r>
+      <w:proofErr w:type="spellEnd"/>
       <w:r>
         <w:rPr>
           <w:rFonts w:ascii="Consolas" w:eastAsia="Times New Roman" w:hAnsi="Consolas"/>
@@ -4925,15 +4962,7 @@
         <w:jc w:val="both"/>
       </w:pPr>
       <w:r>
-        <w:t>The following event handlers are available</w:t>
-      </w:r>
-      <w:bookmarkStart w:id="0" w:name="_GoBack"/>
-      <w:r>
-        <w:t xml:space="preserve"> in </w:t>
-      </w:r>
-      <w:bookmarkEnd w:id="0"/>
-      <w:r>
-        <w:t>5.1.</w:t>
+        <w:t>The following event handlers are available in 5.1.</w:t>
       </w:r>
     </w:p>
     <w:p>
@@ -5518,6 +5547,7 @@
         </w:rPr>
         <w:t xml:space="preserve">  </w:t>
       </w:r>
+      <w:proofErr w:type="spellStart"/>
       <w:r>
         <w:rPr>
           <w:rStyle w:val="keyword2"/>
@@ -5527,6 +5557,7 @@
         </w:rPr>
         <w:t>var</w:t>
       </w:r>
+      <w:proofErr w:type="spellEnd"/>
       <w:r>
         <w:rPr>
           <w:rFonts w:ascii="Consolas" w:eastAsia="Times New Roman" w:hAnsi="Consolas"/>

</xml_diff>

<commit_message>
[Docs] Update docs regarding changes with variable substitution in N1QL
Change-Id: Ia1d77bac332c6ad4ae0c513869d3de724b0e5048
Reviewed-on: http://review.couchbase.org/89058
Reviewed-by: Sriram Melkote <siri@couchbase.com>
Tested-by: Sriram Melkote <siri@couchbase.com>
</commit_message>
<xml_diff>
--- a/docs/src/specification-51.docx
+++ b/docs/src/specification-51.docx
@@ -1,6 +1,6 @@
 
 <file path=word/document.xml><?xml version="1.0" encoding="utf-8"?>
-<w:document xmlns:wpc="http://schemas.microsoft.com/office/word/2010/wordprocessingCanvas" xmlns:mo="http://schemas.microsoft.com/office/mac/office/2008/main" xmlns:mc="http://schemas.openxmlformats.org/markup-compatibility/2006" xmlns:mv="urn:schemas-microsoft-com:mac:vml" xmlns:o="urn:schemas-microsoft-com:office:office" xmlns:r="http://schemas.openxmlformats.org/officeDocument/2006/relationships" xmlns:m="http://schemas.openxmlformats.org/officeDocument/2006/math" xmlns:v="urn:schemas-microsoft-com:vml" xmlns:wp14="http://schemas.microsoft.com/office/word/2010/wordprocessingDrawing" xmlns:wp="http://schemas.openxmlformats.org/drawingml/2006/wordprocessingDrawing" xmlns:w10="urn:schemas-microsoft-com:office:word" xmlns:w="http://schemas.openxmlformats.org/wordprocessingml/2006/main" xmlns:w14="http://schemas.microsoft.com/office/word/2010/wordml" xmlns:w15="http://schemas.microsoft.com/office/word/2012/wordml" xmlns:wpg="http://schemas.microsoft.com/office/word/2010/wordprocessingGroup" xmlns:wpi="http://schemas.microsoft.com/office/word/2010/wordprocessingInk" xmlns:wne="http://schemas.microsoft.com/office/word/2006/wordml" xmlns:wps="http://schemas.microsoft.com/office/word/2010/wordprocessingShape" mc:Ignorable="w14 w15 wp14">
+<w:document xmlns:wpc="http://schemas.microsoft.com/office/word/2010/wordprocessingCanvas" xmlns:cx="http://schemas.microsoft.com/office/drawing/2014/chartex" xmlns:cx1="http://schemas.microsoft.com/office/drawing/2015/9/8/chartex" xmlns:cx2="http://schemas.microsoft.com/office/drawing/2015/10/21/chartex" xmlns:cx3="http://schemas.microsoft.com/office/drawing/2016/5/9/chartex" xmlns:cx4="http://schemas.microsoft.com/office/drawing/2016/5/10/chartex" xmlns:cx5="http://schemas.microsoft.com/office/drawing/2016/5/11/chartex" xmlns:cx6="http://schemas.microsoft.com/office/drawing/2016/5/12/chartex" xmlns:cx7="http://schemas.microsoft.com/office/drawing/2016/5/13/chartex" xmlns:cx8="http://schemas.microsoft.com/office/drawing/2016/5/14/chartex" xmlns:mc="http://schemas.openxmlformats.org/markup-compatibility/2006" xmlns:aink="http://schemas.microsoft.com/office/drawing/2016/ink" xmlns:am3d="http://schemas.microsoft.com/office/drawing/2017/model3d" xmlns:o="urn:schemas-microsoft-com:office:office" xmlns:r="http://schemas.openxmlformats.org/officeDocument/2006/relationships" xmlns:m="http://schemas.openxmlformats.org/officeDocument/2006/math" xmlns:v="urn:schemas-microsoft-com:vml" xmlns:wp14="http://schemas.microsoft.com/office/word/2010/wordprocessingDrawing" xmlns:wp="http://schemas.openxmlformats.org/drawingml/2006/wordprocessingDrawing" xmlns:w10="urn:schemas-microsoft-com:office:word" xmlns:w="http://schemas.openxmlformats.org/wordprocessingml/2006/main" xmlns:w14="http://schemas.microsoft.com/office/word/2010/wordml" xmlns:w15="http://schemas.microsoft.com/office/word/2012/wordml" xmlns:w16cid="http://schemas.microsoft.com/office/word/2016/wordml/cid" xmlns:w16se="http://schemas.microsoft.com/office/word/2015/wordml/symex" xmlns:wpg="http://schemas.microsoft.com/office/word/2010/wordprocessingGroup" xmlns:wpi="http://schemas.microsoft.com/office/word/2010/wordprocessingInk" xmlns:wne="http://schemas.microsoft.com/office/word/2006/wordml" xmlns:wps="http://schemas.microsoft.com/office/word/2010/wordprocessingShape" mc:Ignorable="w14 w15 w16se w16cid wp14">
   <w:body>
     <w:p>
       <w:pPr>
@@ -2605,19 +2605,79 @@
         <w:t>.</w:t>
       </w:r>
       <w:r>
-        <w:t xml:space="preserve"> Any variable in the scope of the function can be referred to using </w:t>
+        <w:t xml:space="preserve"> Any variable </w:t>
+      </w:r>
+      <w:r>
+        <w:t xml:space="preserve">which is reachable from the scope of the N1QL query </w:t>
+      </w:r>
+      <w:r>
+        <w:t xml:space="preserve">can be referred to using </w:t>
       </w:r>
       <w:r>
         <w:rPr>
           <w:i/>
         </w:rPr>
-        <w:t>:&lt;variable&gt;</w:t>
-      </w:r>
-      <w:r>
-        <w:t xml:space="preserve"> syntax in any part of the N1QL statement where parameters are allowed by N1QL in prepared queries.</w:t>
+        <w:t>$</w:t>
+      </w:r>
+      <w:r>
+        <w:rPr>
+          <w:i/>
+        </w:rPr>
+        <w:t>&lt;variable&gt;</w:t>
+      </w:r>
+      <w:r>
+        <w:t xml:space="preserve"> syntax in </w:t>
+      </w:r>
+      <w:r>
+        <w:t>the N1QL statement</w:t>
+      </w:r>
+      <w:r>
+        <w:t xml:space="preserve"> where parameters </w:t>
+      </w:r>
+      <w:r>
+        <w:t>will</w:t>
+      </w:r>
+      <w:bookmarkStart w:id="0" w:name="_GoBack"/>
+      <w:bookmarkEnd w:id="0"/>
+      <w:r>
+        <w:t xml:space="preserve"> be </w:t>
       </w:r>
       <w:r>
         <w:t xml:space="preserve"> </w:t>
+      </w:r>
+      <w:r>
+        <w:t>substituted according to the rules of named parameters substitution in the N1QL grammar specification</w:t>
+      </w:r>
+      <w:r>
+        <w:t>.</w:t>
+      </w:r>
+      <w:r>
+        <w:t xml:space="preserve"> </w:t>
+      </w:r>
+    </w:p>
+    <w:p>
+      <w:pPr>
+        <w:jc w:val="both"/>
+      </w:pPr>
+      <w:r>
+        <w:t xml:space="preserve">The iterator we provide is an input iterator (elements are </w:t>
+      </w:r>
+      <w:r>
+        <w:rPr>
+          <w:i/>
+        </w:rPr>
+        <w:t>read-only</w:t>
+      </w:r>
+      <w:r>
+        <w:t xml:space="preserve">). The keyword ‘this’ </w:t>
+      </w:r>
+      <w:proofErr w:type="spellStart"/>
+      <w:r>
+        <w:t>can not</w:t>
+      </w:r>
+      <w:proofErr w:type="spellEnd"/>
+      <w:r>
+        <w:t xml:space="preserve"> be used in the body of the iterator. The variables created inside the iterator are local to the iterator.</w:t>
       </w:r>
     </w:p>
     <w:p>
@@ -3483,12 +3543,11 @@
         <w:t xml:space="preserve">Timers only guarantee to fire at or after the specified time. </w:t>
       </w:r>
       <w:r>
-        <w:t>Timers allow an opaque value to be provided, which is made available to the callback when the timer fires. Opaque values are serialized and deserialized and hence are passed by value, and mu</w:t>
-      </w:r>
-      <w:bookmarkStart w:id="0" w:name="_GoBack"/>
-      <w:bookmarkEnd w:id="0"/>
-      <w:r>
-        <w:t>st be smaller than system defined limits.</w:t>
+        <w:t xml:space="preserve">Timers allow an opaque value to be provided, which is made </w:t>
+      </w:r>
+      <w:r>
+        <w:lastRenderedPageBreak/>
+        <w:t>available to the callback when the timer fires. Opaque values are serialized and deserialized and hence are passed by value, and must be smaller than system defined limits.</w:t>
       </w:r>
     </w:p>
     <w:p>
@@ -5290,6 +5349,7 @@
           <w:szCs w:val="18"/>
           <w:bdr w:val="none" w:sz="0" w:space="0" w:color="auto" w:frame="1"/>
         </w:rPr>
+        <w:lastRenderedPageBreak/>
         <w:t> </w:t>
       </w:r>
       <w:r>
@@ -6016,6 +6076,7 @@
         <w:jc w:val="both"/>
       </w:pPr>
       <w:r>
+        <w:lastRenderedPageBreak/>
         <w:t>State and Statelessness</w:t>
       </w:r>
     </w:p>
@@ -6086,8 +6147,8 @@
 </file>
 
 <file path=word/numbering.xml><?xml version="1.0" encoding="utf-8"?>
-<w:numbering xmlns:wpc="http://schemas.microsoft.com/office/word/2010/wordprocessingCanvas" xmlns:mo="http://schemas.microsoft.com/office/mac/office/2008/main" xmlns:mc="http://schemas.openxmlformats.org/markup-compatibility/2006" xmlns:mv="urn:schemas-microsoft-com:mac:vml" xmlns:o="urn:schemas-microsoft-com:office:office" xmlns:r="http://schemas.openxmlformats.org/officeDocument/2006/relationships" xmlns:m="http://schemas.openxmlformats.org/officeDocument/2006/math" xmlns:v="urn:schemas-microsoft-com:vml" xmlns:wp14="http://schemas.microsoft.com/office/word/2010/wordprocessingDrawing" xmlns:wp="http://schemas.openxmlformats.org/drawingml/2006/wordprocessingDrawing" xmlns:w10="urn:schemas-microsoft-com:office:word" xmlns:w="http://schemas.openxmlformats.org/wordprocessingml/2006/main" xmlns:w14="http://schemas.microsoft.com/office/word/2010/wordml" xmlns:w15="http://schemas.microsoft.com/office/word/2012/wordml" xmlns:wpg="http://schemas.microsoft.com/office/word/2010/wordprocessingGroup" xmlns:wpi="http://schemas.microsoft.com/office/word/2010/wordprocessingInk" xmlns:wne="http://schemas.microsoft.com/office/word/2006/wordml" xmlns:wps="http://schemas.microsoft.com/office/word/2010/wordprocessingShape" mc:Ignorable="w14 w15 wp14">
-  <w:abstractNum w:abstractNumId="0">
+<w:numbering xmlns:wpc="http://schemas.microsoft.com/office/word/2010/wordprocessingCanvas" xmlns:cx="http://schemas.microsoft.com/office/drawing/2014/chartex" xmlns:cx1="http://schemas.microsoft.com/office/drawing/2015/9/8/chartex" xmlns:cx2="http://schemas.microsoft.com/office/drawing/2015/10/21/chartex" xmlns:cx3="http://schemas.microsoft.com/office/drawing/2016/5/9/chartex" xmlns:cx4="http://schemas.microsoft.com/office/drawing/2016/5/10/chartex" xmlns:cx5="http://schemas.microsoft.com/office/drawing/2016/5/11/chartex" xmlns:cx6="http://schemas.microsoft.com/office/drawing/2016/5/12/chartex" xmlns:cx7="http://schemas.microsoft.com/office/drawing/2016/5/13/chartex" xmlns:cx8="http://schemas.microsoft.com/office/drawing/2016/5/14/chartex" xmlns:mc="http://schemas.openxmlformats.org/markup-compatibility/2006" xmlns:aink="http://schemas.microsoft.com/office/drawing/2016/ink" xmlns:am3d="http://schemas.microsoft.com/office/drawing/2017/model3d" xmlns:o="urn:schemas-microsoft-com:office:office" xmlns:r="http://schemas.openxmlformats.org/officeDocument/2006/relationships" xmlns:m="http://schemas.openxmlformats.org/officeDocument/2006/math" xmlns:v="urn:schemas-microsoft-com:vml" xmlns:wp14="http://schemas.microsoft.com/office/word/2010/wordprocessingDrawing" xmlns:wp="http://schemas.openxmlformats.org/drawingml/2006/wordprocessingDrawing" xmlns:w10="urn:schemas-microsoft-com:office:word" xmlns:w="http://schemas.openxmlformats.org/wordprocessingml/2006/main" xmlns:w14="http://schemas.microsoft.com/office/word/2010/wordml" xmlns:w15="http://schemas.microsoft.com/office/word/2012/wordml" xmlns:w16cid="http://schemas.microsoft.com/office/word/2016/wordml/cid" xmlns:w16se="http://schemas.microsoft.com/office/word/2015/wordml/symex" xmlns:wpg="http://schemas.microsoft.com/office/word/2010/wordprocessingGroup" xmlns:wpi="http://schemas.microsoft.com/office/word/2010/wordprocessingInk" xmlns:wne="http://schemas.microsoft.com/office/word/2006/wordml" xmlns:wps="http://schemas.microsoft.com/office/word/2010/wordprocessingShape" mc:Ignorable="w14 w15 w16se w16cid wp14">
+  <w:abstractNum w:abstractNumId="0" w15:restartNumberingAfterBreak="0">
     <w:nsid w:val="0D4962CD"/>
     <w:multiLevelType w:val="multilevel"/>
     <w:tmpl w:val="732C022C"/>
@@ -6200,7 +6261,7 @@
       </w:pPr>
     </w:lvl>
   </w:abstractNum>
-  <w:abstractNum w:abstractNumId="1">
+  <w:abstractNum w:abstractNumId="1" w15:restartNumberingAfterBreak="0">
     <w:nsid w:val="1C3A185C"/>
     <w:multiLevelType w:val="multilevel"/>
     <w:tmpl w:val="732C022C"/>
@@ -6313,7 +6374,7 @@
       </w:pPr>
     </w:lvl>
   </w:abstractNum>
-  <w:abstractNum w:abstractNumId="2">
+  <w:abstractNum w:abstractNumId="2" w15:restartNumberingAfterBreak="0">
     <w:nsid w:val="26512286"/>
     <w:multiLevelType w:val="multilevel"/>
     <w:tmpl w:val="5674F9C6"/>
@@ -6426,7 +6487,7 @@
       </w:pPr>
     </w:lvl>
   </w:abstractNum>
-  <w:abstractNum w:abstractNumId="3">
+  <w:abstractNum w:abstractNumId="3" w15:restartNumberingAfterBreak="0">
     <w:nsid w:val="34E160FD"/>
     <w:multiLevelType w:val="hybridMultilevel"/>
     <w:tmpl w:val="CFCAF934"/>
@@ -6515,7 +6576,7 @@
       </w:pPr>
     </w:lvl>
   </w:abstractNum>
-  <w:abstractNum w:abstractNumId="4">
+  <w:abstractNum w:abstractNumId="4" w15:restartNumberingAfterBreak="0">
     <w:nsid w:val="431F43A7"/>
     <w:multiLevelType w:val="multilevel"/>
     <w:tmpl w:val="584490CE"/>
@@ -6628,7 +6689,7 @@
       </w:pPr>
     </w:lvl>
   </w:abstractNum>
-  <w:abstractNum w:abstractNumId="5">
+  <w:abstractNum w:abstractNumId="5" w15:restartNumberingAfterBreak="0">
     <w:nsid w:val="47F30643"/>
     <w:multiLevelType w:val="multilevel"/>
     <w:tmpl w:val="E690CA62"/>
@@ -6741,7 +6802,7 @@
       </w:pPr>
     </w:lvl>
   </w:abstractNum>
-  <w:abstractNum w:abstractNumId="6">
+  <w:abstractNum w:abstractNumId="6" w15:restartNumberingAfterBreak="0">
     <w:nsid w:val="493B2E5F"/>
     <w:multiLevelType w:val="multilevel"/>
     <w:tmpl w:val="732C022C"/>
@@ -6854,7 +6915,7 @@
       </w:pPr>
     </w:lvl>
   </w:abstractNum>
-  <w:abstractNum w:abstractNumId="7">
+  <w:abstractNum w:abstractNumId="7" w15:restartNumberingAfterBreak="0">
     <w:nsid w:val="4B792BEB"/>
     <w:multiLevelType w:val="multilevel"/>
     <w:tmpl w:val="43C65D74"/>
@@ -6967,7 +7028,7 @@
       </w:pPr>
     </w:lvl>
   </w:abstractNum>
-  <w:abstractNum w:abstractNumId="8">
+  <w:abstractNum w:abstractNumId="8" w15:restartNumberingAfterBreak="0">
     <w:nsid w:val="50F937E8"/>
     <w:multiLevelType w:val="multilevel"/>
     <w:tmpl w:val="15DCD5AE"/>
@@ -7080,7 +7141,7 @@
       </w:pPr>
     </w:lvl>
   </w:abstractNum>
-  <w:abstractNum w:abstractNumId="9">
+  <w:abstractNum w:abstractNumId="9" w15:restartNumberingAfterBreak="0">
     <w:nsid w:val="510D16AF"/>
     <w:multiLevelType w:val="multilevel"/>
     <w:tmpl w:val="BC60436A"/>
@@ -7193,7 +7254,7 @@
       </w:pPr>
     </w:lvl>
   </w:abstractNum>
-  <w:abstractNum w:abstractNumId="10">
+  <w:abstractNum w:abstractNumId="10" w15:restartNumberingAfterBreak="0">
     <w:nsid w:val="57174D79"/>
     <w:multiLevelType w:val="multilevel"/>
     <w:tmpl w:val="C6B6B53E"/>
@@ -7306,7 +7367,7 @@
       </w:pPr>
     </w:lvl>
   </w:abstractNum>
-  <w:abstractNum w:abstractNumId="11">
+  <w:abstractNum w:abstractNumId="11" w15:restartNumberingAfterBreak="0">
     <w:nsid w:val="616A772F"/>
     <w:multiLevelType w:val="multilevel"/>
     <w:tmpl w:val="27D80CAE"/>
@@ -7419,7 +7480,7 @@
       </w:pPr>
     </w:lvl>
   </w:abstractNum>
-  <w:abstractNum w:abstractNumId="12">
+  <w:abstractNum w:abstractNumId="12" w15:restartNumberingAfterBreak="0">
     <w:nsid w:val="74A7070E"/>
     <w:multiLevelType w:val="multilevel"/>
     <w:tmpl w:val="CD40AD0E"/>
@@ -7532,7 +7593,7 @@
       </w:pPr>
     </w:lvl>
   </w:abstractNum>
-  <w:abstractNum w:abstractNumId="13">
+  <w:abstractNum w:abstractNumId="13" w15:restartNumberingAfterBreak="0">
     <w:nsid w:val="78B32E79"/>
     <w:multiLevelType w:val="multilevel"/>
     <w:tmpl w:val="732C022C"/>
@@ -7645,7 +7706,7 @@
       </w:pPr>
     </w:lvl>
   </w:abstractNum>
-  <w:abstractNum w:abstractNumId="14">
+  <w:abstractNum w:abstractNumId="14" w15:restartNumberingAfterBreak="0">
     <w:nsid w:val="78F81BD5"/>
     <w:multiLevelType w:val="multilevel"/>
     <w:tmpl w:val="D324C35E"/>
@@ -7758,7 +7819,7 @@
       </w:pPr>
     </w:lvl>
   </w:abstractNum>
-  <w:abstractNum w:abstractNumId="15">
+  <w:abstractNum w:abstractNumId="15" w15:restartNumberingAfterBreak="0">
     <w:nsid w:val="79AD34E7"/>
     <w:multiLevelType w:val="multilevel"/>
     <w:tmpl w:val="8C3EC94E"/>
@@ -7871,7 +7932,7 @@
       </w:pPr>
     </w:lvl>
   </w:abstractNum>
-  <w:abstractNum w:abstractNumId="16">
+  <w:abstractNum w:abstractNumId="16" w15:restartNumberingAfterBreak="0">
     <w:nsid w:val="7A79383E"/>
     <w:multiLevelType w:val="multilevel"/>
     <w:tmpl w:val="732C022C"/>
@@ -8039,7 +8100,7 @@
 </file>
 
 <file path=word/styles.xml><?xml version="1.0" encoding="utf-8"?>
-<w:styles xmlns:mc="http://schemas.openxmlformats.org/markup-compatibility/2006" xmlns:r="http://schemas.openxmlformats.org/officeDocument/2006/relationships" xmlns:w="http://schemas.openxmlformats.org/wordprocessingml/2006/main" xmlns:w14="http://schemas.microsoft.com/office/word/2010/wordml" xmlns:w15="http://schemas.microsoft.com/office/word/2012/wordml" mc:Ignorable="w14 w15">
+<w:styles xmlns:mc="http://schemas.openxmlformats.org/markup-compatibility/2006" xmlns:r="http://schemas.openxmlformats.org/officeDocument/2006/relationships" xmlns:w="http://schemas.openxmlformats.org/wordprocessingml/2006/main" xmlns:w14="http://schemas.microsoft.com/office/word/2010/wordml" xmlns:w15="http://schemas.microsoft.com/office/word/2012/wordml" xmlns:w16cid="http://schemas.microsoft.com/office/word/2016/wordml/cid" xmlns:w16se="http://schemas.microsoft.com/office/word/2015/wordml/symex" mc:Ignorable="w14 w15 w16se w16cid">
   <w:docDefaults>
     <w:rPrDefault>
       <w:rPr>
@@ -8051,7 +8112,7 @@
     </w:rPrDefault>
     <w:pPrDefault/>
   </w:docDefaults>
-  <w:latentStyles w:defLockedState="0" w:defUIPriority="99" w:defSemiHidden="0" w:defUnhideWhenUsed="0" w:defQFormat="0" w:count="382">
+  <w:latentStyles w:defLockedState="0" w:defUIPriority="99" w:defSemiHidden="0" w:defUnhideWhenUsed="0" w:defQFormat="0" w:count="375">
     <w:lsdException w:name="Normal" w:uiPriority="0" w:qFormat="1"/>
     <w:lsdException w:name="heading 1" w:uiPriority="9" w:qFormat="1"/>
     <w:lsdException w:name="heading 2" w:semiHidden="1" w:uiPriority="9" w:unhideWhenUsed="1" w:qFormat="1"/>
@@ -8208,15 +8269,6 @@
     <w:lsdException w:name="Balloon Text" w:semiHidden="1" w:unhideWhenUsed="1"/>
     <w:lsdException w:name="Table Grid" w:uiPriority="39"/>
     <w:lsdException w:name="Table Theme" w:semiHidden="1" w:unhideWhenUsed="1"/>
-    <w:lsdException w:name="Note Level 1" w:semiHidden="1" w:unhideWhenUsed="1"/>
-    <w:lsdException w:name="Note Level 2" w:semiHidden="1" w:unhideWhenUsed="1"/>
-    <w:lsdException w:name="Note Level 3" w:semiHidden="1" w:unhideWhenUsed="1"/>
-    <w:lsdException w:name="Note Level 4" w:semiHidden="1" w:unhideWhenUsed="1"/>
-    <w:lsdException w:name="Note Level 5" w:semiHidden="1" w:unhideWhenUsed="1"/>
-    <w:lsdException w:name="Note Level 6" w:semiHidden="1" w:unhideWhenUsed="1"/>
-    <w:lsdException w:name="Note Level 7" w:semiHidden="1" w:unhideWhenUsed="1"/>
-    <w:lsdException w:name="Note Level 8" w:semiHidden="1" w:unhideWhenUsed="1"/>
-    <w:lsdException w:name="Note Level 9" w:semiHidden="1" w:unhideWhenUsed="1"/>
     <w:lsdException w:name="Placeholder Text" w:semiHidden="1"/>
     <w:lsdException w:name="No Spacing" w:uiPriority="1" w:qFormat="1"/>
     <w:lsdException w:name="Light Shading" w:uiPriority="60"/>

</xml_diff>

<commit_message>
Revert "Merge remote-tracking branch 'origin/unstable'"
This reverts commit a5b843aaa23ae768c17a75b4af6b6b85a3bd9a1a.

Change-Id: I65d5609ad905c4a8955c97617a24e19a84e9b875
Reviewed-on: http://review.couchbase.org/89167
Reviewed-by: Abhishek Singh <abhishek@couchbase.com>
Tested-by: Abhishek Singh <abhishek@couchbase.com>
</commit_message>
<xml_diff>
--- a/docs/src/specification-51.docx
+++ b/docs/src/specification-51.docx
@@ -1,6 +1,6 @@
 
 <file path=word/document.xml><?xml version="1.0" encoding="utf-8"?>
-<w:document xmlns:wpc="http://schemas.microsoft.com/office/word/2010/wordprocessingCanvas" xmlns:cx="http://schemas.microsoft.com/office/drawing/2014/chartex" xmlns:cx1="http://schemas.microsoft.com/office/drawing/2015/9/8/chartex" xmlns:cx2="http://schemas.microsoft.com/office/drawing/2015/10/21/chartex" xmlns:cx3="http://schemas.microsoft.com/office/drawing/2016/5/9/chartex" xmlns:cx4="http://schemas.microsoft.com/office/drawing/2016/5/10/chartex" xmlns:cx5="http://schemas.microsoft.com/office/drawing/2016/5/11/chartex" xmlns:cx6="http://schemas.microsoft.com/office/drawing/2016/5/12/chartex" xmlns:cx7="http://schemas.microsoft.com/office/drawing/2016/5/13/chartex" xmlns:cx8="http://schemas.microsoft.com/office/drawing/2016/5/14/chartex" xmlns:mc="http://schemas.openxmlformats.org/markup-compatibility/2006" xmlns:aink="http://schemas.microsoft.com/office/drawing/2016/ink" xmlns:am3d="http://schemas.microsoft.com/office/drawing/2017/model3d" xmlns:o="urn:schemas-microsoft-com:office:office" xmlns:r="http://schemas.openxmlformats.org/officeDocument/2006/relationships" xmlns:m="http://schemas.openxmlformats.org/officeDocument/2006/math" xmlns:v="urn:schemas-microsoft-com:vml" xmlns:wp14="http://schemas.microsoft.com/office/word/2010/wordprocessingDrawing" xmlns:wp="http://schemas.openxmlformats.org/drawingml/2006/wordprocessingDrawing" xmlns:w10="urn:schemas-microsoft-com:office:word" xmlns:w="http://schemas.openxmlformats.org/wordprocessingml/2006/main" xmlns:w14="http://schemas.microsoft.com/office/word/2010/wordml" xmlns:w15="http://schemas.microsoft.com/office/word/2012/wordml" xmlns:w16cid="http://schemas.microsoft.com/office/word/2016/wordml/cid" xmlns:w16se="http://schemas.microsoft.com/office/word/2015/wordml/symex" xmlns:wpg="http://schemas.microsoft.com/office/word/2010/wordprocessingGroup" xmlns:wpi="http://schemas.microsoft.com/office/word/2010/wordprocessingInk" xmlns:wne="http://schemas.microsoft.com/office/word/2006/wordml" xmlns:wps="http://schemas.microsoft.com/office/word/2010/wordprocessingShape" mc:Ignorable="w14 w15 w16se w16cid wp14">
+<w:document xmlns:wpc="http://schemas.microsoft.com/office/word/2010/wordprocessingCanvas" xmlns:mo="http://schemas.microsoft.com/office/mac/office/2008/main" xmlns:mc="http://schemas.openxmlformats.org/markup-compatibility/2006" xmlns:mv="urn:schemas-microsoft-com:mac:vml" xmlns:o="urn:schemas-microsoft-com:office:office" xmlns:r="http://schemas.openxmlformats.org/officeDocument/2006/relationships" xmlns:m="http://schemas.openxmlformats.org/officeDocument/2006/math" xmlns:v="urn:schemas-microsoft-com:vml" xmlns:wp14="http://schemas.microsoft.com/office/word/2010/wordprocessingDrawing" xmlns:wp="http://schemas.openxmlformats.org/drawingml/2006/wordprocessingDrawing" xmlns:w10="urn:schemas-microsoft-com:office:word" xmlns:w="http://schemas.openxmlformats.org/wordprocessingml/2006/main" xmlns:w14="http://schemas.microsoft.com/office/word/2010/wordml" xmlns:w15="http://schemas.microsoft.com/office/word/2012/wordml" xmlns:wpg="http://schemas.microsoft.com/office/word/2010/wordprocessingGroup" xmlns:wpi="http://schemas.microsoft.com/office/word/2010/wordprocessingInk" xmlns:wne="http://schemas.microsoft.com/office/word/2006/wordml" xmlns:wps="http://schemas.microsoft.com/office/word/2010/wordprocessingShape" mc:Ignorable="w14 w15 wp14">
   <w:body>
     <w:p>
       <w:pPr>
@@ -2605,79 +2605,19 @@
         <w:t>.</w:t>
       </w:r>
       <w:r>
-        <w:t xml:space="preserve"> Any variable </w:t>
-      </w:r>
-      <w:r>
-        <w:t xml:space="preserve">which is reachable from the scope of the N1QL query </w:t>
-      </w:r>
-      <w:r>
-        <w:t xml:space="preserve">can be referred to using </w:t>
+        <w:t xml:space="preserve"> Any variable in the scope of the function can be referred to using </w:t>
       </w:r>
       <w:r>
         <w:rPr>
           <w:i/>
         </w:rPr>
-        <w:t>$</w:t>
-      </w:r>
-      <w:r>
-        <w:rPr>
-          <w:i/>
-        </w:rPr>
-        <w:t>&lt;variable&gt;</w:t>
-      </w:r>
-      <w:r>
-        <w:t xml:space="preserve"> syntax in </w:t>
-      </w:r>
-      <w:r>
-        <w:t>the N1QL statement</w:t>
-      </w:r>
-      <w:r>
-        <w:t xml:space="preserve"> where parameters </w:t>
-      </w:r>
-      <w:r>
-        <w:t>will</w:t>
-      </w:r>
-      <w:bookmarkStart w:id="0" w:name="_GoBack"/>
-      <w:bookmarkEnd w:id="0"/>
-      <w:r>
-        <w:t xml:space="preserve"> be </w:t>
+        <w:t>:&lt;variable&gt;</w:t>
+      </w:r>
+      <w:r>
+        <w:t xml:space="preserve"> syntax in any part of the N1QL statement where parameters are allowed by N1QL in prepared queries.</w:t>
       </w:r>
       <w:r>
         <w:t xml:space="preserve"> </w:t>
-      </w:r>
-      <w:r>
-        <w:t>substituted according to the rules of named parameters substitution in the N1QL grammar specification</w:t>
-      </w:r>
-      <w:r>
-        <w:t>.</w:t>
-      </w:r>
-      <w:r>
-        <w:t xml:space="preserve"> </w:t>
-      </w:r>
-    </w:p>
-    <w:p>
-      <w:pPr>
-        <w:jc w:val="both"/>
-      </w:pPr>
-      <w:r>
-        <w:t xml:space="preserve">The iterator we provide is an input iterator (elements are </w:t>
-      </w:r>
-      <w:r>
-        <w:rPr>
-          <w:i/>
-        </w:rPr>
-        <w:t>read-only</w:t>
-      </w:r>
-      <w:r>
-        <w:t xml:space="preserve">). The keyword ‘this’ </w:t>
-      </w:r>
-      <w:proofErr w:type="spellStart"/>
-      <w:r>
-        <w:t>can not</w:t>
-      </w:r>
-      <w:proofErr w:type="spellEnd"/>
-      <w:r>
-        <w:t xml:space="preserve"> be used in the body of the iterator. The variables created inside the iterator are local to the iterator.</w:t>
       </w:r>
     </w:p>
     <w:p>
@@ -3543,11 +3483,12 @@
         <w:t xml:space="preserve">Timers only guarantee to fire at or after the specified time. </w:t>
       </w:r>
       <w:r>
-        <w:t xml:space="preserve">Timers allow an opaque value to be provided, which is made </w:t>
-      </w:r>
-      <w:r>
-        <w:lastRenderedPageBreak/>
-        <w:t>available to the callback when the timer fires. Opaque values are serialized and deserialized and hence are passed by value, and must be smaller than system defined limits.</w:t>
+        <w:t>Timers allow an opaque value to be provided, which is made available to the callback when the timer fires. Opaque values are serialized and deserialized and hence are passed by value, and mu</w:t>
+      </w:r>
+      <w:bookmarkStart w:id="0" w:name="_GoBack"/>
+      <w:bookmarkEnd w:id="0"/>
+      <w:r>
+        <w:t>st be smaller than system defined limits.</w:t>
       </w:r>
     </w:p>
     <w:p>
@@ -5349,7 +5290,6 @@
           <w:szCs w:val="18"/>
           <w:bdr w:val="none" w:sz="0" w:space="0" w:color="auto" w:frame="1"/>
         </w:rPr>
-        <w:lastRenderedPageBreak/>
         <w:t> </w:t>
       </w:r>
       <w:r>
@@ -6076,7 +6016,6 @@
         <w:jc w:val="both"/>
       </w:pPr>
       <w:r>
-        <w:lastRenderedPageBreak/>
         <w:t>State and Statelessness</w:t>
       </w:r>
     </w:p>
@@ -6147,8 +6086,8 @@
 </file>
 
 <file path=word/numbering.xml><?xml version="1.0" encoding="utf-8"?>
-<w:numbering xmlns:wpc="http://schemas.microsoft.com/office/word/2010/wordprocessingCanvas" xmlns:cx="http://schemas.microsoft.com/office/drawing/2014/chartex" xmlns:cx1="http://schemas.microsoft.com/office/drawing/2015/9/8/chartex" xmlns:cx2="http://schemas.microsoft.com/office/drawing/2015/10/21/chartex" xmlns:cx3="http://schemas.microsoft.com/office/drawing/2016/5/9/chartex" xmlns:cx4="http://schemas.microsoft.com/office/drawing/2016/5/10/chartex" xmlns:cx5="http://schemas.microsoft.com/office/drawing/2016/5/11/chartex" xmlns:cx6="http://schemas.microsoft.com/office/drawing/2016/5/12/chartex" xmlns:cx7="http://schemas.microsoft.com/office/drawing/2016/5/13/chartex" xmlns:cx8="http://schemas.microsoft.com/office/drawing/2016/5/14/chartex" xmlns:mc="http://schemas.openxmlformats.org/markup-compatibility/2006" xmlns:aink="http://schemas.microsoft.com/office/drawing/2016/ink" xmlns:am3d="http://schemas.microsoft.com/office/drawing/2017/model3d" xmlns:o="urn:schemas-microsoft-com:office:office" xmlns:r="http://schemas.openxmlformats.org/officeDocument/2006/relationships" xmlns:m="http://schemas.openxmlformats.org/officeDocument/2006/math" xmlns:v="urn:schemas-microsoft-com:vml" xmlns:wp14="http://schemas.microsoft.com/office/word/2010/wordprocessingDrawing" xmlns:wp="http://schemas.openxmlformats.org/drawingml/2006/wordprocessingDrawing" xmlns:w10="urn:schemas-microsoft-com:office:word" xmlns:w="http://schemas.openxmlformats.org/wordprocessingml/2006/main" xmlns:w14="http://schemas.microsoft.com/office/word/2010/wordml" xmlns:w15="http://schemas.microsoft.com/office/word/2012/wordml" xmlns:w16cid="http://schemas.microsoft.com/office/word/2016/wordml/cid" xmlns:w16se="http://schemas.microsoft.com/office/word/2015/wordml/symex" xmlns:wpg="http://schemas.microsoft.com/office/word/2010/wordprocessingGroup" xmlns:wpi="http://schemas.microsoft.com/office/word/2010/wordprocessingInk" xmlns:wne="http://schemas.microsoft.com/office/word/2006/wordml" xmlns:wps="http://schemas.microsoft.com/office/word/2010/wordprocessingShape" mc:Ignorable="w14 w15 w16se w16cid wp14">
-  <w:abstractNum w:abstractNumId="0" w15:restartNumberingAfterBreak="0">
+<w:numbering xmlns:wpc="http://schemas.microsoft.com/office/word/2010/wordprocessingCanvas" xmlns:mo="http://schemas.microsoft.com/office/mac/office/2008/main" xmlns:mc="http://schemas.openxmlformats.org/markup-compatibility/2006" xmlns:mv="urn:schemas-microsoft-com:mac:vml" xmlns:o="urn:schemas-microsoft-com:office:office" xmlns:r="http://schemas.openxmlformats.org/officeDocument/2006/relationships" xmlns:m="http://schemas.openxmlformats.org/officeDocument/2006/math" xmlns:v="urn:schemas-microsoft-com:vml" xmlns:wp14="http://schemas.microsoft.com/office/word/2010/wordprocessingDrawing" xmlns:wp="http://schemas.openxmlformats.org/drawingml/2006/wordprocessingDrawing" xmlns:w10="urn:schemas-microsoft-com:office:word" xmlns:w="http://schemas.openxmlformats.org/wordprocessingml/2006/main" xmlns:w14="http://schemas.microsoft.com/office/word/2010/wordml" xmlns:w15="http://schemas.microsoft.com/office/word/2012/wordml" xmlns:wpg="http://schemas.microsoft.com/office/word/2010/wordprocessingGroup" xmlns:wpi="http://schemas.microsoft.com/office/word/2010/wordprocessingInk" xmlns:wne="http://schemas.microsoft.com/office/word/2006/wordml" xmlns:wps="http://schemas.microsoft.com/office/word/2010/wordprocessingShape" mc:Ignorable="w14 w15 wp14">
+  <w:abstractNum w:abstractNumId="0">
     <w:nsid w:val="0D4962CD"/>
     <w:multiLevelType w:val="multilevel"/>
     <w:tmpl w:val="732C022C"/>
@@ -6261,7 +6200,7 @@
       </w:pPr>
     </w:lvl>
   </w:abstractNum>
-  <w:abstractNum w:abstractNumId="1" w15:restartNumberingAfterBreak="0">
+  <w:abstractNum w:abstractNumId="1">
     <w:nsid w:val="1C3A185C"/>
     <w:multiLevelType w:val="multilevel"/>
     <w:tmpl w:val="732C022C"/>
@@ -6374,7 +6313,7 @@
       </w:pPr>
     </w:lvl>
   </w:abstractNum>
-  <w:abstractNum w:abstractNumId="2" w15:restartNumberingAfterBreak="0">
+  <w:abstractNum w:abstractNumId="2">
     <w:nsid w:val="26512286"/>
     <w:multiLevelType w:val="multilevel"/>
     <w:tmpl w:val="5674F9C6"/>
@@ -6487,7 +6426,7 @@
       </w:pPr>
     </w:lvl>
   </w:abstractNum>
-  <w:abstractNum w:abstractNumId="3" w15:restartNumberingAfterBreak="0">
+  <w:abstractNum w:abstractNumId="3">
     <w:nsid w:val="34E160FD"/>
     <w:multiLevelType w:val="hybridMultilevel"/>
     <w:tmpl w:val="CFCAF934"/>
@@ -6576,7 +6515,7 @@
       </w:pPr>
     </w:lvl>
   </w:abstractNum>
-  <w:abstractNum w:abstractNumId="4" w15:restartNumberingAfterBreak="0">
+  <w:abstractNum w:abstractNumId="4">
     <w:nsid w:val="431F43A7"/>
     <w:multiLevelType w:val="multilevel"/>
     <w:tmpl w:val="584490CE"/>
@@ -6689,7 +6628,7 @@
       </w:pPr>
     </w:lvl>
   </w:abstractNum>
-  <w:abstractNum w:abstractNumId="5" w15:restartNumberingAfterBreak="0">
+  <w:abstractNum w:abstractNumId="5">
     <w:nsid w:val="47F30643"/>
     <w:multiLevelType w:val="multilevel"/>
     <w:tmpl w:val="E690CA62"/>
@@ -6802,7 +6741,7 @@
       </w:pPr>
     </w:lvl>
   </w:abstractNum>
-  <w:abstractNum w:abstractNumId="6" w15:restartNumberingAfterBreak="0">
+  <w:abstractNum w:abstractNumId="6">
     <w:nsid w:val="493B2E5F"/>
     <w:multiLevelType w:val="multilevel"/>
     <w:tmpl w:val="732C022C"/>
@@ -6915,7 +6854,7 @@
       </w:pPr>
     </w:lvl>
   </w:abstractNum>
-  <w:abstractNum w:abstractNumId="7" w15:restartNumberingAfterBreak="0">
+  <w:abstractNum w:abstractNumId="7">
     <w:nsid w:val="4B792BEB"/>
     <w:multiLevelType w:val="multilevel"/>
     <w:tmpl w:val="43C65D74"/>
@@ -7028,7 +6967,7 @@
       </w:pPr>
     </w:lvl>
   </w:abstractNum>
-  <w:abstractNum w:abstractNumId="8" w15:restartNumberingAfterBreak="0">
+  <w:abstractNum w:abstractNumId="8">
     <w:nsid w:val="50F937E8"/>
     <w:multiLevelType w:val="multilevel"/>
     <w:tmpl w:val="15DCD5AE"/>
@@ -7141,7 +7080,7 @@
       </w:pPr>
     </w:lvl>
   </w:abstractNum>
-  <w:abstractNum w:abstractNumId="9" w15:restartNumberingAfterBreak="0">
+  <w:abstractNum w:abstractNumId="9">
     <w:nsid w:val="510D16AF"/>
     <w:multiLevelType w:val="multilevel"/>
     <w:tmpl w:val="BC60436A"/>
@@ -7254,7 +7193,7 @@
       </w:pPr>
     </w:lvl>
   </w:abstractNum>
-  <w:abstractNum w:abstractNumId="10" w15:restartNumberingAfterBreak="0">
+  <w:abstractNum w:abstractNumId="10">
     <w:nsid w:val="57174D79"/>
     <w:multiLevelType w:val="multilevel"/>
     <w:tmpl w:val="C6B6B53E"/>
@@ -7367,7 +7306,7 @@
       </w:pPr>
     </w:lvl>
   </w:abstractNum>
-  <w:abstractNum w:abstractNumId="11" w15:restartNumberingAfterBreak="0">
+  <w:abstractNum w:abstractNumId="11">
     <w:nsid w:val="616A772F"/>
     <w:multiLevelType w:val="multilevel"/>
     <w:tmpl w:val="27D80CAE"/>
@@ -7480,7 +7419,7 @@
       </w:pPr>
     </w:lvl>
   </w:abstractNum>
-  <w:abstractNum w:abstractNumId="12" w15:restartNumberingAfterBreak="0">
+  <w:abstractNum w:abstractNumId="12">
     <w:nsid w:val="74A7070E"/>
     <w:multiLevelType w:val="multilevel"/>
     <w:tmpl w:val="CD40AD0E"/>
@@ -7593,7 +7532,7 @@
       </w:pPr>
     </w:lvl>
   </w:abstractNum>
-  <w:abstractNum w:abstractNumId="13" w15:restartNumberingAfterBreak="0">
+  <w:abstractNum w:abstractNumId="13">
     <w:nsid w:val="78B32E79"/>
     <w:multiLevelType w:val="multilevel"/>
     <w:tmpl w:val="732C022C"/>
@@ -7706,7 +7645,7 @@
       </w:pPr>
     </w:lvl>
   </w:abstractNum>
-  <w:abstractNum w:abstractNumId="14" w15:restartNumberingAfterBreak="0">
+  <w:abstractNum w:abstractNumId="14">
     <w:nsid w:val="78F81BD5"/>
     <w:multiLevelType w:val="multilevel"/>
     <w:tmpl w:val="D324C35E"/>
@@ -7819,7 +7758,7 @@
       </w:pPr>
     </w:lvl>
   </w:abstractNum>
-  <w:abstractNum w:abstractNumId="15" w15:restartNumberingAfterBreak="0">
+  <w:abstractNum w:abstractNumId="15">
     <w:nsid w:val="79AD34E7"/>
     <w:multiLevelType w:val="multilevel"/>
     <w:tmpl w:val="8C3EC94E"/>
@@ -7932,7 +7871,7 @@
       </w:pPr>
     </w:lvl>
   </w:abstractNum>
-  <w:abstractNum w:abstractNumId="16" w15:restartNumberingAfterBreak="0">
+  <w:abstractNum w:abstractNumId="16">
     <w:nsid w:val="7A79383E"/>
     <w:multiLevelType w:val="multilevel"/>
     <w:tmpl w:val="732C022C"/>
@@ -8100,7 +8039,7 @@
 </file>
 
 <file path=word/styles.xml><?xml version="1.0" encoding="utf-8"?>
-<w:styles xmlns:mc="http://schemas.openxmlformats.org/markup-compatibility/2006" xmlns:r="http://schemas.openxmlformats.org/officeDocument/2006/relationships" xmlns:w="http://schemas.openxmlformats.org/wordprocessingml/2006/main" xmlns:w14="http://schemas.microsoft.com/office/word/2010/wordml" xmlns:w15="http://schemas.microsoft.com/office/word/2012/wordml" xmlns:w16cid="http://schemas.microsoft.com/office/word/2016/wordml/cid" xmlns:w16se="http://schemas.microsoft.com/office/word/2015/wordml/symex" mc:Ignorable="w14 w15 w16se w16cid">
+<w:styles xmlns:mc="http://schemas.openxmlformats.org/markup-compatibility/2006" xmlns:r="http://schemas.openxmlformats.org/officeDocument/2006/relationships" xmlns:w="http://schemas.openxmlformats.org/wordprocessingml/2006/main" xmlns:w14="http://schemas.microsoft.com/office/word/2010/wordml" xmlns:w15="http://schemas.microsoft.com/office/word/2012/wordml" mc:Ignorable="w14 w15">
   <w:docDefaults>
     <w:rPrDefault>
       <w:rPr>
@@ -8112,7 +8051,7 @@
     </w:rPrDefault>
     <w:pPrDefault/>
   </w:docDefaults>
-  <w:latentStyles w:defLockedState="0" w:defUIPriority="99" w:defSemiHidden="0" w:defUnhideWhenUsed="0" w:defQFormat="0" w:count="375">
+  <w:latentStyles w:defLockedState="0" w:defUIPriority="99" w:defSemiHidden="0" w:defUnhideWhenUsed="0" w:defQFormat="0" w:count="382">
     <w:lsdException w:name="Normal" w:uiPriority="0" w:qFormat="1"/>
     <w:lsdException w:name="heading 1" w:uiPriority="9" w:qFormat="1"/>
     <w:lsdException w:name="heading 2" w:semiHidden="1" w:uiPriority="9" w:unhideWhenUsed="1" w:qFormat="1"/>
@@ -8269,6 +8208,15 @@
     <w:lsdException w:name="Balloon Text" w:semiHidden="1" w:unhideWhenUsed="1"/>
     <w:lsdException w:name="Table Grid" w:uiPriority="39"/>
     <w:lsdException w:name="Table Theme" w:semiHidden="1" w:unhideWhenUsed="1"/>
+    <w:lsdException w:name="Note Level 1" w:semiHidden="1" w:unhideWhenUsed="1"/>
+    <w:lsdException w:name="Note Level 2" w:semiHidden="1" w:unhideWhenUsed="1"/>
+    <w:lsdException w:name="Note Level 3" w:semiHidden="1" w:unhideWhenUsed="1"/>
+    <w:lsdException w:name="Note Level 4" w:semiHidden="1" w:unhideWhenUsed="1"/>
+    <w:lsdException w:name="Note Level 5" w:semiHidden="1" w:unhideWhenUsed="1"/>
+    <w:lsdException w:name="Note Level 6" w:semiHidden="1" w:unhideWhenUsed="1"/>
+    <w:lsdException w:name="Note Level 7" w:semiHidden="1" w:unhideWhenUsed="1"/>
+    <w:lsdException w:name="Note Level 8" w:semiHidden="1" w:unhideWhenUsed="1"/>
+    <w:lsdException w:name="Note Level 9" w:semiHidden="1" w:unhideWhenUsed="1"/>
     <w:lsdException w:name="Placeholder Text" w:semiHidden="1"/>
     <w:lsdException w:name="No Spacing" w:uiPriority="1" w:qFormat="1"/>
     <w:lsdException w:name="Light Shading" w:uiPriority="60"/>

</xml_diff>

<commit_message>
Revert "Revert "Merge remote-tracking branch 'origin/unstable'""
This reverts commit 850115d4b0be04b31088d7f825f855605a3a5696.

Change-Id: Ie216fd71458eea3ddee5a4f3c766c231a76f65ec
Reviewed-on: http://review.couchbase.org/89537
Reviewed-by: Jeelan Basha Poola <jeelan.poola@couchbase.com>
Reviewed-by: Abhishek Singh <abhishek@couchbase.com>
Tested-by: Abhishek Singh <abhishek@couchbase.com>
</commit_message>
<xml_diff>
--- a/docs/src/specification-51.docx
+++ b/docs/src/specification-51.docx
@@ -1,6 +1,6 @@
 
 <file path=word/document.xml><?xml version="1.0" encoding="utf-8"?>
-<w:document xmlns:wpc="http://schemas.microsoft.com/office/word/2010/wordprocessingCanvas" xmlns:mo="http://schemas.microsoft.com/office/mac/office/2008/main" xmlns:mc="http://schemas.openxmlformats.org/markup-compatibility/2006" xmlns:mv="urn:schemas-microsoft-com:mac:vml" xmlns:o="urn:schemas-microsoft-com:office:office" xmlns:r="http://schemas.openxmlformats.org/officeDocument/2006/relationships" xmlns:m="http://schemas.openxmlformats.org/officeDocument/2006/math" xmlns:v="urn:schemas-microsoft-com:vml" xmlns:wp14="http://schemas.microsoft.com/office/word/2010/wordprocessingDrawing" xmlns:wp="http://schemas.openxmlformats.org/drawingml/2006/wordprocessingDrawing" xmlns:w10="urn:schemas-microsoft-com:office:word" xmlns:w="http://schemas.openxmlformats.org/wordprocessingml/2006/main" xmlns:w14="http://schemas.microsoft.com/office/word/2010/wordml" xmlns:w15="http://schemas.microsoft.com/office/word/2012/wordml" xmlns:wpg="http://schemas.microsoft.com/office/word/2010/wordprocessingGroup" xmlns:wpi="http://schemas.microsoft.com/office/word/2010/wordprocessingInk" xmlns:wne="http://schemas.microsoft.com/office/word/2006/wordml" xmlns:wps="http://schemas.microsoft.com/office/word/2010/wordprocessingShape" mc:Ignorable="w14 w15 wp14">
+<w:document xmlns:wpc="http://schemas.microsoft.com/office/word/2010/wordprocessingCanvas" xmlns:cx="http://schemas.microsoft.com/office/drawing/2014/chartex" xmlns:cx1="http://schemas.microsoft.com/office/drawing/2015/9/8/chartex" xmlns:cx2="http://schemas.microsoft.com/office/drawing/2015/10/21/chartex" xmlns:cx3="http://schemas.microsoft.com/office/drawing/2016/5/9/chartex" xmlns:cx4="http://schemas.microsoft.com/office/drawing/2016/5/10/chartex" xmlns:cx5="http://schemas.microsoft.com/office/drawing/2016/5/11/chartex" xmlns:cx6="http://schemas.microsoft.com/office/drawing/2016/5/12/chartex" xmlns:cx7="http://schemas.microsoft.com/office/drawing/2016/5/13/chartex" xmlns:cx8="http://schemas.microsoft.com/office/drawing/2016/5/14/chartex" xmlns:mc="http://schemas.openxmlformats.org/markup-compatibility/2006" xmlns:aink="http://schemas.microsoft.com/office/drawing/2016/ink" xmlns:am3d="http://schemas.microsoft.com/office/drawing/2017/model3d" xmlns:o="urn:schemas-microsoft-com:office:office" xmlns:r="http://schemas.openxmlformats.org/officeDocument/2006/relationships" xmlns:m="http://schemas.openxmlformats.org/officeDocument/2006/math" xmlns:v="urn:schemas-microsoft-com:vml" xmlns:wp14="http://schemas.microsoft.com/office/word/2010/wordprocessingDrawing" xmlns:wp="http://schemas.openxmlformats.org/drawingml/2006/wordprocessingDrawing" xmlns:w10="urn:schemas-microsoft-com:office:word" xmlns:w="http://schemas.openxmlformats.org/wordprocessingml/2006/main" xmlns:w14="http://schemas.microsoft.com/office/word/2010/wordml" xmlns:w15="http://schemas.microsoft.com/office/word/2012/wordml" xmlns:w16cid="http://schemas.microsoft.com/office/word/2016/wordml/cid" xmlns:w16se="http://schemas.microsoft.com/office/word/2015/wordml/symex" xmlns:wpg="http://schemas.microsoft.com/office/word/2010/wordprocessingGroup" xmlns:wpi="http://schemas.microsoft.com/office/word/2010/wordprocessingInk" xmlns:wne="http://schemas.microsoft.com/office/word/2006/wordml" xmlns:wps="http://schemas.microsoft.com/office/word/2010/wordprocessingShape" mc:Ignorable="w14 w15 w16se w16cid wp14">
   <w:body>
     <w:p>
       <w:pPr>
@@ -2605,19 +2605,79 @@
         <w:t>.</w:t>
       </w:r>
       <w:r>
-        <w:t xml:space="preserve"> Any variable in the scope of the function can be referred to using </w:t>
+        <w:t xml:space="preserve"> Any variable </w:t>
+      </w:r>
+      <w:r>
+        <w:t xml:space="preserve">which is reachable from the scope of the N1QL query </w:t>
+      </w:r>
+      <w:r>
+        <w:t xml:space="preserve">can be referred to using </w:t>
       </w:r>
       <w:r>
         <w:rPr>
           <w:i/>
         </w:rPr>
-        <w:t>:&lt;variable&gt;</w:t>
-      </w:r>
-      <w:r>
-        <w:t xml:space="preserve"> syntax in any part of the N1QL statement where parameters are allowed by N1QL in prepared queries.</w:t>
+        <w:t>$</w:t>
+      </w:r>
+      <w:r>
+        <w:rPr>
+          <w:i/>
+        </w:rPr>
+        <w:t>&lt;variable&gt;</w:t>
+      </w:r>
+      <w:r>
+        <w:t xml:space="preserve"> syntax in </w:t>
+      </w:r>
+      <w:r>
+        <w:t>the N1QL statement</w:t>
+      </w:r>
+      <w:r>
+        <w:t xml:space="preserve"> where parameters </w:t>
+      </w:r>
+      <w:r>
+        <w:t>will</w:t>
+      </w:r>
+      <w:bookmarkStart w:id="0" w:name="_GoBack"/>
+      <w:bookmarkEnd w:id="0"/>
+      <w:r>
+        <w:t xml:space="preserve"> be </w:t>
       </w:r>
       <w:r>
         <w:t xml:space="preserve"> </w:t>
+      </w:r>
+      <w:r>
+        <w:t>substituted according to the rules of named parameters substitution in the N1QL grammar specification</w:t>
+      </w:r>
+      <w:r>
+        <w:t>.</w:t>
+      </w:r>
+      <w:r>
+        <w:t xml:space="preserve"> </w:t>
+      </w:r>
+    </w:p>
+    <w:p>
+      <w:pPr>
+        <w:jc w:val="both"/>
+      </w:pPr>
+      <w:r>
+        <w:t xml:space="preserve">The iterator we provide is an input iterator (elements are </w:t>
+      </w:r>
+      <w:r>
+        <w:rPr>
+          <w:i/>
+        </w:rPr>
+        <w:t>read-only</w:t>
+      </w:r>
+      <w:r>
+        <w:t xml:space="preserve">). The keyword ‘this’ </w:t>
+      </w:r>
+      <w:proofErr w:type="spellStart"/>
+      <w:r>
+        <w:t>can not</w:t>
+      </w:r>
+      <w:proofErr w:type="spellEnd"/>
+      <w:r>
+        <w:t xml:space="preserve"> be used in the body of the iterator. The variables created inside the iterator are local to the iterator.</w:t>
       </w:r>
     </w:p>
     <w:p>
@@ -3483,12 +3543,11 @@
         <w:t xml:space="preserve">Timers only guarantee to fire at or after the specified time. </w:t>
       </w:r>
       <w:r>
-        <w:t>Timers allow an opaque value to be provided, which is made available to the callback when the timer fires. Opaque values are serialized and deserialized and hence are passed by value, and mu</w:t>
-      </w:r>
-      <w:bookmarkStart w:id="0" w:name="_GoBack"/>
-      <w:bookmarkEnd w:id="0"/>
-      <w:r>
-        <w:t>st be smaller than system defined limits.</w:t>
+        <w:t xml:space="preserve">Timers allow an opaque value to be provided, which is made </w:t>
+      </w:r>
+      <w:r>
+        <w:lastRenderedPageBreak/>
+        <w:t>available to the callback when the timer fires. Opaque values are serialized and deserialized and hence are passed by value, and must be smaller than system defined limits.</w:t>
       </w:r>
     </w:p>
     <w:p>
@@ -5290,6 +5349,7 @@
           <w:szCs w:val="18"/>
           <w:bdr w:val="none" w:sz="0" w:space="0" w:color="auto" w:frame="1"/>
         </w:rPr>
+        <w:lastRenderedPageBreak/>
         <w:t> </w:t>
       </w:r>
       <w:r>
@@ -6016,6 +6076,7 @@
         <w:jc w:val="both"/>
       </w:pPr>
       <w:r>
+        <w:lastRenderedPageBreak/>
         <w:t>State and Statelessness</w:t>
       </w:r>
     </w:p>
@@ -6086,8 +6147,8 @@
 </file>
 
 <file path=word/numbering.xml><?xml version="1.0" encoding="utf-8"?>
-<w:numbering xmlns:wpc="http://schemas.microsoft.com/office/word/2010/wordprocessingCanvas" xmlns:mo="http://schemas.microsoft.com/office/mac/office/2008/main" xmlns:mc="http://schemas.openxmlformats.org/markup-compatibility/2006" xmlns:mv="urn:schemas-microsoft-com:mac:vml" xmlns:o="urn:schemas-microsoft-com:office:office" xmlns:r="http://schemas.openxmlformats.org/officeDocument/2006/relationships" xmlns:m="http://schemas.openxmlformats.org/officeDocument/2006/math" xmlns:v="urn:schemas-microsoft-com:vml" xmlns:wp14="http://schemas.microsoft.com/office/word/2010/wordprocessingDrawing" xmlns:wp="http://schemas.openxmlformats.org/drawingml/2006/wordprocessingDrawing" xmlns:w10="urn:schemas-microsoft-com:office:word" xmlns:w="http://schemas.openxmlformats.org/wordprocessingml/2006/main" xmlns:w14="http://schemas.microsoft.com/office/word/2010/wordml" xmlns:w15="http://schemas.microsoft.com/office/word/2012/wordml" xmlns:wpg="http://schemas.microsoft.com/office/word/2010/wordprocessingGroup" xmlns:wpi="http://schemas.microsoft.com/office/word/2010/wordprocessingInk" xmlns:wne="http://schemas.microsoft.com/office/word/2006/wordml" xmlns:wps="http://schemas.microsoft.com/office/word/2010/wordprocessingShape" mc:Ignorable="w14 w15 wp14">
-  <w:abstractNum w:abstractNumId="0">
+<w:numbering xmlns:wpc="http://schemas.microsoft.com/office/word/2010/wordprocessingCanvas" xmlns:cx="http://schemas.microsoft.com/office/drawing/2014/chartex" xmlns:cx1="http://schemas.microsoft.com/office/drawing/2015/9/8/chartex" xmlns:cx2="http://schemas.microsoft.com/office/drawing/2015/10/21/chartex" xmlns:cx3="http://schemas.microsoft.com/office/drawing/2016/5/9/chartex" xmlns:cx4="http://schemas.microsoft.com/office/drawing/2016/5/10/chartex" xmlns:cx5="http://schemas.microsoft.com/office/drawing/2016/5/11/chartex" xmlns:cx6="http://schemas.microsoft.com/office/drawing/2016/5/12/chartex" xmlns:cx7="http://schemas.microsoft.com/office/drawing/2016/5/13/chartex" xmlns:cx8="http://schemas.microsoft.com/office/drawing/2016/5/14/chartex" xmlns:mc="http://schemas.openxmlformats.org/markup-compatibility/2006" xmlns:aink="http://schemas.microsoft.com/office/drawing/2016/ink" xmlns:am3d="http://schemas.microsoft.com/office/drawing/2017/model3d" xmlns:o="urn:schemas-microsoft-com:office:office" xmlns:r="http://schemas.openxmlformats.org/officeDocument/2006/relationships" xmlns:m="http://schemas.openxmlformats.org/officeDocument/2006/math" xmlns:v="urn:schemas-microsoft-com:vml" xmlns:wp14="http://schemas.microsoft.com/office/word/2010/wordprocessingDrawing" xmlns:wp="http://schemas.openxmlformats.org/drawingml/2006/wordprocessingDrawing" xmlns:w10="urn:schemas-microsoft-com:office:word" xmlns:w="http://schemas.openxmlformats.org/wordprocessingml/2006/main" xmlns:w14="http://schemas.microsoft.com/office/word/2010/wordml" xmlns:w15="http://schemas.microsoft.com/office/word/2012/wordml" xmlns:w16cid="http://schemas.microsoft.com/office/word/2016/wordml/cid" xmlns:w16se="http://schemas.microsoft.com/office/word/2015/wordml/symex" xmlns:wpg="http://schemas.microsoft.com/office/word/2010/wordprocessingGroup" xmlns:wpi="http://schemas.microsoft.com/office/word/2010/wordprocessingInk" xmlns:wne="http://schemas.microsoft.com/office/word/2006/wordml" xmlns:wps="http://schemas.microsoft.com/office/word/2010/wordprocessingShape" mc:Ignorable="w14 w15 w16se w16cid wp14">
+  <w:abstractNum w:abstractNumId="0" w15:restartNumberingAfterBreak="0">
     <w:nsid w:val="0D4962CD"/>
     <w:multiLevelType w:val="multilevel"/>
     <w:tmpl w:val="732C022C"/>
@@ -6200,7 +6261,7 @@
       </w:pPr>
     </w:lvl>
   </w:abstractNum>
-  <w:abstractNum w:abstractNumId="1">
+  <w:abstractNum w:abstractNumId="1" w15:restartNumberingAfterBreak="0">
     <w:nsid w:val="1C3A185C"/>
     <w:multiLevelType w:val="multilevel"/>
     <w:tmpl w:val="732C022C"/>
@@ -6313,7 +6374,7 @@
       </w:pPr>
     </w:lvl>
   </w:abstractNum>
-  <w:abstractNum w:abstractNumId="2">
+  <w:abstractNum w:abstractNumId="2" w15:restartNumberingAfterBreak="0">
     <w:nsid w:val="26512286"/>
     <w:multiLevelType w:val="multilevel"/>
     <w:tmpl w:val="5674F9C6"/>
@@ -6426,7 +6487,7 @@
       </w:pPr>
     </w:lvl>
   </w:abstractNum>
-  <w:abstractNum w:abstractNumId="3">
+  <w:abstractNum w:abstractNumId="3" w15:restartNumberingAfterBreak="0">
     <w:nsid w:val="34E160FD"/>
     <w:multiLevelType w:val="hybridMultilevel"/>
     <w:tmpl w:val="CFCAF934"/>
@@ -6515,7 +6576,7 @@
       </w:pPr>
     </w:lvl>
   </w:abstractNum>
-  <w:abstractNum w:abstractNumId="4">
+  <w:abstractNum w:abstractNumId="4" w15:restartNumberingAfterBreak="0">
     <w:nsid w:val="431F43A7"/>
     <w:multiLevelType w:val="multilevel"/>
     <w:tmpl w:val="584490CE"/>
@@ -6628,7 +6689,7 @@
       </w:pPr>
     </w:lvl>
   </w:abstractNum>
-  <w:abstractNum w:abstractNumId="5">
+  <w:abstractNum w:abstractNumId="5" w15:restartNumberingAfterBreak="0">
     <w:nsid w:val="47F30643"/>
     <w:multiLevelType w:val="multilevel"/>
     <w:tmpl w:val="E690CA62"/>
@@ -6741,7 +6802,7 @@
       </w:pPr>
     </w:lvl>
   </w:abstractNum>
-  <w:abstractNum w:abstractNumId="6">
+  <w:abstractNum w:abstractNumId="6" w15:restartNumberingAfterBreak="0">
     <w:nsid w:val="493B2E5F"/>
     <w:multiLevelType w:val="multilevel"/>
     <w:tmpl w:val="732C022C"/>
@@ -6854,7 +6915,7 @@
       </w:pPr>
     </w:lvl>
   </w:abstractNum>
-  <w:abstractNum w:abstractNumId="7">
+  <w:abstractNum w:abstractNumId="7" w15:restartNumberingAfterBreak="0">
     <w:nsid w:val="4B792BEB"/>
     <w:multiLevelType w:val="multilevel"/>
     <w:tmpl w:val="43C65D74"/>
@@ -6967,7 +7028,7 @@
       </w:pPr>
     </w:lvl>
   </w:abstractNum>
-  <w:abstractNum w:abstractNumId="8">
+  <w:abstractNum w:abstractNumId="8" w15:restartNumberingAfterBreak="0">
     <w:nsid w:val="50F937E8"/>
     <w:multiLevelType w:val="multilevel"/>
     <w:tmpl w:val="15DCD5AE"/>
@@ -7080,7 +7141,7 @@
       </w:pPr>
     </w:lvl>
   </w:abstractNum>
-  <w:abstractNum w:abstractNumId="9">
+  <w:abstractNum w:abstractNumId="9" w15:restartNumberingAfterBreak="0">
     <w:nsid w:val="510D16AF"/>
     <w:multiLevelType w:val="multilevel"/>
     <w:tmpl w:val="BC60436A"/>
@@ -7193,7 +7254,7 @@
       </w:pPr>
     </w:lvl>
   </w:abstractNum>
-  <w:abstractNum w:abstractNumId="10">
+  <w:abstractNum w:abstractNumId="10" w15:restartNumberingAfterBreak="0">
     <w:nsid w:val="57174D79"/>
     <w:multiLevelType w:val="multilevel"/>
     <w:tmpl w:val="C6B6B53E"/>
@@ -7306,7 +7367,7 @@
       </w:pPr>
     </w:lvl>
   </w:abstractNum>
-  <w:abstractNum w:abstractNumId="11">
+  <w:abstractNum w:abstractNumId="11" w15:restartNumberingAfterBreak="0">
     <w:nsid w:val="616A772F"/>
     <w:multiLevelType w:val="multilevel"/>
     <w:tmpl w:val="27D80CAE"/>
@@ -7419,7 +7480,7 @@
       </w:pPr>
     </w:lvl>
   </w:abstractNum>
-  <w:abstractNum w:abstractNumId="12">
+  <w:abstractNum w:abstractNumId="12" w15:restartNumberingAfterBreak="0">
     <w:nsid w:val="74A7070E"/>
     <w:multiLevelType w:val="multilevel"/>
     <w:tmpl w:val="CD40AD0E"/>
@@ -7532,7 +7593,7 @@
       </w:pPr>
     </w:lvl>
   </w:abstractNum>
-  <w:abstractNum w:abstractNumId="13">
+  <w:abstractNum w:abstractNumId="13" w15:restartNumberingAfterBreak="0">
     <w:nsid w:val="78B32E79"/>
     <w:multiLevelType w:val="multilevel"/>
     <w:tmpl w:val="732C022C"/>
@@ -7645,7 +7706,7 @@
       </w:pPr>
     </w:lvl>
   </w:abstractNum>
-  <w:abstractNum w:abstractNumId="14">
+  <w:abstractNum w:abstractNumId="14" w15:restartNumberingAfterBreak="0">
     <w:nsid w:val="78F81BD5"/>
     <w:multiLevelType w:val="multilevel"/>
     <w:tmpl w:val="D324C35E"/>
@@ -7758,7 +7819,7 @@
       </w:pPr>
     </w:lvl>
   </w:abstractNum>
-  <w:abstractNum w:abstractNumId="15">
+  <w:abstractNum w:abstractNumId="15" w15:restartNumberingAfterBreak="0">
     <w:nsid w:val="79AD34E7"/>
     <w:multiLevelType w:val="multilevel"/>
     <w:tmpl w:val="8C3EC94E"/>
@@ -7871,7 +7932,7 @@
       </w:pPr>
     </w:lvl>
   </w:abstractNum>
-  <w:abstractNum w:abstractNumId="16">
+  <w:abstractNum w:abstractNumId="16" w15:restartNumberingAfterBreak="0">
     <w:nsid w:val="7A79383E"/>
     <w:multiLevelType w:val="multilevel"/>
     <w:tmpl w:val="732C022C"/>
@@ -8039,7 +8100,7 @@
 </file>
 
 <file path=word/styles.xml><?xml version="1.0" encoding="utf-8"?>
-<w:styles xmlns:mc="http://schemas.openxmlformats.org/markup-compatibility/2006" xmlns:r="http://schemas.openxmlformats.org/officeDocument/2006/relationships" xmlns:w="http://schemas.openxmlformats.org/wordprocessingml/2006/main" xmlns:w14="http://schemas.microsoft.com/office/word/2010/wordml" xmlns:w15="http://schemas.microsoft.com/office/word/2012/wordml" mc:Ignorable="w14 w15">
+<w:styles xmlns:mc="http://schemas.openxmlformats.org/markup-compatibility/2006" xmlns:r="http://schemas.openxmlformats.org/officeDocument/2006/relationships" xmlns:w="http://schemas.openxmlformats.org/wordprocessingml/2006/main" xmlns:w14="http://schemas.microsoft.com/office/word/2010/wordml" xmlns:w15="http://schemas.microsoft.com/office/word/2012/wordml" xmlns:w16cid="http://schemas.microsoft.com/office/word/2016/wordml/cid" xmlns:w16se="http://schemas.microsoft.com/office/word/2015/wordml/symex" mc:Ignorable="w14 w15 w16se w16cid">
   <w:docDefaults>
     <w:rPrDefault>
       <w:rPr>
@@ -8051,7 +8112,7 @@
     </w:rPrDefault>
     <w:pPrDefault/>
   </w:docDefaults>
-  <w:latentStyles w:defLockedState="0" w:defUIPriority="99" w:defSemiHidden="0" w:defUnhideWhenUsed="0" w:defQFormat="0" w:count="382">
+  <w:latentStyles w:defLockedState="0" w:defUIPriority="99" w:defSemiHidden="0" w:defUnhideWhenUsed="0" w:defQFormat="0" w:count="375">
     <w:lsdException w:name="Normal" w:uiPriority="0" w:qFormat="1"/>
     <w:lsdException w:name="heading 1" w:uiPriority="9" w:qFormat="1"/>
     <w:lsdException w:name="heading 2" w:semiHidden="1" w:uiPriority="9" w:unhideWhenUsed="1" w:qFormat="1"/>
@@ -8208,15 +8269,6 @@
     <w:lsdException w:name="Balloon Text" w:semiHidden="1" w:unhideWhenUsed="1"/>
     <w:lsdException w:name="Table Grid" w:uiPriority="39"/>
     <w:lsdException w:name="Table Theme" w:semiHidden="1" w:unhideWhenUsed="1"/>
-    <w:lsdException w:name="Note Level 1" w:semiHidden="1" w:unhideWhenUsed="1"/>
-    <w:lsdException w:name="Note Level 2" w:semiHidden="1" w:unhideWhenUsed="1"/>
-    <w:lsdException w:name="Note Level 3" w:semiHidden="1" w:unhideWhenUsed="1"/>
-    <w:lsdException w:name="Note Level 4" w:semiHidden="1" w:unhideWhenUsed="1"/>
-    <w:lsdException w:name="Note Level 5" w:semiHidden="1" w:unhideWhenUsed="1"/>
-    <w:lsdException w:name="Note Level 6" w:semiHidden="1" w:unhideWhenUsed="1"/>
-    <w:lsdException w:name="Note Level 7" w:semiHidden="1" w:unhideWhenUsed="1"/>
-    <w:lsdException w:name="Note Level 8" w:semiHidden="1" w:unhideWhenUsed="1"/>
-    <w:lsdException w:name="Note Level 9" w:semiHidden="1" w:unhideWhenUsed="1"/>
     <w:lsdException w:name="Placeholder Text" w:semiHidden="1"/>
     <w:lsdException w:name="No Spacing" w:uiPriority="1" w:qFormat="1"/>
     <w:lsdException w:name="Light Shading" w:uiPriority="60"/>

</xml_diff>

<commit_message>
[Docs] Rectify documentation on doc and cron timer function signatures
Change-Id: I8ec9ec518f7e4a50be5906b6415fe6cdac2a790e
Reviewed-on: http://review.couchbase.org/91092
Tested-by: Gautham B A <gautham.bangalore@gmail.com>
Reviewed-by: Sriram Melkote <siri@couchbase.com>
</commit_message>
<xml_diff>
--- a/docs/src/specification-51.docx
+++ b/docs/src/specification-51.docx
@@ -730,36 +730,16 @@
           <w:szCs w:val="18"/>
           <w:bdr w:val="none" w:sz="0" w:space="0" w:color="auto" w:frame="1"/>
         </w:rPr>
-        <w:t> = </w:t>
-      </w:r>
-      <w:proofErr w:type="gramStart"/>
-      <w:r>
-        <w:rPr>
-          <w:rFonts w:ascii="Consolas" w:eastAsia="Times New Roman" w:hAnsi="Consolas"/>
-          <w:sz w:val="18"/>
-          <w:szCs w:val="18"/>
-          <w:bdr w:val="none" w:sz="0" w:space="0" w:color="auto" w:frame="1"/>
-        </w:rPr>
-        <w:t>0;</w:t>
-      </w:r>
-      <w:r>
-        <w:rPr>
-          <w:rFonts w:ascii="Consolas" w:eastAsia="Times New Roman" w:hAnsi="Consolas"/>
-          <w:sz w:val="18"/>
-          <w:szCs w:val="18"/>
-          <w:bdr w:val="none" w:sz="0" w:space="0" w:color="auto" w:frame="1"/>
-        </w:rPr>
-        <w:t xml:space="preserve">   </w:t>
-      </w:r>
-      <w:proofErr w:type="gramEnd"/>
-      <w:r>
-        <w:rPr>
-          <w:rFonts w:ascii="Consolas" w:eastAsia="Times New Roman" w:hAnsi="Consolas"/>
-          <w:sz w:val="18"/>
-          <w:szCs w:val="18"/>
-          <w:bdr w:val="none" w:sz="0" w:space="0" w:color="auto" w:frame="1"/>
-        </w:rPr>
-        <w:t xml:space="preserve">                      </w:t>
+        <w:t> = 0;</w:t>
+      </w:r>
+      <w:r>
+        <w:rPr>
+          <w:rFonts w:ascii="Consolas" w:eastAsia="Times New Roman" w:hAnsi="Consolas"/>
+          <w:sz w:val="18"/>
+          <w:szCs w:val="18"/>
+          <w:bdr w:val="none" w:sz="0" w:space="0" w:color="auto" w:frame="1"/>
+        </w:rPr>
+        <w:t xml:space="preserve">                         </w:t>
       </w:r>
       <w:r>
         <w:rPr>
@@ -838,18 +818,7 @@
           <w:szCs w:val="18"/>
           <w:bdr w:val="none" w:sz="0" w:space="0" w:color="auto" w:frame="1"/>
         </w:rPr>
-        <w:t> </w:t>
-      </w:r>
-      <w:proofErr w:type="gramStart"/>
-      <w:r>
-        <w:rPr>
-          <w:rFonts w:ascii="Consolas" w:eastAsia="Times New Roman" w:hAnsi="Consolas"/>
-          <w:color w:val="000000"/>
-          <w:sz w:val="18"/>
-          <w:szCs w:val="18"/>
-          <w:bdr w:val="none" w:sz="0" w:space="0" w:color="auto" w:frame="1"/>
-        </w:rPr>
-        <w:t>On</w:t>
+        <w:t> On</w:t>
       </w:r>
       <w:r>
         <w:rPr>
@@ -871,7 +840,6 @@
         </w:rPr>
         <w:t>(</w:t>
       </w:r>
-      <w:proofErr w:type="gramEnd"/>
       <w:r>
         <w:rPr>
           <w:rFonts w:ascii="Consolas" w:eastAsia="Times New Roman" w:hAnsi="Consolas"/>
@@ -1094,29 +1062,7 @@
           <w:szCs w:val="18"/>
           <w:bdr w:val="none" w:sz="0" w:space="0" w:color="auto" w:frame="1"/>
         </w:rPr>
-        <w:t> </w:t>
-      </w:r>
-      <w:proofErr w:type="gramStart"/>
-      <w:r>
-        <w:rPr>
-          <w:rFonts w:ascii="Consolas" w:eastAsia="Times New Roman" w:hAnsi="Consolas"/>
-          <w:color w:val="000000"/>
-          <w:sz w:val="18"/>
-          <w:szCs w:val="18"/>
-          <w:bdr w:val="none" w:sz="0" w:space="0" w:color="auto" w:frame="1"/>
-        </w:rPr>
-        <w:t>OnUpdate(</w:t>
-      </w:r>
-      <w:proofErr w:type="gramEnd"/>
-      <w:r>
-        <w:rPr>
-          <w:rFonts w:ascii="Consolas" w:eastAsia="Times New Roman" w:hAnsi="Consolas"/>
-          <w:color w:val="000000"/>
-          <w:sz w:val="18"/>
-          <w:szCs w:val="18"/>
-          <w:bdr w:val="none" w:sz="0" w:space="0" w:color="auto" w:frame="1"/>
-        </w:rPr>
-        <w:t>doc, meta) {</w:t>
+        <w:t> OnUpdate(doc, meta) {</w:t>
       </w:r>
     </w:p>
     <w:p>
@@ -1171,29 +1117,7 @@
           <w:szCs w:val="18"/>
           <w:bdr w:val="none" w:sz="0" w:space="0" w:color="auto" w:frame="1"/>
         </w:rPr>
-        <w:t>(</w:t>
-      </w:r>
-      <w:proofErr w:type="gramStart"/>
-      <w:r>
-        <w:rPr>
-          <w:rFonts w:ascii="Consolas" w:eastAsia="Times New Roman" w:hAnsi="Consolas"/>
-          <w:color w:val="000000"/>
-          <w:sz w:val="18"/>
-          <w:szCs w:val="18"/>
-          <w:bdr w:val="none" w:sz="0" w:space="0" w:color="auto" w:frame="1"/>
-        </w:rPr>
-        <w:t>function(</w:t>
-      </w:r>
-      <w:proofErr w:type="gramEnd"/>
-      <w:r>
-        <w:rPr>
-          <w:rFonts w:ascii="Consolas" w:eastAsia="Times New Roman" w:hAnsi="Consolas"/>
-          <w:color w:val="000000"/>
-          <w:sz w:val="18"/>
-          <w:szCs w:val="18"/>
-          <w:bdr w:val="none" w:sz="0" w:space="0" w:color="auto" w:frame="1"/>
-        </w:rPr>
-        <w:t>){}, 300); </w:t>
+        <w:t>(function(){}, 300); </w:t>
       </w:r>
       <w:r>
         <w:rPr>
@@ -1376,27 +1300,15 @@
         </w:rPr>
         <w:t> </w:t>
       </w:r>
-      <w:proofErr w:type="gramStart"/>
-      <w:r>
-        <w:rPr>
-          <w:rFonts w:ascii="Consolas" w:eastAsia="Times New Roman" w:hAnsi="Consolas"/>
-          <w:color w:val="000000"/>
-          <w:sz w:val="18"/>
-          <w:szCs w:val="18"/>
-          <w:bdr w:val="none" w:sz="0" w:space="0" w:color="auto" w:frame="1"/>
-        </w:rPr>
-        <w:t>OnUpdate(</w:t>
-      </w:r>
-      <w:proofErr w:type="gramEnd"/>
-      <w:r>
-        <w:rPr>
-          <w:rFonts w:ascii="Consolas" w:eastAsia="Times New Roman" w:hAnsi="Consolas"/>
-          <w:color w:val="000000"/>
-          <w:sz w:val="18"/>
-          <w:szCs w:val="18"/>
-          <w:bdr w:val="none" w:sz="0" w:space="0" w:color="auto" w:frame="1"/>
-        </w:rPr>
-        <w:t>doc, meta</w:t>
+      <w:r>
+        <w:rPr>
+          <w:rFonts w:ascii="Consolas" w:eastAsia="Times New Roman" w:hAnsi="Consolas"/>
+          <w:color w:val="000000"/>
+          <w:sz w:val="18"/>
+          <w:szCs w:val="18"/>
+          <w:bdr w:val="none" w:sz="0" w:space="0" w:color="auto" w:frame="1"/>
+        </w:rPr>
+        <w:t>OnUpdate(doc, meta</w:t>
       </w:r>
       <w:r>
         <w:rPr>
@@ -1443,7 +1355,6 @@
         </w:rPr>
         <w:t xml:space="preserve">  </w:t>
       </w:r>
-      <w:proofErr w:type="spellStart"/>
       <w:r>
         <w:rPr>
           <w:rStyle w:val="keyword2"/>
@@ -1451,19 +1362,8 @@
           <w:sz w:val="18"/>
           <w:szCs w:val="18"/>
         </w:rPr>
-        <w:t>var</w:t>
-      </w:r>
-      <w:proofErr w:type="spellEnd"/>
-      <w:r>
-        <w:rPr>
-          <w:rStyle w:val="keyword2"/>
-          <w:rFonts w:ascii="Consolas" w:eastAsia="Times New Roman" w:hAnsi="Consolas"/>
-          <w:sz w:val="18"/>
-          <w:szCs w:val="18"/>
-        </w:rPr>
-        <w:t xml:space="preserve"> </w:t>
-      </w:r>
-      <w:proofErr w:type="spellStart"/>
+        <w:t xml:space="preserve">var </w:t>
+      </w:r>
       <w:r>
         <w:rPr>
           <w:rFonts w:ascii="Consolas" w:eastAsia="Times New Roman" w:hAnsi="Consolas"/>
@@ -1473,45 +1373,7 @@
           <w:szCs w:val="18"/>
           <w:bdr w:val="none" w:sz="0" w:space="0" w:color="auto" w:frame="1"/>
         </w:rPr>
-        <w:t>rpc</w:t>
-      </w:r>
-      <w:proofErr w:type="spellEnd"/>
-      <w:r>
-        <w:rPr>
-          <w:rFonts w:ascii="Consolas" w:eastAsia="Times New Roman" w:hAnsi="Consolas"/>
-          <w:i/>
-          <w:color w:val="FF0000"/>
-          <w:sz w:val="18"/>
-          <w:szCs w:val="18"/>
-          <w:bdr w:val="none" w:sz="0" w:space="0" w:color="auto" w:frame="1"/>
-        </w:rPr>
-        <w:t xml:space="preserve"> = </w:t>
-      </w:r>
-      <w:proofErr w:type="spellStart"/>
-      <w:proofErr w:type="gramStart"/>
-      <w:r>
-        <w:rPr>
-          <w:rFonts w:ascii="Consolas" w:eastAsia="Times New Roman" w:hAnsi="Consolas"/>
-          <w:i/>
-          <w:color w:val="FF0000"/>
-          <w:sz w:val="18"/>
-          <w:szCs w:val="18"/>
-          <w:bdr w:val="none" w:sz="0" w:space="0" w:color="auto" w:frame="1"/>
-        </w:rPr>
-        <w:t>window.XMLHttpRequest</w:t>
-      </w:r>
-      <w:proofErr w:type="spellEnd"/>
-      <w:proofErr w:type="gramEnd"/>
-      <w:r>
-        <w:rPr>
-          <w:rFonts w:ascii="Consolas" w:eastAsia="Times New Roman" w:hAnsi="Consolas"/>
-          <w:i/>
-          <w:color w:val="FF0000"/>
-          <w:sz w:val="18"/>
-          <w:szCs w:val="18"/>
-          <w:bdr w:val="none" w:sz="0" w:space="0" w:color="auto" w:frame="1"/>
-        </w:rPr>
-        <w:t>();</w:t>
+        <w:t>rpc = window.XMLHttpRequest();</w:t>
       </w:r>
       <w:r>
         <w:rPr>
@@ -1615,15 +1477,7 @@
         <w:t xml:space="preserve">have introduced extensions </w:t>
       </w:r>
       <w:r>
-        <w:t xml:space="preserve">such as </w:t>
-      </w:r>
-      <w:proofErr w:type="gramStart"/>
-      <w:r>
-        <w:t>require(</w:t>
-      </w:r>
-      <w:proofErr w:type="gramEnd"/>
-      <w:r>
-        <w:t xml:space="preserve">) </w:t>
+        <w:t xml:space="preserve">such as require() </w:t>
       </w:r>
       <w:r>
         <w:t>in</w:t>
@@ -1763,29 +1617,7 @@
           <w:szCs w:val="18"/>
           <w:bdr w:val="none" w:sz="0" w:space="0" w:color="auto" w:frame="1"/>
         </w:rPr>
-        <w:t> </w:t>
-      </w:r>
-      <w:proofErr w:type="gramStart"/>
-      <w:r>
-        <w:rPr>
-          <w:rFonts w:ascii="Consolas" w:eastAsia="Times New Roman" w:hAnsi="Consolas"/>
-          <w:color w:val="000000"/>
-          <w:sz w:val="18"/>
-          <w:szCs w:val="18"/>
-          <w:bdr w:val="none" w:sz="0" w:space="0" w:color="auto" w:frame="1"/>
-        </w:rPr>
-        <w:t>OnUpdate(</w:t>
-      </w:r>
-      <w:proofErr w:type="gramEnd"/>
-      <w:r>
-        <w:rPr>
-          <w:rFonts w:ascii="Consolas" w:eastAsia="Times New Roman" w:hAnsi="Consolas"/>
-          <w:color w:val="000000"/>
-          <w:sz w:val="18"/>
-          <w:szCs w:val="18"/>
-          <w:bdr w:val="none" w:sz="0" w:space="0" w:color="auto" w:frame="1"/>
-        </w:rPr>
-        <w:t xml:space="preserve">doc, meta) {    </w:t>
+        <w:t xml:space="preserve"> OnUpdate(doc, meta) {    </w:t>
       </w:r>
     </w:p>
     <w:p>
@@ -1846,27 +1678,7 @@
           <w:sz w:val="18"/>
           <w:szCs w:val="18"/>
         </w:rPr>
-        <w:t> '</w:t>
-      </w:r>
-      <w:proofErr w:type="spellStart"/>
-      <w:r>
-        <w:rPr>
-          <w:rStyle w:val="comment2"/>
-          <w:rFonts w:ascii="Consolas" w:eastAsia="Times New Roman" w:hAnsi="Consolas"/>
-          <w:sz w:val="18"/>
-          <w:szCs w:val="18"/>
-        </w:rPr>
-        <w:t>dest</w:t>
-      </w:r>
-      <w:proofErr w:type="spellEnd"/>
-      <w:r>
-        <w:rPr>
-          <w:rStyle w:val="comment2"/>
-          <w:rFonts w:ascii="Consolas" w:eastAsia="Times New Roman" w:hAnsi="Consolas"/>
-          <w:sz w:val="18"/>
-          <w:szCs w:val="18"/>
-        </w:rPr>
-        <w:t>' is a bucket alias binding</w:t>
+        <w:t> 'dest' is a bucket alias binding</w:t>
       </w:r>
     </w:p>
     <w:p>
@@ -1903,7 +1715,6 @@
         </w:rPr>
         <w:t xml:space="preserve">  </w:t>
       </w:r>
-      <w:proofErr w:type="spellStart"/>
       <w:r>
         <w:rPr>
           <w:rStyle w:val="keyword2"/>
@@ -1913,82 +1724,15 @@
         </w:rPr>
         <w:t>var</w:t>
       </w:r>
-      <w:proofErr w:type="spellEnd"/>
-      <w:r>
-        <w:rPr>
-          <w:rFonts w:ascii="Consolas" w:eastAsia="Times New Roman" w:hAnsi="Consolas"/>
-          <w:color w:val="000000"/>
-          <w:sz w:val="18"/>
-          <w:szCs w:val="18"/>
-          <w:bdr w:val="none" w:sz="0" w:space="0" w:color="auto" w:frame="1"/>
-        </w:rPr>
-        <w:t> </w:t>
-      </w:r>
-      <w:proofErr w:type="spellStart"/>
-      <w:r>
-        <w:rPr>
-          <w:rFonts w:ascii="Consolas" w:eastAsia="Times New Roman" w:hAnsi="Consolas"/>
-          <w:color w:val="000000"/>
-          <w:sz w:val="18"/>
-          <w:szCs w:val="18"/>
-          <w:bdr w:val="none" w:sz="0" w:space="0" w:color="auto" w:frame="1"/>
-        </w:rPr>
-        <w:t>val</w:t>
-      </w:r>
-      <w:proofErr w:type="spellEnd"/>
-      <w:r>
-        <w:rPr>
-          <w:rFonts w:ascii="Consolas" w:eastAsia="Times New Roman" w:hAnsi="Consolas"/>
-          <w:color w:val="000000"/>
-          <w:sz w:val="18"/>
-          <w:szCs w:val="18"/>
-          <w:bdr w:val="none" w:sz="0" w:space="0" w:color="auto" w:frame="1"/>
-        </w:rPr>
-        <w:t> = </w:t>
-      </w:r>
-      <w:proofErr w:type="spellStart"/>
-      <w:r>
-        <w:rPr>
-          <w:rFonts w:ascii="Consolas" w:eastAsia="Times New Roman" w:hAnsi="Consolas"/>
-          <w:color w:val="000000"/>
-          <w:sz w:val="18"/>
-          <w:szCs w:val="18"/>
-          <w:bdr w:val="none" w:sz="0" w:space="0" w:color="auto" w:frame="1"/>
-        </w:rPr>
-        <w:t>dest</w:t>
-      </w:r>
-      <w:proofErr w:type="spellEnd"/>
-      <w:r>
-        <w:rPr>
-          <w:rFonts w:ascii="Consolas" w:eastAsia="Times New Roman" w:hAnsi="Consolas"/>
-          <w:color w:val="000000"/>
-          <w:sz w:val="18"/>
-          <w:szCs w:val="18"/>
-          <w:bdr w:val="none" w:sz="0" w:space="0" w:color="auto" w:frame="1"/>
-        </w:rPr>
-        <w:t>[meta.id</w:t>
-      </w:r>
-      <w:proofErr w:type="gramStart"/>
-      <w:r>
-        <w:rPr>
-          <w:rFonts w:ascii="Consolas" w:eastAsia="Times New Roman" w:hAnsi="Consolas"/>
-          <w:color w:val="000000"/>
-          <w:sz w:val="18"/>
-          <w:szCs w:val="18"/>
-          <w:bdr w:val="none" w:sz="0" w:space="0" w:color="auto" w:frame="1"/>
-        </w:rPr>
-        <w:t xml:space="preserve">];   </w:t>
-      </w:r>
-      <w:proofErr w:type="gramEnd"/>
-      <w:r>
-        <w:rPr>
-          <w:rFonts w:ascii="Consolas" w:eastAsia="Times New Roman" w:hAnsi="Consolas"/>
-          <w:color w:val="000000"/>
-          <w:sz w:val="18"/>
-          <w:szCs w:val="18"/>
-          <w:bdr w:val="none" w:sz="0" w:space="0" w:color="auto" w:frame="1"/>
-        </w:rPr>
-        <w:t xml:space="preserve">   </w:t>
+      <w:r>
+        <w:rPr>
+          <w:rFonts w:ascii="Consolas" w:eastAsia="Times New Roman" w:hAnsi="Consolas"/>
+          <w:color w:val="000000"/>
+          <w:sz w:val="18"/>
+          <w:szCs w:val="18"/>
+          <w:bdr w:val="none" w:sz="0" w:space="0" w:color="auto" w:frame="1"/>
+        </w:rPr>
+        <w:t xml:space="preserve"> val = dest[meta.id];      </w:t>
       </w:r>
       <w:r>
         <w:rPr>
@@ -2098,29 +1842,7 @@
           <w:szCs w:val="18"/>
           <w:bdr w:val="none" w:sz="0" w:space="0" w:color="auto" w:frame="1"/>
         </w:rPr>
-        <w:t>  </w:t>
-      </w:r>
-      <w:proofErr w:type="spellStart"/>
-      <w:r>
-        <w:rPr>
-          <w:rFonts w:ascii="Consolas" w:eastAsia="Times New Roman" w:hAnsi="Consolas"/>
-          <w:color w:val="000000"/>
-          <w:sz w:val="18"/>
-          <w:szCs w:val="18"/>
-          <w:bdr w:val="none" w:sz="0" w:space="0" w:color="auto" w:frame="1"/>
-        </w:rPr>
-        <w:t>dest</w:t>
-      </w:r>
-      <w:proofErr w:type="spellEnd"/>
-      <w:r>
-        <w:rPr>
-          <w:rFonts w:ascii="Consolas" w:eastAsia="Times New Roman" w:hAnsi="Consolas"/>
-          <w:color w:val="000000"/>
-          <w:sz w:val="18"/>
-          <w:szCs w:val="18"/>
-          <w:bdr w:val="none" w:sz="0" w:space="0" w:color="auto" w:frame="1"/>
-        </w:rPr>
-        <w:t>[meta.id] = {</w:t>
+        <w:t>  dest[meta.id] = {</w:t>
       </w:r>
       <w:r>
         <w:rPr>
@@ -2149,39 +1871,17 @@
           <w:szCs w:val="18"/>
           <w:bdr w:val="none" w:sz="0" w:space="0" w:color="auto" w:frame="1"/>
         </w:rPr>
-        <w:t>3</w:t>
-      </w:r>
-      <w:proofErr w:type="gramStart"/>
-      <w:r>
-        <w:rPr>
-          <w:rFonts w:ascii="Consolas" w:eastAsia="Times New Roman" w:hAnsi="Consolas"/>
-          <w:color w:val="000000"/>
-          <w:sz w:val="18"/>
-          <w:szCs w:val="18"/>
-          <w:bdr w:val="none" w:sz="0" w:space="0" w:color="auto" w:frame="1"/>
-        </w:rPr>
-        <w:t>}; </w:t>
-      </w:r>
-      <w:r>
-        <w:rPr>
-          <w:rFonts w:ascii="Consolas" w:eastAsia="Times New Roman" w:hAnsi="Consolas"/>
-          <w:color w:val="000000"/>
-          <w:sz w:val="18"/>
-          <w:szCs w:val="18"/>
-          <w:bdr w:val="none" w:sz="0" w:space="0" w:color="auto" w:frame="1"/>
-        </w:rPr>
-        <w:t xml:space="preserve">  </w:t>
-      </w:r>
-      <w:proofErr w:type="gramEnd"/>
-      <w:r>
-        <w:rPr>
-          <w:rFonts w:ascii="Consolas" w:eastAsia="Times New Roman" w:hAnsi="Consolas"/>
-          <w:color w:val="000000"/>
-          <w:sz w:val="18"/>
-          <w:szCs w:val="18"/>
-          <w:bdr w:val="none" w:sz="0" w:space="0" w:color="auto" w:frame="1"/>
-        </w:rPr>
-        <w:t xml:space="preserve"> </w:t>
+        <w:t>3}; </w:t>
+      </w:r>
+      <w:r>
+        <w:rPr>
+          <w:rFonts w:ascii="Consolas" w:eastAsia="Times New Roman" w:hAnsi="Consolas"/>
+          <w:color w:val="000000"/>
+          <w:sz w:val="18"/>
+          <w:szCs w:val="18"/>
+          <w:bdr w:val="none" w:sz="0" w:space="0" w:color="auto" w:frame="1"/>
+        </w:rPr>
+        <w:t xml:space="preserve">   </w:t>
       </w:r>
       <w:r>
         <w:rPr>
@@ -2309,40 +2009,7 @@
           <w:szCs w:val="18"/>
           <w:bdr w:val="none" w:sz="0" w:space="0" w:color="auto" w:frame="1"/>
         </w:rPr>
-        <w:t> </w:t>
-      </w:r>
-      <w:proofErr w:type="spellStart"/>
-      <w:r>
-        <w:rPr>
-          <w:rFonts w:ascii="Consolas" w:eastAsia="Times New Roman" w:hAnsi="Consolas"/>
-          <w:color w:val="000000"/>
-          <w:sz w:val="18"/>
-          <w:szCs w:val="18"/>
-          <w:bdr w:val="none" w:sz="0" w:space="0" w:color="auto" w:frame="1"/>
-        </w:rPr>
-        <w:t>dest</w:t>
-      </w:r>
-      <w:proofErr w:type="spellEnd"/>
-      <w:r>
-        <w:rPr>
-          <w:rFonts w:ascii="Consolas" w:eastAsia="Times New Roman" w:hAnsi="Consolas"/>
-          <w:color w:val="000000"/>
-          <w:sz w:val="18"/>
-          <w:szCs w:val="18"/>
-          <w:bdr w:val="none" w:sz="0" w:space="0" w:color="auto" w:frame="1"/>
-        </w:rPr>
-        <w:t>[meta.id</w:t>
-      </w:r>
-      <w:proofErr w:type="gramStart"/>
-      <w:r>
-        <w:rPr>
-          <w:rFonts w:ascii="Consolas" w:eastAsia="Times New Roman" w:hAnsi="Consolas"/>
-          <w:color w:val="000000"/>
-          <w:sz w:val="18"/>
-          <w:szCs w:val="18"/>
-          <w:bdr w:val="none" w:sz="0" w:space="0" w:color="auto" w:frame="1"/>
-        </w:rPr>
-        <w:t xml:space="preserve">];  </w:t>
+        <w:t xml:space="preserve"> dest[meta.id];  </w:t>
       </w:r>
       <w:r>
         <w:rPr>
@@ -2354,7 +2021,6 @@
         </w:rPr>
         <w:t xml:space="preserve"> </w:t>
       </w:r>
-      <w:proofErr w:type="gramEnd"/>
       <w:r>
         <w:rPr>
           <w:rFonts w:ascii="Consolas" w:eastAsia="Times New Roman" w:hAnsi="Consolas"/>
@@ -2637,8 +2303,6 @@
       <w:r>
         <w:t>will</w:t>
       </w:r>
-      <w:bookmarkStart w:id="0" w:name="_GoBack"/>
-      <w:bookmarkEnd w:id="0"/>
       <w:r>
         <w:t xml:space="preserve"> be </w:t>
       </w:r>
@@ -2669,15 +2333,7 @@
         <w:t>read-only</w:t>
       </w:r>
       <w:r>
-        <w:t xml:space="preserve">). The keyword ‘this’ </w:t>
-      </w:r>
-      <w:proofErr w:type="spellStart"/>
-      <w:r>
-        <w:t>can not</w:t>
-      </w:r>
-      <w:proofErr w:type="spellEnd"/>
-      <w:r>
-        <w:t xml:space="preserve"> be used in the body of the iterator. The variables created inside the iterator are local to the iterator.</w:t>
+        <w:t>). The keyword ‘this’ can not be used in the body of the iterator. The variables created inside the iterator are local to the iterator.</w:t>
       </w:r>
     </w:p>
     <w:p>
@@ -2727,29 +2383,7 @@
           <w:szCs w:val="18"/>
           <w:bdr w:val="none" w:sz="0" w:space="0" w:color="auto" w:frame="1"/>
         </w:rPr>
-        <w:t> </w:t>
-      </w:r>
-      <w:proofErr w:type="gramStart"/>
-      <w:r>
-        <w:rPr>
-          <w:rFonts w:ascii="Consolas" w:eastAsia="Times New Roman" w:hAnsi="Consolas"/>
-          <w:color w:val="000000"/>
-          <w:sz w:val="18"/>
-          <w:szCs w:val="18"/>
-          <w:bdr w:val="none" w:sz="0" w:space="0" w:color="auto" w:frame="1"/>
-        </w:rPr>
-        <w:t>OnUpdate(</w:t>
-      </w:r>
-      <w:proofErr w:type="gramEnd"/>
-      <w:r>
-        <w:rPr>
-          <w:rFonts w:ascii="Consolas" w:eastAsia="Times New Roman" w:hAnsi="Consolas"/>
-          <w:color w:val="000000"/>
-          <w:sz w:val="18"/>
-          <w:szCs w:val="18"/>
-          <w:bdr w:val="none" w:sz="0" w:space="0" w:color="auto" w:frame="1"/>
-        </w:rPr>
-        <w:t>doc, meta) {  </w:t>
+        <w:t> OnUpdate(doc, meta) {  </w:t>
       </w:r>
     </w:p>
     <w:p>
@@ -3067,61 +2701,17 @@
           <w:szCs w:val="18"/>
           <w:bdr w:val="none" w:sz="0" w:space="0" w:color="auto" w:frame="1"/>
         </w:rPr>
-        <w:t>WHERE </w:t>
-      </w:r>
-      <w:proofErr w:type="spellStart"/>
-      <w:r>
-        <w:rPr>
-          <w:rFonts w:ascii="Consolas" w:eastAsia="Times New Roman" w:hAnsi="Consolas"/>
-          <w:color w:val="000000"/>
-          <w:sz w:val="18"/>
-          <w:szCs w:val="18"/>
-          <w:bdr w:val="none" w:sz="0" w:space="0" w:color="auto" w:frame="1"/>
-        </w:rPr>
-        <w:t>abv</w:t>
-      </w:r>
-      <w:proofErr w:type="spellEnd"/>
-      <w:r>
-        <w:rPr>
-          <w:rFonts w:ascii="Consolas" w:eastAsia="Times New Roman" w:hAnsi="Consolas"/>
-          <w:color w:val="000000"/>
-          <w:sz w:val="18"/>
-          <w:szCs w:val="18"/>
-          <w:bdr w:val="none" w:sz="0" w:space="0" w:color="auto" w:frame="1"/>
-        </w:rPr>
-        <w:t> </w:t>
-      </w:r>
-      <w:proofErr w:type="gramStart"/>
-      <w:r>
-        <w:rPr>
-          <w:rFonts w:ascii="Consolas" w:eastAsia="Times New Roman" w:hAnsi="Consolas"/>
-          <w:color w:val="000000"/>
-          <w:sz w:val="18"/>
-          <w:szCs w:val="18"/>
-          <w:bdr w:val="none" w:sz="0" w:space="0" w:color="auto" w:frame="1"/>
-        </w:rPr>
-        <w:t>&gt; :</w:t>
-      </w:r>
-      <w:r>
-        <w:rPr>
-          <w:rFonts w:ascii="Consolas" w:eastAsia="Times New Roman" w:hAnsi="Consolas"/>
-          <w:color w:val="000000"/>
-          <w:sz w:val="18"/>
-          <w:szCs w:val="18"/>
-          <w:bdr w:val="none" w:sz="0" w:space="0" w:color="auto" w:frame="1"/>
-        </w:rPr>
-        <w:t>strong</w:t>
-      </w:r>
-      <w:proofErr w:type="gramEnd"/>
-      <w:r>
-        <w:rPr>
-          <w:rFonts w:ascii="Consolas" w:eastAsia="Times New Roman" w:hAnsi="Consolas"/>
-          <w:color w:val="000000"/>
-          <w:sz w:val="18"/>
-          <w:szCs w:val="18"/>
-          <w:bdr w:val="none" w:sz="0" w:space="0" w:color="auto" w:frame="1"/>
-        </w:rPr>
-        <w:t>;</w:t>
+        <w:t>WHERE abv &gt; :</w:t>
+      </w:r>
+      <w:r>
+        <w:rPr>
+          <w:rFonts w:ascii="Consolas" w:eastAsia="Times New Roman" w:hAnsi="Consolas"/>
+          <w:color w:val="000000"/>
+          <w:sz w:val="18"/>
+          <w:szCs w:val="18"/>
+          <w:bdr w:val="none" w:sz="0" w:space="0" w:color="auto" w:frame="1"/>
+        </w:rPr>
+        <w:t>strong;</w:t>
       </w:r>
       <w:r>
         <w:rPr>
@@ -3293,7 +2883,6 @@
         </w:rPr>
         <w:t xml:space="preserve"> </w:t>
       </w:r>
-      <w:proofErr w:type="gramStart"/>
       <w:r>
         <w:rPr>
           <w:rFonts w:ascii="Consolas" w:eastAsia="Times New Roman" w:hAnsi="Consolas"/>
@@ -3311,17 +2900,7 @@
           <w:sz w:val="18"/>
           <w:szCs w:val="18"/>
         </w:rPr>
-        <w:t>/</w:t>
-      </w:r>
-      <w:proofErr w:type="gramEnd"/>
-      <w:r>
-        <w:rPr>
-          <w:rStyle w:val="comment2"/>
-          <w:rFonts w:ascii="Consolas" w:eastAsia="Times New Roman" w:hAnsi="Consolas"/>
-          <w:sz w:val="18"/>
-          <w:szCs w:val="18"/>
-        </w:rPr>
-        <w:t>/ Stream results using 'for' iterator</w:t>
+        <w:t>// Stream results using 'for' iterator</w:t>
       </w:r>
       <w:r>
         <w:rPr>
@@ -3367,7 +2946,6 @@
         </w:rPr>
         <w:t>        </w:t>
       </w:r>
-      <w:proofErr w:type="gramStart"/>
       <w:r>
         <w:rPr>
           <w:rStyle w:val="keyword2"/>
@@ -3385,18 +2963,7 @@
           <w:szCs w:val="18"/>
           <w:bdr w:val="none" w:sz="0" w:space="0" w:color="auto" w:frame="1"/>
         </w:rPr>
-        <w:t xml:space="preserve">;   </w:t>
-      </w:r>
-      <w:proofErr w:type="gramEnd"/>
-      <w:r>
-        <w:rPr>
-          <w:rFonts w:ascii="Consolas" w:eastAsia="Times New Roman" w:hAnsi="Consolas"/>
-          <w:color w:val="000000"/>
-          <w:sz w:val="18"/>
-          <w:szCs w:val="18"/>
-          <w:bdr w:val="none" w:sz="0" w:space="0" w:color="auto" w:frame="1"/>
-        </w:rPr>
-        <w:t xml:space="preserve">                </w:t>
+        <w:t xml:space="preserve">;                   </w:t>
       </w:r>
       <w:r>
         <w:rPr>
@@ -3543,11 +3110,14 @@
         <w:t xml:space="preserve">Timers only guarantee to fire at or after the specified time. </w:t>
       </w:r>
       <w:r>
-        <w:t xml:space="preserve">Timers allow an opaque value to be provided, which is made </w:t>
+        <w:t>Cron t</w:t>
+      </w:r>
+      <w:r>
+        <w:t xml:space="preserve">imers allow an opaque value to be provided, which is </w:t>
       </w:r>
       <w:r>
         <w:lastRenderedPageBreak/>
-        <w:t>available to the callback when the timer fires. Opaque values are serialized and deserialized and hence are passed by value, and must be smaller than system defined limits.</w:t>
+        <w:t>made available to the callback when the timer fires. Opaque values are serialized and deserialized and hence are passed by value, and must be smaller than system defined limits.</w:t>
       </w:r>
     </w:p>
     <w:p>
@@ -3582,6 +3152,9 @@
       </w:r>
       <w:r>
         <w:t>stored when the timer is created forms the context for the timer callback.</w:t>
+      </w:r>
+      <w:r>
+        <w:t xml:space="preserve"> The time at which the callback function must be called must be specified as epoch time in seconds.</w:t>
       </w:r>
     </w:p>
     <w:p>
@@ -3625,51 +3198,7 @@
           <w:szCs w:val="18"/>
           <w:bdr w:val="none" w:sz="0" w:space="0" w:color="auto" w:frame="1"/>
         </w:rPr>
-        <w:t> </w:t>
-      </w:r>
-      <w:proofErr w:type="spellStart"/>
-      <w:r>
-        <w:rPr>
-          <w:rFonts w:ascii="Consolas" w:eastAsia="Times New Roman" w:hAnsi="Consolas"/>
-          <w:color w:val="000000"/>
-          <w:sz w:val="18"/>
-          <w:szCs w:val="18"/>
-          <w:bdr w:val="none" w:sz="0" w:space="0" w:color="auto" w:frame="1"/>
-        </w:rPr>
-        <w:t>checkProblems</w:t>
-      </w:r>
-      <w:proofErr w:type="spellEnd"/>
-      <w:r>
-        <w:rPr>
-          <w:rFonts w:ascii="Consolas" w:eastAsia="Times New Roman" w:hAnsi="Consolas"/>
-          <w:color w:val="000000"/>
-          <w:sz w:val="18"/>
-          <w:szCs w:val="18"/>
-          <w:bdr w:val="none" w:sz="0" w:space="0" w:color="auto" w:frame="1"/>
-        </w:rPr>
-        <w:t>(</w:t>
-      </w:r>
-      <w:proofErr w:type="spellStart"/>
-      <w:r>
-        <w:rPr>
-          <w:rFonts w:ascii="Consolas" w:eastAsia="Times New Roman" w:hAnsi="Consolas"/>
-          <w:color w:val="000000"/>
-          <w:sz w:val="18"/>
-          <w:szCs w:val="18"/>
-          <w:bdr w:val="none" w:sz="0" w:space="0" w:color="auto" w:frame="1"/>
-        </w:rPr>
-        <w:t>ctx</w:t>
-      </w:r>
-      <w:proofErr w:type="spellEnd"/>
-      <w:r>
-        <w:rPr>
-          <w:rFonts w:ascii="Consolas" w:eastAsia="Times New Roman" w:hAnsi="Consolas"/>
-          <w:color w:val="000000"/>
-          <w:sz w:val="18"/>
-          <w:szCs w:val="18"/>
-          <w:bdr w:val="none" w:sz="0" w:space="0" w:color="auto" w:frame="1"/>
-        </w:rPr>
-        <w:t>) {  </w:t>
+        <w:t> checkProblems(ctx) {  </w:t>
       </w:r>
     </w:p>
     <w:p>
@@ -3701,7 +3230,6 @@
         </w:rPr>
         <w:t>    </w:t>
       </w:r>
-      <w:proofErr w:type="spellStart"/>
       <w:r>
         <w:rPr>
           <w:rStyle w:val="keyword2"/>
@@ -3711,40 +3239,15 @@
         </w:rPr>
         <w:t>var</w:t>
       </w:r>
-      <w:proofErr w:type="spellEnd"/>
-      <w:r>
-        <w:rPr>
-          <w:rFonts w:ascii="Consolas" w:eastAsia="Times New Roman" w:hAnsi="Consolas"/>
-          <w:color w:val="000000"/>
-          <w:sz w:val="18"/>
-          <w:szCs w:val="18"/>
-          <w:bdr w:val="none" w:sz="0" w:space="0" w:color="auto" w:frame="1"/>
-        </w:rPr>
-        <w:t xml:space="preserve"> res = SELECT * from inventory WHERE type = </w:t>
-      </w:r>
-      <w:proofErr w:type="spellStart"/>
-      <w:proofErr w:type="gramStart"/>
-      <w:r>
-        <w:rPr>
-          <w:rFonts w:ascii="Consolas" w:eastAsia="Times New Roman" w:hAnsi="Consolas"/>
-          <w:color w:val="000000"/>
-          <w:sz w:val="18"/>
-          <w:szCs w:val="18"/>
-          <w:bdr w:val="none" w:sz="0" w:space="0" w:color="auto" w:frame="1"/>
-        </w:rPr>
-        <w:t>ctx.type</w:t>
-      </w:r>
-      <w:proofErr w:type="spellEnd"/>
-      <w:proofErr w:type="gramEnd"/>
-      <w:r>
-        <w:rPr>
-          <w:rFonts w:ascii="Consolas" w:eastAsia="Times New Roman" w:hAnsi="Consolas"/>
-          <w:color w:val="000000"/>
-          <w:sz w:val="18"/>
-          <w:szCs w:val="18"/>
-          <w:bdr w:val="none" w:sz="0" w:space="0" w:color="auto" w:frame="1"/>
-        </w:rPr>
-        <w:t>;</w:t>
+      <w:r>
+        <w:rPr>
+          <w:rFonts w:ascii="Consolas" w:eastAsia="Times New Roman" w:hAnsi="Consolas"/>
+          <w:color w:val="000000"/>
+          <w:sz w:val="18"/>
+          <w:szCs w:val="18"/>
+          <w:bdr w:val="none" w:sz="0" w:space="0" w:color="auto" w:frame="1"/>
+        </w:rPr>
+        <w:t> res = SELECT * from inventory WHERE type = ctx.type;</w:t>
       </w:r>
     </w:p>
     <w:p>
@@ -3844,31 +3347,7 @@
           <w:bdr w:val="none" w:sz="0" w:space="0" w:color="auto" w:frame="1"/>
         </w:rPr>
         <w:tab/>
-        <w:t>if (</w:t>
-      </w:r>
-      <w:proofErr w:type="spellStart"/>
-      <w:proofErr w:type="gramStart"/>
-      <w:r>
-        <w:rPr>
-          <w:rFonts w:ascii="Consolas" w:eastAsia="Times New Roman" w:hAnsi="Consolas"/>
-          <w:color w:val="000000"/>
-          <w:sz w:val="18"/>
-          <w:szCs w:val="18"/>
-          <w:bdr w:val="none" w:sz="0" w:space="0" w:color="auto" w:frame="1"/>
-        </w:rPr>
-        <w:t>item.stock</w:t>
-      </w:r>
-      <w:proofErr w:type="spellEnd"/>
-      <w:proofErr w:type="gramEnd"/>
-      <w:r>
-        <w:rPr>
-          <w:rFonts w:ascii="Consolas" w:eastAsia="Times New Roman" w:hAnsi="Consolas"/>
-          <w:color w:val="000000"/>
-          <w:sz w:val="18"/>
-          <w:szCs w:val="18"/>
-          <w:bdr w:val="none" w:sz="0" w:space="0" w:color="auto" w:frame="1"/>
-        </w:rPr>
-        <w:t xml:space="preserve"> &lt; 0) {</w:t>
+        <w:t>if (item.stock &lt; 0) {</w:t>
       </w:r>
     </w:p>
     <w:p>
@@ -3898,20 +3377,8 @@
           <w:szCs w:val="18"/>
           <w:bdr w:val="none" w:sz="0" w:space="0" w:color="auto" w:frame="1"/>
         </w:rPr>
-        <w:t>        </w:t>
-      </w:r>
-      <w:proofErr w:type="gramStart"/>
-      <w:r>
-        <w:rPr>
-          <w:rFonts w:ascii="Consolas" w:eastAsia="Times New Roman" w:hAnsi="Consolas"/>
-          <w:color w:val="000000"/>
-          <w:sz w:val="18"/>
-          <w:szCs w:val="18"/>
-          <w:bdr w:val="none" w:sz="0" w:space="0" w:color="auto" w:frame="1"/>
-        </w:rPr>
-        <w:t>log(</w:t>
-      </w:r>
-      <w:proofErr w:type="gramEnd"/>
+        <w:t>        log(</w:t>
+      </w:r>
       <w:r>
         <w:rPr>
           <w:rStyle w:val="string2"/>
@@ -4067,29 +3534,7 @@
           <w:szCs w:val="18"/>
           <w:bdr w:val="none" w:sz="0" w:space="0" w:color="auto" w:frame="1"/>
         </w:rPr>
-        <w:t> </w:t>
-      </w:r>
-      <w:proofErr w:type="gramStart"/>
-      <w:r>
-        <w:rPr>
-          <w:rFonts w:ascii="Consolas" w:eastAsia="Times New Roman" w:hAnsi="Consolas"/>
-          <w:color w:val="000000"/>
-          <w:sz w:val="18"/>
-          <w:szCs w:val="18"/>
-          <w:bdr w:val="none" w:sz="0" w:space="0" w:color="auto" w:frame="1"/>
-        </w:rPr>
-        <w:t>OnUpdate(</w:t>
-      </w:r>
-      <w:proofErr w:type="gramEnd"/>
-      <w:r>
-        <w:rPr>
-          <w:rFonts w:ascii="Consolas" w:eastAsia="Times New Roman" w:hAnsi="Consolas"/>
-          <w:color w:val="000000"/>
-          <w:sz w:val="18"/>
-          <w:szCs w:val="18"/>
-          <w:bdr w:val="none" w:sz="0" w:space="0" w:color="auto" w:frame="1"/>
-        </w:rPr>
-        <w:t>item, meta) {  </w:t>
+        <w:t> OnUpdate(item, meta) {  </w:t>
       </w:r>
     </w:p>
     <w:p>
@@ -4138,31 +3583,153 @@
           <w:szCs w:val="18"/>
           <w:bdr w:val="none" w:sz="0" w:space="0" w:color="auto" w:frame="1"/>
         </w:rPr>
-        <w:t> (</w:t>
-      </w:r>
-      <w:proofErr w:type="spellStart"/>
-      <w:proofErr w:type="gramStart"/>
-      <w:r>
-        <w:rPr>
-          <w:rFonts w:ascii="Consolas" w:eastAsia="Times New Roman" w:hAnsi="Consolas"/>
-          <w:color w:val="000000"/>
-          <w:sz w:val="18"/>
-          <w:szCs w:val="18"/>
-          <w:bdr w:val="none" w:sz="0" w:space="0" w:color="auto" w:frame="1"/>
-        </w:rPr>
-        <w:t>item.stock</w:t>
-      </w:r>
-      <w:proofErr w:type="spellEnd"/>
-      <w:proofErr w:type="gramEnd"/>
-      <w:r>
-        <w:rPr>
-          <w:rFonts w:ascii="Consolas" w:eastAsia="Times New Roman" w:hAnsi="Consolas"/>
-          <w:color w:val="000000"/>
-          <w:sz w:val="18"/>
-          <w:szCs w:val="18"/>
-          <w:bdr w:val="none" w:sz="0" w:space="0" w:color="auto" w:frame="1"/>
-        </w:rPr>
-        <w:t> &lt; 0) {</w:t>
+        <w:t> (item.stock &lt; 0) {</w:t>
+      </w:r>
+    </w:p>
+    <w:p>
+      <w:pPr>
+        <w:numPr>
+          <w:ilvl w:val="0"/>
+          <w:numId w:val="17"/>
+        </w:numPr>
+        <w:pBdr>
+          <w:left w:val="single" w:sz="18" w:space="0" w:color="6CE26C"/>
+        </w:pBdr>
+        <w:shd w:val="clear" w:color="auto" w:fill="FFFFFF"/>
+        <w:spacing w:line="210" w:lineRule="atLeast"/>
+        <w:ind w:left="1440"/>
+        <w:rPr>
+          <w:rFonts w:ascii="Consolas" w:eastAsia="Times New Roman" w:hAnsi="Consolas"/>
+          <w:color w:val="70AD47" w:themeColor="accent6"/>
+          <w:sz w:val="18"/>
+          <w:szCs w:val="18"/>
+        </w:rPr>
+      </w:pPr>
+      <w:r>
+        <w:rPr>
+          <w:rFonts w:ascii="Consolas" w:eastAsia="Times New Roman" w:hAnsi="Consolas"/>
+          <w:color w:val="000000"/>
+          <w:sz w:val="18"/>
+          <w:szCs w:val="18"/>
+          <w:bdr w:val="none" w:sz="0" w:space="0" w:color="auto" w:frame="1"/>
+        </w:rPr>
+        <w:t xml:space="preserve">        </w:t>
+      </w:r>
+      <w:r>
+        <w:rPr>
+          <w:rFonts w:ascii="Consolas" w:eastAsia="Times New Roman" w:hAnsi="Consolas"/>
+          <w:color w:val="70AD47" w:themeColor="accent6"/>
+          <w:sz w:val="18"/>
+          <w:szCs w:val="18"/>
+          <w:bdr w:val="none" w:sz="0" w:space="0" w:color="auto" w:frame="1"/>
+        </w:rPr>
+        <w:t>// 60</w:t>
+      </w:r>
+      <w:r>
+        <w:rPr>
+          <w:rFonts w:ascii="Consolas" w:eastAsia="Times New Roman" w:hAnsi="Consolas"/>
+          <w:color w:val="70AD47" w:themeColor="accent6"/>
+          <w:sz w:val="18"/>
+          <w:szCs w:val="18"/>
+          <w:bdr w:val="none" w:sz="0" w:space="0" w:color="auto" w:frame="1"/>
+        </w:rPr>
+        <w:t xml:space="preserve"> seconds from now</w:t>
+      </w:r>
+      <w:r>
+        <w:rPr>
+          <w:rFonts w:ascii="Consolas" w:eastAsia="Times New Roman" w:hAnsi="Consolas"/>
+          <w:color w:val="70AD47" w:themeColor="accent6"/>
+          <w:sz w:val="18"/>
+          <w:szCs w:val="18"/>
+          <w:bdr w:val="none" w:sz="0" w:space="0" w:color="auto" w:frame="1"/>
+        </w:rPr>
+        <w:t>, in epoch time</w:t>
+      </w:r>
+      <w:r>
+        <w:rPr>
+          <w:rFonts w:ascii="Consolas" w:eastAsia="Times New Roman" w:hAnsi="Consolas"/>
+          <w:color w:val="70AD47" w:themeColor="accent6"/>
+          <w:sz w:val="18"/>
+          <w:szCs w:val="18"/>
+          <w:bdr w:val="none" w:sz="0" w:space="0" w:color="auto" w:frame="1"/>
+        </w:rPr>
+        <w:t xml:space="preserve"> (seconds)</w:t>
+      </w:r>
+      <w:bookmarkStart w:id="0" w:name="_GoBack"/>
+      <w:bookmarkEnd w:id="0"/>
+    </w:p>
+    <w:p>
+      <w:pPr>
+        <w:numPr>
+          <w:ilvl w:val="0"/>
+          <w:numId w:val="17"/>
+        </w:numPr>
+        <w:pBdr>
+          <w:left w:val="single" w:sz="18" w:space="0" w:color="6CE26C"/>
+        </w:pBdr>
+        <w:shd w:val="clear" w:color="auto" w:fill="FFFFFF"/>
+        <w:spacing w:line="210" w:lineRule="atLeast"/>
+        <w:ind w:left="1440"/>
+        <w:rPr>
+          <w:rFonts w:ascii="Consolas" w:eastAsia="Times New Roman" w:hAnsi="Consolas"/>
+          <w:color w:val="000000" w:themeColor="text1"/>
+          <w:sz w:val="18"/>
+          <w:szCs w:val="18"/>
+        </w:rPr>
+      </w:pPr>
+      <w:r>
+        <w:rPr>
+          <w:rFonts w:ascii="Consolas" w:eastAsia="Times New Roman" w:hAnsi="Consolas"/>
+          <w:color w:val="5C5C5C"/>
+          <w:sz w:val="18"/>
+          <w:szCs w:val="18"/>
+        </w:rPr>
+        <w:t xml:space="preserve">        </w:t>
+      </w:r>
+      <w:r>
+        <w:rPr>
+          <w:rFonts w:ascii="Consolas" w:eastAsia="Times New Roman" w:hAnsi="Consolas"/>
+          <w:color w:val="000000" w:themeColor="text1"/>
+          <w:sz w:val="18"/>
+          <w:szCs w:val="18"/>
+        </w:rPr>
+        <w:t xml:space="preserve">var </w:t>
+      </w:r>
+      <w:r>
+        <w:rPr>
+          <w:rFonts w:ascii="Consolas" w:eastAsia="Times New Roman" w:hAnsi="Consolas"/>
+          <w:color w:val="000000" w:themeColor="text1"/>
+          <w:sz w:val="18"/>
+          <w:szCs w:val="18"/>
+        </w:rPr>
+        <w:t>time</w:t>
+      </w:r>
+      <w:r>
+        <w:rPr>
+          <w:rFonts w:ascii="Consolas" w:eastAsia="Times New Roman" w:hAnsi="Consolas"/>
+          <w:color w:val="000000" w:themeColor="text1"/>
+          <w:sz w:val="18"/>
+          <w:szCs w:val="18"/>
+        </w:rPr>
+        <w:t xml:space="preserve"> = Math.round((n</w:t>
+      </w:r>
+      <w:r>
+        <w:rPr>
+          <w:rFonts w:ascii="Consolas" w:eastAsia="Times New Roman" w:hAnsi="Consolas"/>
+          <w:color w:val="000000" w:themeColor="text1"/>
+          <w:sz w:val="18"/>
+          <w:szCs w:val="18"/>
+        </w:rPr>
+        <w:t>ew Date()).getTime() / 1000) + 60</w:t>
+      </w:r>
+      <w:r>
+        <w:rPr>
+          <w:rFonts w:ascii="Consolas" w:eastAsia="Times New Roman" w:hAnsi="Consolas"/>
+          <w:color w:val="000000" w:themeColor="text1"/>
+          <w:sz w:val="18"/>
+          <w:szCs w:val="18"/>
+        </w:rPr>
+        <w:t>;</w:t>
       </w:r>
     </w:p>
     <w:p>
@@ -4192,84 +3759,17 @@
           <w:szCs w:val="18"/>
           <w:bdr w:val="none" w:sz="0" w:space="0" w:color="auto" w:frame="1"/>
         </w:rPr>
-        <w:t>        </w:t>
-      </w:r>
-      <w:proofErr w:type="spellStart"/>
-      <w:proofErr w:type="gramStart"/>
-      <w:r>
-        <w:rPr>
-          <w:rFonts w:ascii="Consolas" w:eastAsia="Times New Roman" w:hAnsi="Consolas"/>
-          <w:color w:val="000000"/>
-          <w:sz w:val="18"/>
-          <w:szCs w:val="18"/>
-          <w:bdr w:val="none" w:sz="0" w:space="0" w:color="auto" w:frame="1"/>
-        </w:rPr>
-        <w:t>cronTimer</w:t>
-      </w:r>
-      <w:proofErr w:type="spellEnd"/>
-      <w:r>
-        <w:rPr>
-          <w:rFonts w:ascii="Consolas" w:eastAsia="Times New Roman" w:hAnsi="Consolas"/>
-          <w:color w:val="000000"/>
-          <w:sz w:val="18"/>
-          <w:szCs w:val="18"/>
-          <w:bdr w:val="none" w:sz="0" w:space="0" w:color="auto" w:frame="1"/>
-        </w:rPr>
-        <w:t>(</w:t>
-      </w:r>
-      <w:proofErr w:type="spellStart"/>
-      <w:proofErr w:type="gramEnd"/>
-      <w:r>
-        <w:rPr>
-          <w:rFonts w:ascii="Consolas" w:eastAsia="Times New Roman" w:hAnsi="Consolas"/>
-          <w:color w:val="000000"/>
-          <w:sz w:val="18"/>
-          <w:szCs w:val="18"/>
-          <w:bdr w:val="none" w:sz="0" w:space="0" w:color="auto" w:frame="1"/>
-        </w:rPr>
-        <w:t>checkProblems</w:t>
-      </w:r>
-      <w:proofErr w:type="spellEnd"/>
-      <w:r>
-        <w:rPr>
-          <w:rFonts w:ascii="Consolas" w:eastAsia="Times New Roman" w:hAnsi="Consolas"/>
-          <w:color w:val="000000"/>
-          <w:sz w:val="18"/>
-          <w:szCs w:val="18"/>
-          <w:bdr w:val="none" w:sz="0" w:space="0" w:color="auto" w:frame="1"/>
-        </w:rPr>
-        <w:t xml:space="preserve">, {"type": </w:t>
-      </w:r>
-      <w:proofErr w:type="spellStart"/>
-      <w:r>
-        <w:rPr>
-          <w:rFonts w:ascii="Consolas" w:eastAsia="Times New Roman" w:hAnsi="Consolas"/>
-          <w:color w:val="000000"/>
-          <w:sz w:val="18"/>
-          <w:szCs w:val="18"/>
-          <w:bdr w:val="none" w:sz="0" w:space="0" w:color="auto" w:frame="1"/>
-        </w:rPr>
-        <w:t>item.type</w:t>
-      </w:r>
-      <w:proofErr w:type="spellEnd"/>
-      <w:r>
-        <w:rPr>
-          <w:rFonts w:ascii="Consolas" w:eastAsia="Times New Roman" w:hAnsi="Consolas"/>
-          <w:color w:val="000000"/>
-          <w:sz w:val="18"/>
-          <w:szCs w:val="18"/>
-          <w:bdr w:val="none" w:sz="0" w:space="0" w:color="auto" w:frame="1"/>
-        </w:rPr>
-        <w:t xml:space="preserve">}, </w:t>
+        <w:t xml:space="preserve">        cronTimer(checkProblems, {"type": item.type}, </w:t>
       </w:r>
       <w:r>
         <w:rPr>
           <w:rStyle w:val="string2"/>
           <w:rFonts w:ascii="Consolas" w:eastAsia="Times New Roman" w:hAnsi="Consolas"/>
-          <w:sz w:val="18"/>
-          <w:szCs w:val="18"/>
-        </w:rPr>
-        <w:t>"1m"</w:t>
+          <w:color w:val="000000" w:themeColor="text1"/>
+          <w:sz w:val="18"/>
+          <w:szCs w:val="18"/>
+        </w:rPr>
+        <w:t>time</w:t>
       </w:r>
       <w:r>
         <w:rPr>
@@ -4364,19 +3864,22 @@
         <w:t>A doc timer is similar to a cron timer, except that the timer is associated with a document. Hence, doc timers follow the lifecycle of the document,</w:t>
       </w:r>
       <w:r>
-        <w:t xml:space="preserve"> including rollbacks. Doc timer callbacks receive the document key and </w:t>
-      </w:r>
-      <w:r>
-        <w:t xml:space="preserve">also </w:t>
-      </w:r>
-      <w:r>
-        <w:t>the opaque value</w:t>
-      </w:r>
-      <w:r>
-        <w:t xml:space="preserve"> setup during timer creation</w:t>
+        <w:t xml:space="preserve"> including rollbacks. Doc timer callbacks receive the document key</w:t>
+      </w:r>
+      <w:r>
+        <w:t xml:space="preserve"> during timer creation</w:t>
       </w:r>
       <w:r>
         <w:t>.</w:t>
+      </w:r>
+      <w:r>
+        <w:t xml:space="preserve"> </w:t>
+      </w:r>
+      <w:r>
+        <w:t>The time at which the callback function must be called must be spe</w:t>
+      </w:r>
+      <w:r>
+        <w:t>cified as epoch time in seconds.</w:t>
       </w:r>
     </w:p>
     <w:p>
@@ -4420,29 +3923,7 @@
           <w:szCs w:val="18"/>
           <w:bdr w:val="none" w:sz="0" w:space="0" w:color="auto" w:frame="1"/>
         </w:rPr>
-        <w:t> </w:t>
-      </w:r>
-      <w:proofErr w:type="spellStart"/>
-      <w:r>
-        <w:rPr>
-          <w:rFonts w:ascii="Consolas" w:eastAsia="Times New Roman" w:hAnsi="Consolas"/>
-          <w:color w:val="000000"/>
-          <w:sz w:val="18"/>
-          <w:szCs w:val="18"/>
-          <w:bdr w:val="none" w:sz="0" w:space="0" w:color="auto" w:frame="1"/>
-        </w:rPr>
-        <w:t>monitorRefill</w:t>
-      </w:r>
-      <w:proofErr w:type="spellEnd"/>
-      <w:r>
-        <w:rPr>
-          <w:rFonts w:ascii="Consolas" w:eastAsia="Times New Roman" w:hAnsi="Consolas"/>
-          <w:color w:val="000000"/>
-          <w:sz w:val="18"/>
-          <w:szCs w:val="18"/>
-          <w:bdr w:val="none" w:sz="0" w:space="0" w:color="auto" w:frame="1"/>
-        </w:rPr>
-        <w:t>(key) {  </w:t>
+        <w:t> monitorRefill(key) {  </w:t>
       </w:r>
     </w:p>
     <w:p>
@@ -4540,31 +4021,7 @@
           <w:szCs w:val="18"/>
           <w:bdr w:val="none" w:sz="0" w:space="0" w:color="auto" w:frame="1"/>
         </w:rPr>
-        <w:t> (</w:t>
-      </w:r>
-      <w:proofErr w:type="spellStart"/>
-      <w:proofErr w:type="gramStart"/>
-      <w:r>
-        <w:rPr>
-          <w:rFonts w:ascii="Consolas" w:eastAsia="Times New Roman" w:hAnsi="Consolas"/>
-          <w:color w:val="000000"/>
-          <w:sz w:val="18"/>
-          <w:szCs w:val="18"/>
-          <w:bdr w:val="none" w:sz="0" w:space="0" w:color="auto" w:frame="1"/>
-        </w:rPr>
-        <w:t>item.stock</w:t>
-      </w:r>
-      <w:proofErr w:type="spellEnd"/>
-      <w:proofErr w:type="gramEnd"/>
-      <w:r>
-        <w:rPr>
-          <w:rFonts w:ascii="Consolas" w:eastAsia="Times New Roman" w:hAnsi="Consolas"/>
-          <w:color w:val="000000"/>
-          <w:sz w:val="18"/>
-          <w:szCs w:val="18"/>
-          <w:bdr w:val="none" w:sz="0" w:space="0" w:color="auto" w:frame="1"/>
-        </w:rPr>
-        <w:t> == 0) {  </w:t>
+        <w:t> (item.stock == 0) {  </w:t>
       </w:r>
     </w:p>
     <w:p>
@@ -4594,20 +4051,8 @@
           <w:szCs w:val="18"/>
           <w:bdr w:val="none" w:sz="0" w:space="0" w:color="auto" w:frame="1"/>
         </w:rPr>
-        <w:t>        </w:t>
-      </w:r>
-      <w:proofErr w:type="gramStart"/>
-      <w:r>
-        <w:rPr>
-          <w:rFonts w:ascii="Consolas" w:eastAsia="Times New Roman" w:hAnsi="Consolas"/>
-          <w:color w:val="000000"/>
-          <w:sz w:val="18"/>
-          <w:szCs w:val="18"/>
-          <w:bdr w:val="none" w:sz="0" w:space="0" w:color="auto" w:frame="1"/>
-        </w:rPr>
-        <w:t>log(</w:t>
-      </w:r>
-      <w:proofErr w:type="gramEnd"/>
+        <w:t>        log(</w:t>
+      </w:r>
       <w:r>
         <w:rPr>
           <w:rStyle w:val="string2"/>
@@ -4754,29 +4199,7 @@
           <w:szCs w:val="18"/>
           <w:bdr w:val="none" w:sz="0" w:space="0" w:color="auto" w:frame="1"/>
         </w:rPr>
-        <w:t> </w:t>
-      </w:r>
-      <w:proofErr w:type="gramStart"/>
-      <w:r>
-        <w:rPr>
-          <w:rFonts w:ascii="Consolas" w:eastAsia="Times New Roman" w:hAnsi="Consolas"/>
-          <w:color w:val="000000"/>
-          <w:sz w:val="18"/>
-          <w:szCs w:val="18"/>
-          <w:bdr w:val="none" w:sz="0" w:space="0" w:color="auto" w:frame="1"/>
-        </w:rPr>
-        <w:t>OnUpdate(</w:t>
-      </w:r>
-      <w:proofErr w:type="gramEnd"/>
-      <w:r>
-        <w:rPr>
-          <w:rFonts w:ascii="Consolas" w:eastAsia="Times New Roman" w:hAnsi="Consolas"/>
-          <w:color w:val="000000"/>
-          <w:sz w:val="18"/>
-          <w:szCs w:val="18"/>
-          <w:bdr w:val="none" w:sz="0" w:space="0" w:color="auto" w:frame="1"/>
-        </w:rPr>
-        <w:t>item, meta) {  </w:t>
+        <w:t> OnUpdate(item, meta) {  </w:t>
       </w:r>
     </w:p>
     <w:p>
@@ -4825,31 +4248,179 @@
           <w:szCs w:val="18"/>
           <w:bdr w:val="none" w:sz="0" w:space="0" w:color="auto" w:frame="1"/>
         </w:rPr>
-        <w:t> (</w:t>
-      </w:r>
-      <w:proofErr w:type="spellStart"/>
-      <w:proofErr w:type="gramStart"/>
-      <w:r>
-        <w:rPr>
-          <w:rFonts w:ascii="Consolas" w:eastAsia="Times New Roman" w:hAnsi="Consolas"/>
-          <w:color w:val="000000"/>
-          <w:sz w:val="18"/>
-          <w:szCs w:val="18"/>
-          <w:bdr w:val="none" w:sz="0" w:space="0" w:color="auto" w:frame="1"/>
-        </w:rPr>
-        <w:t>item.stock</w:t>
-      </w:r>
-      <w:proofErr w:type="spellEnd"/>
-      <w:proofErr w:type="gramEnd"/>
-      <w:r>
-        <w:rPr>
-          <w:rFonts w:ascii="Consolas" w:eastAsia="Times New Roman" w:hAnsi="Consolas"/>
-          <w:color w:val="000000"/>
-          <w:sz w:val="18"/>
-          <w:szCs w:val="18"/>
-          <w:bdr w:val="none" w:sz="0" w:space="0" w:color="auto" w:frame="1"/>
-        </w:rPr>
-        <w:t> == 0) {  </w:t>
+        <w:t> (item.stock == 0) {</w:t>
+      </w:r>
+    </w:p>
+    <w:p>
+      <w:pPr>
+        <w:numPr>
+          <w:ilvl w:val="0"/>
+          <w:numId w:val="17"/>
+        </w:numPr>
+        <w:pBdr>
+          <w:left w:val="single" w:sz="18" w:space="0" w:color="6CE26C"/>
+        </w:pBdr>
+        <w:shd w:val="clear" w:color="auto" w:fill="FFFFFF"/>
+        <w:spacing w:line="210" w:lineRule="atLeast"/>
+        <w:ind w:left="1440"/>
+        <w:rPr>
+          <w:rFonts w:ascii="Consolas" w:eastAsia="Times New Roman" w:hAnsi="Consolas"/>
+          <w:color w:val="70AD47" w:themeColor="accent6"/>
+          <w:sz w:val="18"/>
+          <w:szCs w:val="18"/>
+        </w:rPr>
+      </w:pPr>
+      <w:r>
+        <w:rPr>
+          <w:rFonts w:ascii="Consolas" w:eastAsia="Times New Roman" w:hAnsi="Consolas"/>
+          <w:color w:val="70AD47" w:themeColor="accent6"/>
+          <w:sz w:val="18"/>
+          <w:szCs w:val="18"/>
+          <w:bdr w:val="none" w:sz="0" w:space="0" w:color="auto" w:frame="1"/>
+        </w:rPr>
+        <w:t xml:space="preserve">        </w:t>
+      </w:r>
+      <w:r>
+        <w:rPr>
+          <w:rFonts w:ascii="Consolas" w:eastAsia="Times New Roman" w:hAnsi="Consolas"/>
+          <w:color w:val="70AD47" w:themeColor="accent6"/>
+          <w:sz w:val="18"/>
+          <w:szCs w:val="18"/>
+          <w:bdr w:val="none" w:sz="0" w:space="0" w:color="auto" w:frame="1"/>
+        </w:rPr>
+        <w:t xml:space="preserve">// </w:t>
+      </w:r>
+      <w:r>
+        <w:rPr>
+          <w:rFonts w:ascii="Consolas" w:eastAsia="Times New Roman" w:hAnsi="Consolas"/>
+          <w:color w:val="70AD47" w:themeColor="accent6"/>
+          <w:sz w:val="18"/>
+          <w:szCs w:val="18"/>
+          <w:bdr w:val="none" w:sz="0" w:space="0" w:color="auto" w:frame="1"/>
+        </w:rPr>
+        <w:t>24 hours</w:t>
+      </w:r>
+      <w:r>
+        <w:rPr>
+          <w:rFonts w:ascii="Consolas" w:eastAsia="Times New Roman" w:hAnsi="Consolas"/>
+          <w:color w:val="70AD47" w:themeColor="accent6"/>
+          <w:sz w:val="18"/>
+          <w:szCs w:val="18"/>
+          <w:bdr w:val="none" w:sz="0" w:space="0" w:color="auto" w:frame="1"/>
+        </w:rPr>
+        <w:t xml:space="preserve"> from now</w:t>
+      </w:r>
+      <w:r>
+        <w:rPr>
+          <w:rFonts w:ascii="Consolas" w:eastAsia="Times New Roman" w:hAnsi="Consolas"/>
+          <w:color w:val="70AD47" w:themeColor="accent6"/>
+          <w:sz w:val="18"/>
+          <w:szCs w:val="18"/>
+          <w:bdr w:val="none" w:sz="0" w:space="0" w:color="auto" w:frame="1"/>
+        </w:rPr>
+        <w:t>, in epoch time</w:t>
+      </w:r>
+      <w:r>
+        <w:rPr>
+          <w:rFonts w:ascii="Consolas" w:eastAsia="Times New Roman" w:hAnsi="Consolas"/>
+          <w:color w:val="70AD47" w:themeColor="accent6"/>
+          <w:sz w:val="18"/>
+          <w:szCs w:val="18"/>
+          <w:bdr w:val="none" w:sz="0" w:space="0" w:color="auto" w:frame="1"/>
+        </w:rPr>
+        <w:t xml:space="preserve"> (seconds)</w:t>
+      </w:r>
+    </w:p>
+    <w:p>
+      <w:pPr>
+        <w:numPr>
+          <w:ilvl w:val="0"/>
+          <w:numId w:val="17"/>
+        </w:numPr>
+        <w:pBdr>
+          <w:left w:val="single" w:sz="18" w:space="0" w:color="6CE26C"/>
+        </w:pBdr>
+        <w:shd w:val="clear" w:color="auto" w:fill="FFFFFF"/>
+        <w:spacing w:line="210" w:lineRule="atLeast"/>
+        <w:ind w:left="1440"/>
+        <w:rPr>
+          <w:rFonts w:ascii="Consolas" w:eastAsia="Times New Roman" w:hAnsi="Consolas"/>
+          <w:color w:val="70AD47" w:themeColor="accent6"/>
+          <w:sz w:val="18"/>
+          <w:szCs w:val="18"/>
+        </w:rPr>
+      </w:pPr>
+      <w:r>
+        <w:rPr>
+          <w:rFonts w:ascii="Consolas" w:eastAsia="Times New Roman" w:hAnsi="Consolas"/>
+          <w:color w:val="70AD47" w:themeColor="accent6"/>
+          <w:sz w:val="18"/>
+          <w:szCs w:val="18"/>
+        </w:rPr>
+        <w:t xml:space="preserve">        </w:t>
+      </w:r>
+      <w:r>
+        <w:rPr>
+          <w:rFonts w:ascii="Consolas" w:eastAsia="Times New Roman" w:hAnsi="Consolas"/>
+          <w:color w:val="000000" w:themeColor="text1"/>
+          <w:sz w:val="18"/>
+          <w:szCs w:val="18"/>
+        </w:rPr>
+        <w:t xml:space="preserve">var </w:t>
+      </w:r>
+      <w:r>
+        <w:rPr>
+          <w:rFonts w:ascii="Consolas" w:eastAsia="Times New Roman" w:hAnsi="Consolas"/>
+          <w:color w:val="000000" w:themeColor="text1"/>
+          <w:sz w:val="18"/>
+          <w:szCs w:val="18"/>
+        </w:rPr>
+        <w:t>time</w:t>
+      </w:r>
+      <w:r>
+        <w:rPr>
+          <w:rFonts w:ascii="Consolas" w:eastAsia="Times New Roman" w:hAnsi="Consolas"/>
+          <w:color w:val="000000" w:themeColor="text1"/>
+          <w:sz w:val="18"/>
+          <w:szCs w:val="18"/>
+        </w:rPr>
+        <w:t xml:space="preserve"> = Math.round((n</w:t>
+      </w:r>
+      <w:r>
+        <w:rPr>
+          <w:rFonts w:ascii="Consolas" w:eastAsia="Times New Roman" w:hAnsi="Consolas"/>
+          <w:color w:val="000000" w:themeColor="text1"/>
+          <w:sz w:val="18"/>
+          <w:szCs w:val="18"/>
+        </w:rPr>
+        <w:t>e</w:t>
+      </w:r>
+      <w:r>
+        <w:rPr>
+          <w:rFonts w:ascii="Consolas" w:eastAsia="Times New Roman" w:hAnsi="Consolas"/>
+          <w:color w:val="000000" w:themeColor="text1"/>
+          <w:sz w:val="18"/>
+          <w:szCs w:val="18"/>
+        </w:rPr>
+        <w:t>w Date()).getTime() / 1000) + 24 * 60 * 60</w:t>
+      </w:r>
+      <w:r>
+        <w:rPr>
+          <w:rFonts w:ascii="Consolas" w:eastAsia="Times New Roman" w:hAnsi="Consolas"/>
+          <w:color w:val="000000" w:themeColor="text1"/>
+          <w:sz w:val="18"/>
+          <w:szCs w:val="18"/>
+        </w:rPr>
+        <w:t>;</w:t>
+      </w:r>
+      <w:r>
+        <w:rPr>
+          <w:rFonts w:ascii="Consolas" w:eastAsia="Times New Roman" w:hAnsi="Consolas"/>
+          <w:color w:val="70AD47" w:themeColor="accent6"/>
+          <w:sz w:val="18"/>
+          <w:szCs w:val="18"/>
+        </w:rPr>
+        <w:t xml:space="preserve"> </w:t>
       </w:r>
     </w:p>
     <w:p>
@@ -4879,62 +4450,17 @@
           <w:szCs w:val="18"/>
           <w:bdr w:val="none" w:sz="0" w:space="0" w:color="auto" w:frame="1"/>
         </w:rPr>
-        <w:t>        </w:t>
-      </w:r>
-      <w:proofErr w:type="spellStart"/>
-      <w:proofErr w:type="gramStart"/>
-      <w:r>
-        <w:rPr>
-          <w:rFonts w:ascii="Consolas" w:eastAsia="Times New Roman" w:hAnsi="Consolas"/>
-          <w:color w:val="000000"/>
-          <w:sz w:val="18"/>
-          <w:szCs w:val="18"/>
-          <w:bdr w:val="none" w:sz="0" w:space="0" w:color="auto" w:frame="1"/>
-        </w:rPr>
-        <w:t>docTimer</w:t>
-      </w:r>
-      <w:proofErr w:type="spellEnd"/>
-      <w:r>
-        <w:rPr>
-          <w:rFonts w:ascii="Consolas" w:eastAsia="Times New Roman" w:hAnsi="Consolas"/>
-          <w:color w:val="000000"/>
-          <w:sz w:val="18"/>
-          <w:szCs w:val="18"/>
-          <w:bdr w:val="none" w:sz="0" w:space="0" w:color="auto" w:frame="1"/>
-        </w:rPr>
-        <w:t>(</w:t>
-      </w:r>
-      <w:proofErr w:type="spellStart"/>
-      <w:proofErr w:type="gramEnd"/>
-      <w:r>
-        <w:rPr>
-          <w:rFonts w:ascii="Consolas" w:eastAsia="Times New Roman" w:hAnsi="Consolas"/>
-          <w:color w:val="000000"/>
-          <w:sz w:val="18"/>
-          <w:szCs w:val="18"/>
-          <w:bdr w:val="none" w:sz="0" w:space="0" w:color="auto" w:frame="1"/>
-        </w:rPr>
-        <w:t>monitorRefill</w:t>
-      </w:r>
-      <w:proofErr w:type="spellEnd"/>
-      <w:r>
-        <w:rPr>
-          <w:rFonts w:ascii="Consolas" w:eastAsia="Times New Roman" w:hAnsi="Consolas"/>
-          <w:color w:val="000000"/>
-          <w:sz w:val="18"/>
-          <w:szCs w:val="18"/>
-          <w:bdr w:val="none" w:sz="0" w:space="0" w:color="auto" w:frame="1"/>
-        </w:rPr>
-        <w:t>, meta.id, </w:t>
+        <w:t>        docTimer(monitorRefill, meta.id, </w:t>
       </w:r>
       <w:r>
         <w:rPr>
           <w:rStyle w:val="string2"/>
           <w:rFonts w:ascii="Consolas" w:eastAsia="Times New Roman" w:hAnsi="Consolas"/>
-          <w:sz w:val="18"/>
-          <w:szCs w:val="18"/>
-        </w:rPr>
-        <w:t>"24h"</w:t>
+          <w:color w:val="000000" w:themeColor="text1"/>
+          <w:sz w:val="18"/>
+          <w:szCs w:val="18"/>
+        </w:rPr>
+        <w:t>time</w:t>
       </w:r>
       <w:r>
         <w:rPr>
@@ -5058,7 +4584,11 @@
         <w:t>i</w:t>
       </w:r>
       <w:r>
-        <w:t xml:space="preserve">f a document is modified several times in a short duration, the calls may be coalesced into a single </w:t>
+        <w:t xml:space="preserve">f a document is modified several times in a short duration, the calls may </w:t>
+      </w:r>
+      <w:r>
+        <w:lastRenderedPageBreak/>
+        <w:t xml:space="preserve">be coalesced into a single </w:t>
       </w:r>
       <w:r>
         <w:t>event</w:t>
@@ -5144,29 +4674,7 @@
           <w:szCs w:val="18"/>
           <w:bdr w:val="none" w:sz="0" w:space="0" w:color="auto" w:frame="1"/>
         </w:rPr>
-        <w:t> </w:t>
-      </w:r>
-      <w:proofErr w:type="gramStart"/>
-      <w:r>
-        <w:rPr>
-          <w:rFonts w:ascii="Consolas" w:eastAsia="Times New Roman" w:hAnsi="Consolas"/>
-          <w:color w:val="000000"/>
-          <w:sz w:val="18"/>
-          <w:szCs w:val="18"/>
-          <w:bdr w:val="none" w:sz="0" w:space="0" w:color="auto" w:frame="1"/>
-        </w:rPr>
-        <w:t>OnUpdate(</w:t>
-      </w:r>
-      <w:proofErr w:type="gramEnd"/>
-      <w:r>
-        <w:rPr>
-          <w:rFonts w:ascii="Consolas" w:eastAsia="Times New Roman" w:hAnsi="Consolas"/>
-          <w:color w:val="000000"/>
-          <w:sz w:val="18"/>
-          <w:szCs w:val="18"/>
-          <w:bdr w:val="none" w:sz="0" w:space="0" w:color="auto" w:frame="1"/>
-        </w:rPr>
-        <w:t>doc, meta) {  </w:t>
+        <w:t> OnUpdate(doc, meta) {  </w:t>
       </w:r>
     </w:p>
     <w:p>
@@ -5220,31 +4728,7 @@
           <w:szCs w:val="18"/>
           <w:bdr w:val="none" w:sz="0" w:space="0" w:color="auto" w:frame="1"/>
         </w:rPr>
-        <w:t> (</w:t>
-      </w:r>
-      <w:proofErr w:type="spellStart"/>
-      <w:proofErr w:type="gramStart"/>
-      <w:r>
-        <w:rPr>
-          <w:rFonts w:ascii="Consolas" w:eastAsia="Times New Roman" w:hAnsi="Consolas"/>
-          <w:color w:val="000000"/>
-          <w:sz w:val="18"/>
-          <w:szCs w:val="18"/>
-          <w:bdr w:val="none" w:sz="0" w:space="0" w:color="auto" w:frame="1"/>
-        </w:rPr>
-        <w:t>doc.type</w:t>
-      </w:r>
-      <w:proofErr w:type="spellEnd"/>
-      <w:proofErr w:type="gramEnd"/>
-      <w:r>
-        <w:rPr>
-          <w:rFonts w:ascii="Consolas" w:eastAsia="Times New Roman" w:hAnsi="Consolas"/>
-          <w:color w:val="000000"/>
-          <w:sz w:val="18"/>
-          <w:szCs w:val="18"/>
-          <w:bdr w:val="none" w:sz="0" w:space="0" w:color="auto" w:frame="1"/>
-        </w:rPr>
-        <w:t> == </w:t>
+        <w:t> (doc.type == </w:t>
       </w:r>
       <w:r>
         <w:rPr>
@@ -5282,29 +4766,7 @@
           <w:szCs w:val="18"/>
           <w:bdr w:val="none" w:sz="0" w:space="0" w:color="auto" w:frame="1"/>
         </w:rPr>
-        <w:t> </w:t>
-      </w:r>
-      <w:proofErr w:type="spellStart"/>
-      <w:r>
-        <w:rPr>
-          <w:rFonts w:ascii="Consolas" w:eastAsia="Times New Roman" w:hAnsi="Consolas"/>
-          <w:color w:val="000000"/>
-          <w:sz w:val="18"/>
-          <w:szCs w:val="18"/>
-          <w:bdr w:val="none" w:sz="0" w:space="0" w:color="auto" w:frame="1"/>
-        </w:rPr>
-        <w:t>doc.value</w:t>
-      </w:r>
-      <w:proofErr w:type="spellEnd"/>
-      <w:r>
-        <w:rPr>
-          <w:rFonts w:ascii="Consolas" w:eastAsia="Times New Roman" w:hAnsi="Consolas"/>
-          <w:color w:val="000000"/>
-          <w:sz w:val="18"/>
-          <w:szCs w:val="18"/>
-          <w:bdr w:val="none" w:sz="0" w:space="0" w:color="auto" w:frame="1"/>
-        </w:rPr>
-        <w:t> &gt; 50</w:t>
+        <w:t> doc.value &gt; 50</w:t>
       </w:r>
       <w:r>
         <w:rPr>
@@ -5349,7 +4811,6 @@
           <w:szCs w:val="18"/>
           <w:bdr w:val="none" w:sz="0" w:space="0" w:color="auto" w:frame="1"/>
         </w:rPr>
-        <w:lastRenderedPageBreak/>
         <w:t> </w:t>
       </w:r>
       <w:r>
@@ -5370,63 +4831,27 @@
           <w:szCs w:val="18"/>
           <w:bdr w:val="none" w:sz="0" w:space="0" w:color="auto" w:frame="1"/>
         </w:rPr>
-        <w:t xml:space="preserve">  </w:t>
-      </w:r>
-      <w:proofErr w:type="spellStart"/>
-      <w:r>
-        <w:rPr>
-          <w:rFonts w:ascii="Consolas" w:eastAsia="Times New Roman" w:hAnsi="Consolas"/>
-          <w:color w:val="000000"/>
-          <w:sz w:val="18"/>
-          <w:szCs w:val="18"/>
-          <w:bdr w:val="none" w:sz="0" w:space="0" w:color="auto" w:frame="1"/>
-        </w:rPr>
-        <w:t>phoneverify</w:t>
-      </w:r>
-      <w:proofErr w:type="spellEnd"/>
-      <w:r>
-        <w:rPr>
-          <w:rFonts w:ascii="Consolas" w:eastAsia="Times New Roman" w:hAnsi="Consolas"/>
-          <w:color w:val="000000"/>
-          <w:sz w:val="18"/>
-          <w:szCs w:val="18"/>
-          <w:bdr w:val="none" w:sz="0" w:space="0" w:color="auto" w:frame="1"/>
-        </w:rPr>
-        <w:t>[meta.id] = </w:t>
-      </w:r>
-      <w:proofErr w:type="spellStart"/>
-      <w:proofErr w:type="gramStart"/>
-      <w:r>
-        <w:rPr>
-          <w:rFonts w:ascii="Consolas" w:eastAsia="Times New Roman" w:hAnsi="Consolas"/>
-          <w:color w:val="000000"/>
-          <w:sz w:val="18"/>
-          <w:szCs w:val="18"/>
-          <w:bdr w:val="none" w:sz="0" w:space="0" w:color="auto" w:frame="1"/>
-        </w:rPr>
-        <w:t>doc.</w:t>
-      </w:r>
-      <w:r>
-        <w:rPr>
-          <w:rFonts w:ascii="Consolas" w:eastAsia="Times New Roman" w:hAnsi="Consolas"/>
-          <w:color w:val="000000"/>
-          <w:sz w:val="18"/>
-          <w:szCs w:val="18"/>
-          <w:bdr w:val="none" w:sz="0" w:space="0" w:color="auto" w:frame="1"/>
-        </w:rPr>
-        <w:t>customer</w:t>
-      </w:r>
-      <w:proofErr w:type="spellEnd"/>
-      <w:proofErr w:type="gramEnd"/>
-      <w:r>
-        <w:rPr>
-          <w:rFonts w:ascii="Consolas" w:eastAsia="Times New Roman" w:hAnsi="Consolas"/>
-          <w:color w:val="000000"/>
-          <w:sz w:val="18"/>
-          <w:szCs w:val="18"/>
-          <w:bdr w:val="none" w:sz="0" w:space="0" w:color="auto" w:frame="1"/>
-        </w:rPr>
-        <w:t>;</w:t>
+        <w:t xml:space="preserve">  phoneverify</w:t>
+      </w:r>
+      <w:r>
+        <w:rPr>
+          <w:rFonts w:ascii="Consolas" w:eastAsia="Times New Roman" w:hAnsi="Consolas"/>
+          <w:color w:val="000000"/>
+          <w:sz w:val="18"/>
+          <w:szCs w:val="18"/>
+          <w:bdr w:val="none" w:sz="0" w:space="0" w:color="auto" w:frame="1"/>
+        </w:rPr>
+        <w:t>[meta.id] = doc.</w:t>
+      </w:r>
+      <w:r>
+        <w:rPr>
+          <w:rFonts w:ascii="Consolas" w:eastAsia="Times New Roman" w:hAnsi="Consolas"/>
+          <w:color w:val="000000"/>
+          <w:sz w:val="18"/>
+          <w:szCs w:val="18"/>
+          <w:bdr w:val="none" w:sz="0" w:space="0" w:color="auto" w:frame="1"/>
+        </w:rPr>
+        <w:t>customer;</w:t>
       </w:r>
     </w:p>
     <w:p>
@@ -5607,7 +5032,6 @@
         </w:rPr>
         <w:t xml:space="preserve">  </w:t>
       </w:r>
-      <w:proofErr w:type="spellStart"/>
       <w:r>
         <w:rPr>
           <w:rStyle w:val="keyword2"/>
@@ -5617,60 +5041,15 @@
         </w:rPr>
         <w:t>var</w:t>
       </w:r>
-      <w:proofErr w:type="spellEnd"/>
-      <w:r>
-        <w:rPr>
-          <w:rFonts w:ascii="Consolas" w:eastAsia="Times New Roman" w:hAnsi="Consolas"/>
-          <w:color w:val="000000"/>
-          <w:sz w:val="18"/>
-          <w:szCs w:val="18"/>
-          <w:bdr w:val="none" w:sz="0" w:space="0" w:color="auto" w:frame="1"/>
-        </w:rPr>
-        <w:t> res = SELECT id from orders WHERE </w:t>
-      </w:r>
-      <w:proofErr w:type="spellStart"/>
-      <w:r>
-        <w:rPr>
-          <w:rFonts w:ascii="Consolas" w:eastAsia="Times New Roman" w:hAnsi="Consolas"/>
-          <w:color w:val="000000"/>
-          <w:sz w:val="18"/>
-          <w:szCs w:val="18"/>
-          <w:bdr w:val="none" w:sz="0" w:space="0" w:color="auto" w:frame="1"/>
-        </w:rPr>
-        <w:t>shipaddr</w:t>
-      </w:r>
-      <w:proofErr w:type="spellEnd"/>
-      <w:r>
-        <w:rPr>
-          <w:rFonts w:ascii="Consolas" w:eastAsia="Times New Roman" w:hAnsi="Consolas"/>
-          <w:color w:val="000000"/>
-          <w:sz w:val="18"/>
-          <w:szCs w:val="18"/>
-          <w:bdr w:val="none" w:sz="0" w:space="0" w:color="auto" w:frame="1"/>
-        </w:rPr>
-        <w:t> </w:t>
-      </w:r>
-      <w:proofErr w:type="gramStart"/>
-      <w:r>
-        <w:rPr>
-          <w:rFonts w:ascii="Consolas" w:eastAsia="Times New Roman" w:hAnsi="Consolas"/>
-          <w:color w:val="000000"/>
-          <w:sz w:val="18"/>
-          <w:szCs w:val="18"/>
-          <w:bdr w:val="none" w:sz="0" w:space="0" w:color="auto" w:frame="1"/>
-        </w:rPr>
-        <w:t>= :</w:t>
-      </w:r>
-      <w:proofErr w:type="gramEnd"/>
-      <w:r>
-        <w:rPr>
-          <w:rFonts w:ascii="Consolas" w:eastAsia="Times New Roman" w:hAnsi="Consolas"/>
-          <w:color w:val="000000"/>
-          <w:sz w:val="18"/>
-          <w:szCs w:val="18"/>
-          <w:bdr w:val="none" w:sz="0" w:space="0" w:color="auto" w:frame="1"/>
-        </w:rPr>
-        <w:t>meta.id;  </w:t>
+      <w:r>
+        <w:rPr>
+          <w:rFonts w:ascii="Consolas" w:eastAsia="Times New Roman" w:hAnsi="Consolas"/>
+          <w:color w:val="000000"/>
+          <w:sz w:val="18"/>
+          <w:szCs w:val="18"/>
+          <w:bdr w:val="none" w:sz="0" w:space="0" w:color="auto" w:frame="1"/>
+        </w:rPr>
+        <w:t> res = SELECT id from orders WHERE shipaddr = :meta.id;  </w:t>
       </w:r>
     </w:p>
     <w:p>
@@ -5811,7 +5190,6 @@
         </w:rPr>
         <w:t xml:space="preserve">    </w:t>
       </w:r>
-      <w:proofErr w:type="gramStart"/>
       <w:r>
         <w:rPr>
           <w:rFonts w:ascii="Consolas" w:eastAsia="Times New Roman" w:hAnsi="Consolas"/>
@@ -5822,7 +5200,6 @@
         </w:rPr>
         <w:t>log(</w:t>
       </w:r>
-      <w:proofErr w:type="gramEnd"/>
       <w:r>
         <w:rPr>
           <w:rStyle w:val="string2"/>
@@ -6033,6 +5410,7 @@
         <w:jc w:val="both"/>
       </w:pPr>
       <w:r>
+        <w:lastRenderedPageBreak/>
         <w:t>Redeployment</w:t>
       </w:r>
     </w:p>
@@ -6076,7 +5454,6 @@
         <w:jc w:val="both"/>
       </w:pPr>
       <w:r>
-        <w:lastRenderedPageBreak/>
         <w:t>State and Statelessness</w:t>
       </w:r>
     </w:p>
@@ -7596,7 +6973,7 @@
   <w:abstractNum w:abstractNumId="13" w15:restartNumberingAfterBreak="0">
     <w:nsid w:val="78B32E79"/>
     <w:multiLevelType w:val="multilevel"/>
-    <w:tmpl w:val="732C022C"/>
+    <w:tmpl w:val="596E4C5C"/>
     <w:lvl w:ilvl="0">
       <w:start w:val="1"/>
       <w:numFmt w:val="decimal"/>
@@ -7608,8 +6985,11 @@
         </w:tabs>
         <w:ind w:left="720" w:hanging="360"/>
       </w:pPr>
-    </w:lvl>
-    <w:lvl w:ilvl="1" w:tentative="1">
+      <w:rPr>
+        <w:color w:val="000000" w:themeColor="text1"/>
+      </w:rPr>
+    </w:lvl>
+    <w:lvl w:ilvl="1">
       <w:start w:val="1"/>
       <w:numFmt w:val="decimal"/>
       <w:lvlText w:val="%2."/>
@@ -7621,7 +7001,7 @@
         <w:ind w:left="1440" w:hanging="360"/>
       </w:pPr>
     </w:lvl>
-    <w:lvl w:ilvl="2" w:tentative="1">
+    <w:lvl w:ilvl="2">
       <w:start w:val="1"/>
       <w:numFmt w:val="decimal"/>
       <w:lvlText w:val="%3."/>

</xml_diff>

<commit_message>
MB-29076: Syntax Change for DocTimer and CronTimer
Updated spec doc with new syntax

	modified:   docs/specification-51.pdf
	modified:   docs/src/specification-51.docx

Change-Id: I42e7a049e080cf106a6a34c18bbe9ca06bef137a
Reviewed-on: http://review.couchbase.org/92963
Tested-by: <satya.nand@couchbase.com>
Reviewed-by: Gautham B A <gautham.bangalore@gmail.com>
</commit_message>
<xml_diff>
--- a/docs/src/specification-51.docx
+++ b/docs/src/specification-51.docx
@@ -7,8 +7,13 @@
         <w:pStyle w:val="Title"/>
         <w:jc w:val="both"/>
       </w:pPr>
-      <w:r>
-        <w:t>Eventing 5.1 Specification</w:t>
+      <w:proofErr w:type="spellStart"/>
+      <w:r>
+        <w:t>Eventing</w:t>
+      </w:r>
+      <w:proofErr w:type="spellEnd"/>
+      <w:r>
+        <w:t xml:space="preserve"> 5.1 Specification</w:t>
       </w:r>
     </w:p>
     <w:p>
@@ -48,7 +53,15 @@
         <w:t>ater in 5.1</w:t>
       </w:r>
       <w:r>
-        <w:t xml:space="preserve"> via couchbase-cli.</w:t>
+        <w:t xml:space="preserve"> via </w:t>
+      </w:r>
+      <w:proofErr w:type="spellStart"/>
+      <w:r>
+        <w:t>couchbase</w:t>
+      </w:r>
+      <w:proofErr w:type="spellEnd"/>
+      <w:r>
+        <w:t>-cli.</w:t>
       </w:r>
     </w:p>
     <w:p>
@@ -82,13 +95,29 @@
         <w:t xml:space="preserve"> </w:t>
       </w:r>
       <w:r>
-        <w:t>Deployment transpiles the code and creates the executable v8 artifacts. The source code of an activated function cannot be edited.</w:t>
+        <w:t xml:space="preserve">Deployment </w:t>
+      </w:r>
+      <w:proofErr w:type="spellStart"/>
+      <w:r>
+        <w:t>transpiles</w:t>
+      </w:r>
+      <w:proofErr w:type="spellEnd"/>
+      <w:r>
+        <w:t xml:space="preserve"> the code and creates the executable v8 artifacts. The source code of an activated function cannot be edited.</w:t>
       </w:r>
       <w:r>
         <w:t xml:space="preserve"> </w:t>
       </w:r>
       <w:r>
-        <w:t>Unless a function is in deployed state, it will not receive or process any events. Deployment creates necessary metadata, spawns worker processes, calculates initial partitions, and initiates checkpointing of processed stream data.</w:t>
+        <w:t xml:space="preserve">Unless a function is in deployed state, it will not receive or process any events. Deployment creates necessary metadata, </w:t>
+      </w:r>
+      <w:proofErr w:type="gramStart"/>
+      <w:r>
+        <w:t>spawns</w:t>
+      </w:r>
+      <w:proofErr w:type="gramEnd"/>
+      <w:r>
+        <w:t xml:space="preserve"> worker processes, calculates initial partitions, and initiates checkpointing of processed stream data.</w:t>
       </w:r>
     </w:p>
     <w:p>
@@ -122,7 +151,15 @@
         <w:t xml:space="preserve">Deployment </w:t>
       </w:r>
       <w:r>
-        <w:t>can be effected on DCP provider in three variations:</w:t>
+        <w:t xml:space="preserve">can be </w:t>
+      </w:r>
+      <w:proofErr w:type="gramStart"/>
+      <w:r>
+        <w:t>effected</w:t>
+      </w:r>
+      <w:proofErr w:type="gramEnd"/>
+      <w:r>
+        <w:t xml:space="preserve"> on DCP provider in three variations:</w:t>
       </w:r>
     </w:p>
     <w:p>
@@ -189,7 +226,15 @@
         <w:t xml:space="preserve">functions to start observing mutations from </w:t>
       </w:r>
       <w:r>
-        <w:t>current sequence number of master of each vBucket. In other words, this will cause functions to visit documents modified after it is deployed.</w:t>
+        <w:t xml:space="preserve">current sequence number of master of each </w:t>
+      </w:r>
+      <w:proofErr w:type="spellStart"/>
+      <w:r>
+        <w:t>vBucket</w:t>
+      </w:r>
+      <w:proofErr w:type="spellEnd"/>
+      <w:r>
+        <w:t>. In other words, this will cause functions to visit documents modified after it is deployed.</w:t>
       </w:r>
     </w:p>
     <w:p>
@@ -243,7 +288,15 @@
         <w:jc w:val="both"/>
       </w:pPr>
       <w:r>
-        <w:t>Deployment can be effected by Timer provider in two variants:</w:t>
+        <w:t xml:space="preserve">Deployment can be </w:t>
+      </w:r>
+      <w:proofErr w:type="gramStart"/>
+      <w:r>
+        <w:t>effected</w:t>
+      </w:r>
+      <w:proofErr w:type="gramEnd"/>
+      <w:r>
+        <w:t xml:space="preserve"> by Timer provider in two variants:</w:t>
       </w:r>
     </w:p>
     <w:p>
@@ -369,16 +422,26 @@
         <w:pStyle w:val="Heading2"/>
         <w:jc w:val="both"/>
       </w:pPr>
+      <w:proofErr w:type="spellStart"/>
       <w:r>
         <w:t>Undeploy</w:t>
       </w:r>
-    </w:p>
-    <w:p>
-      <w:pPr>
-        <w:jc w:val="both"/>
-      </w:pPr>
-      <w:r>
-        <w:t>This operation causes the function to stop processing events of all types, and shuts down the worker processes associated with the function. It releases any runtime resources acquired by the function. Functions in undeployed state allow code to be edited. An undeployed function retains memory of its prior deployment where necessary. Newly created handlers start in Undeployed state.</w:t>
+      <w:proofErr w:type="spellEnd"/>
+    </w:p>
+    <w:p>
+      <w:pPr>
+        <w:jc w:val="both"/>
+      </w:pPr>
+      <w:r>
+        <w:t xml:space="preserve">This operation causes the function to stop processing events of all </w:t>
+      </w:r>
+      <w:proofErr w:type="gramStart"/>
+      <w:r>
+        <w:t>types, and</w:t>
+      </w:r>
+      <w:proofErr w:type="gramEnd"/>
+      <w:r>
+        <w:t xml:space="preserve"> shuts down the worker processes associated with the function. It releases any runtime resources acquired by the function. Functions in undeployed state allow code to be edited. An undeployed function retains memory of its prior deployment where necessary. Newly created handlers start in Undeployed state.</w:t>
       </w:r>
     </w:p>
     <w:p>
@@ -455,10 +518,26 @@
         <w:t xml:space="preserve"> trapped event</w:t>
       </w:r>
       <w:r>
-        <w:t xml:space="preserve"> processing, and op</w:t>
-      </w:r>
-      <w:r>
-        <w:t>ens an ephemeral TCP port and generates a Chrome devtools URL with a s</w:t>
+        <w:t xml:space="preserve"> </w:t>
+      </w:r>
+      <w:proofErr w:type="gramStart"/>
+      <w:r>
+        <w:t>processing, and</w:t>
+      </w:r>
+      <w:proofErr w:type="gramEnd"/>
+      <w:r>
+        <w:t xml:space="preserve"> op</w:t>
+      </w:r>
+      <w:r>
+        <w:t xml:space="preserve">ens an ephemeral TCP port and generates a Chrome </w:t>
+      </w:r>
+      <w:proofErr w:type="spellStart"/>
+      <w:r>
+        <w:t>devtools</w:t>
+      </w:r>
+      <w:proofErr w:type="spellEnd"/>
+      <w:r>
+        <w:t xml:space="preserve"> URL with a s</w:t>
       </w:r>
       <w:r>
         <w:t>ession</w:t>
@@ -494,11 +573,16 @@
       <w:r>
         <w:t xml:space="preserve">function </w:t>
       </w:r>
+      <w:proofErr w:type="gramStart"/>
       <w:r>
         <w:t xml:space="preserve">development, </w:t>
       </w:r>
       <w:r>
-        <w:t xml:space="preserve">and </w:t>
+        <w:t>and</w:t>
+      </w:r>
+      <w:proofErr w:type="gramEnd"/>
+      <w:r>
+        <w:t xml:space="preserve"> </w:t>
       </w:r>
       <w:r>
         <w:t>is not designed to be used on production environments.</w:t>
@@ -701,6 +785,7 @@
           <w:szCs w:val="18"/>
         </w:rPr>
       </w:pPr>
+      <w:proofErr w:type="spellStart"/>
       <w:r>
         <w:rPr>
           <w:rStyle w:val="keyword2"/>
@@ -712,6 +797,7 @@
         </w:rPr>
         <w:t>var</w:t>
       </w:r>
+      <w:proofErr w:type="spellEnd"/>
       <w:r>
         <w:rPr>
           <w:rFonts w:ascii="Consolas" w:eastAsia="Times New Roman" w:hAnsi="Consolas"/>
@@ -730,16 +816,36 @@
           <w:szCs w:val="18"/>
           <w:bdr w:val="none" w:sz="0" w:space="0" w:color="auto" w:frame="1"/>
         </w:rPr>
-        <w:t> = 0;</w:t>
-      </w:r>
-      <w:r>
-        <w:rPr>
-          <w:rFonts w:ascii="Consolas" w:eastAsia="Times New Roman" w:hAnsi="Consolas"/>
-          <w:sz w:val="18"/>
-          <w:szCs w:val="18"/>
-          <w:bdr w:val="none" w:sz="0" w:space="0" w:color="auto" w:frame="1"/>
-        </w:rPr>
-        <w:t xml:space="preserve">                         </w:t>
+        <w:t> = </w:t>
+      </w:r>
+      <w:proofErr w:type="gramStart"/>
+      <w:r>
+        <w:rPr>
+          <w:rFonts w:ascii="Consolas" w:eastAsia="Times New Roman" w:hAnsi="Consolas"/>
+          <w:sz w:val="18"/>
+          <w:szCs w:val="18"/>
+          <w:bdr w:val="none" w:sz="0" w:space="0" w:color="auto" w:frame="1"/>
+        </w:rPr>
+        <w:t>0;</w:t>
+      </w:r>
+      <w:r>
+        <w:rPr>
+          <w:rFonts w:ascii="Consolas" w:eastAsia="Times New Roman" w:hAnsi="Consolas"/>
+          <w:sz w:val="18"/>
+          <w:szCs w:val="18"/>
+          <w:bdr w:val="none" w:sz="0" w:space="0" w:color="auto" w:frame="1"/>
+        </w:rPr>
+        <w:t xml:space="preserve">   </w:t>
+      </w:r>
+      <w:proofErr w:type="gramEnd"/>
+      <w:r>
+        <w:rPr>
+          <w:rFonts w:ascii="Consolas" w:eastAsia="Times New Roman" w:hAnsi="Consolas"/>
+          <w:sz w:val="18"/>
+          <w:szCs w:val="18"/>
+          <w:bdr w:val="none" w:sz="0" w:space="0" w:color="auto" w:frame="1"/>
+        </w:rPr>
+        <w:t xml:space="preserve">                      </w:t>
       </w:r>
       <w:r>
         <w:rPr>
@@ -818,7 +924,19 @@
           <w:szCs w:val="18"/>
           <w:bdr w:val="none" w:sz="0" w:space="0" w:color="auto" w:frame="1"/>
         </w:rPr>
-        <w:t> On</w:t>
+        <w:t> </w:t>
+      </w:r>
+      <w:proofErr w:type="spellStart"/>
+      <w:proofErr w:type="gramStart"/>
+      <w:r>
+        <w:rPr>
+          <w:rFonts w:ascii="Consolas" w:eastAsia="Times New Roman" w:hAnsi="Consolas"/>
+          <w:color w:val="000000"/>
+          <w:sz w:val="18"/>
+          <w:szCs w:val="18"/>
+          <w:bdr w:val="none" w:sz="0" w:space="0" w:color="auto" w:frame="1"/>
+        </w:rPr>
+        <w:t>On</w:t>
       </w:r>
       <w:r>
         <w:rPr>
@@ -830,6 +948,7 @@
         </w:rPr>
         <w:t>Update</w:t>
       </w:r>
+      <w:proofErr w:type="spellEnd"/>
       <w:r>
         <w:rPr>
           <w:rFonts w:ascii="Consolas" w:eastAsia="Times New Roman" w:hAnsi="Consolas"/>
@@ -840,6 +959,7 @@
         </w:rPr>
         <w:t>(</w:t>
       </w:r>
+      <w:proofErr w:type="gramEnd"/>
       <w:r>
         <w:rPr>
           <w:rFonts w:ascii="Consolas" w:eastAsia="Times New Roman" w:hAnsi="Consolas"/>
@@ -1062,7 +1182,41 @@
           <w:szCs w:val="18"/>
           <w:bdr w:val="none" w:sz="0" w:space="0" w:color="auto" w:frame="1"/>
         </w:rPr>
-        <w:t> OnUpdate(doc, meta) {</w:t>
+        <w:t> </w:t>
+      </w:r>
+      <w:proofErr w:type="spellStart"/>
+      <w:proofErr w:type="gramStart"/>
+      <w:r>
+        <w:rPr>
+          <w:rFonts w:ascii="Consolas" w:eastAsia="Times New Roman" w:hAnsi="Consolas"/>
+          <w:color w:val="000000"/>
+          <w:sz w:val="18"/>
+          <w:szCs w:val="18"/>
+          <w:bdr w:val="none" w:sz="0" w:space="0" w:color="auto" w:frame="1"/>
+        </w:rPr>
+        <w:t>OnUpdate</w:t>
+      </w:r>
+      <w:proofErr w:type="spellEnd"/>
+      <w:r>
+        <w:rPr>
+          <w:rFonts w:ascii="Consolas" w:eastAsia="Times New Roman" w:hAnsi="Consolas"/>
+          <w:color w:val="000000"/>
+          <w:sz w:val="18"/>
+          <w:szCs w:val="18"/>
+          <w:bdr w:val="none" w:sz="0" w:space="0" w:color="auto" w:frame="1"/>
+        </w:rPr>
+        <w:t>(</w:t>
+      </w:r>
+      <w:proofErr w:type="gramEnd"/>
+      <w:r>
+        <w:rPr>
+          <w:rFonts w:ascii="Consolas" w:eastAsia="Times New Roman" w:hAnsi="Consolas"/>
+          <w:color w:val="000000"/>
+          <w:sz w:val="18"/>
+          <w:szCs w:val="18"/>
+          <w:bdr w:val="none" w:sz="0" w:space="0" w:color="auto" w:frame="1"/>
+        </w:rPr>
+        <w:t>doc, meta) {</w:t>
       </w:r>
     </w:p>
     <w:p>
@@ -1098,6 +1252,7 @@
         </w:rPr>
         <w:t xml:space="preserve">  </w:t>
       </w:r>
+      <w:proofErr w:type="spellStart"/>
       <w:r>
         <w:rPr>
           <w:rFonts w:ascii="Consolas" w:eastAsia="Times New Roman" w:hAnsi="Consolas"/>
@@ -1109,15 +1264,38 @@
         </w:rPr>
         <w:t>setTimeout</w:t>
       </w:r>
-      <w:r>
-        <w:rPr>
-          <w:rFonts w:ascii="Consolas" w:eastAsia="Times New Roman" w:hAnsi="Consolas"/>
-          <w:color w:val="000000"/>
-          <w:sz w:val="18"/>
-          <w:szCs w:val="18"/>
-          <w:bdr w:val="none" w:sz="0" w:space="0" w:color="auto" w:frame="1"/>
-        </w:rPr>
-        <w:t>(function(){}, 300); </w:t>
+      <w:proofErr w:type="spellEnd"/>
+      <w:r>
+        <w:rPr>
+          <w:rFonts w:ascii="Consolas" w:eastAsia="Times New Roman" w:hAnsi="Consolas"/>
+          <w:color w:val="000000"/>
+          <w:sz w:val="18"/>
+          <w:szCs w:val="18"/>
+          <w:bdr w:val="none" w:sz="0" w:space="0" w:color="auto" w:frame="1"/>
+        </w:rPr>
+        <w:t>(</w:t>
+      </w:r>
+      <w:proofErr w:type="gramStart"/>
+      <w:r>
+        <w:rPr>
+          <w:rFonts w:ascii="Consolas" w:eastAsia="Times New Roman" w:hAnsi="Consolas"/>
+          <w:color w:val="000000"/>
+          <w:sz w:val="18"/>
+          <w:szCs w:val="18"/>
+          <w:bdr w:val="none" w:sz="0" w:space="0" w:color="auto" w:frame="1"/>
+        </w:rPr>
+        <w:t>function(</w:t>
+      </w:r>
+      <w:proofErr w:type="gramEnd"/>
+      <w:r>
+        <w:rPr>
+          <w:rFonts w:ascii="Consolas" w:eastAsia="Times New Roman" w:hAnsi="Consolas"/>
+          <w:color w:val="000000"/>
+          <w:sz w:val="18"/>
+          <w:szCs w:val="18"/>
+          <w:bdr w:val="none" w:sz="0" w:space="0" w:color="auto" w:frame="1"/>
+        </w:rPr>
+        <w:t>){}, 300); </w:t>
       </w:r>
       <w:r>
         <w:rPr>
@@ -1235,8 +1413,13 @@
         <w:t xml:space="preserve">function </w:t>
       </w:r>
       <w:r>
-        <w:t>timers in lieu of setTimeout</w:t>
-      </w:r>
+        <w:t xml:space="preserve">timers in lieu of </w:t>
+      </w:r>
+      <w:proofErr w:type="spellStart"/>
+      <w:r>
+        <w:t>setTimeout</w:t>
+      </w:r>
+      <w:proofErr w:type="spellEnd"/>
       <w:r>
         <w:t>,</w:t>
       </w:r>
@@ -1300,15 +1483,39 @@
         </w:rPr>
         <w:t> </w:t>
       </w:r>
-      <w:r>
-        <w:rPr>
-          <w:rFonts w:ascii="Consolas" w:eastAsia="Times New Roman" w:hAnsi="Consolas"/>
-          <w:color w:val="000000"/>
-          <w:sz w:val="18"/>
-          <w:szCs w:val="18"/>
-          <w:bdr w:val="none" w:sz="0" w:space="0" w:color="auto" w:frame="1"/>
-        </w:rPr>
-        <w:t>OnUpdate(doc, meta</w:t>
+      <w:proofErr w:type="spellStart"/>
+      <w:proofErr w:type="gramStart"/>
+      <w:r>
+        <w:rPr>
+          <w:rFonts w:ascii="Consolas" w:eastAsia="Times New Roman" w:hAnsi="Consolas"/>
+          <w:color w:val="000000"/>
+          <w:sz w:val="18"/>
+          <w:szCs w:val="18"/>
+          <w:bdr w:val="none" w:sz="0" w:space="0" w:color="auto" w:frame="1"/>
+        </w:rPr>
+        <w:t>OnUpdate</w:t>
+      </w:r>
+      <w:proofErr w:type="spellEnd"/>
+      <w:r>
+        <w:rPr>
+          <w:rFonts w:ascii="Consolas" w:eastAsia="Times New Roman" w:hAnsi="Consolas"/>
+          <w:color w:val="000000"/>
+          <w:sz w:val="18"/>
+          <w:szCs w:val="18"/>
+          <w:bdr w:val="none" w:sz="0" w:space="0" w:color="auto" w:frame="1"/>
+        </w:rPr>
+        <w:t>(</w:t>
+      </w:r>
+      <w:proofErr w:type="gramEnd"/>
+      <w:r>
+        <w:rPr>
+          <w:rFonts w:ascii="Consolas" w:eastAsia="Times New Roman" w:hAnsi="Consolas"/>
+          <w:color w:val="000000"/>
+          <w:sz w:val="18"/>
+          <w:szCs w:val="18"/>
+          <w:bdr w:val="none" w:sz="0" w:space="0" w:color="auto" w:frame="1"/>
+        </w:rPr>
+        <w:t>doc, meta</w:t>
       </w:r>
       <w:r>
         <w:rPr>
@@ -1355,6 +1562,7 @@
         </w:rPr>
         <w:t xml:space="preserve">  </w:t>
       </w:r>
+      <w:proofErr w:type="spellStart"/>
       <w:r>
         <w:rPr>
           <w:rStyle w:val="keyword2"/>
@@ -1362,8 +1570,19 @@
           <w:sz w:val="18"/>
           <w:szCs w:val="18"/>
         </w:rPr>
-        <w:t xml:space="preserve">var </w:t>
-      </w:r>
+        <w:t>var</w:t>
+      </w:r>
+      <w:proofErr w:type="spellEnd"/>
+      <w:r>
+        <w:rPr>
+          <w:rStyle w:val="keyword2"/>
+          <w:rFonts w:ascii="Consolas" w:eastAsia="Times New Roman" w:hAnsi="Consolas"/>
+          <w:sz w:val="18"/>
+          <w:szCs w:val="18"/>
+        </w:rPr>
+        <w:t xml:space="preserve"> </w:t>
+      </w:r>
+      <w:proofErr w:type="spellStart"/>
       <w:r>
         <w:rPr>
           <w:rFonts w:ascii="Consolas" w:eastAsia="Times New Roman" w:hAnsi="Consolas"/>
@@ -1373,7 +1592,45 @@
           <w:szCs w:val="18"/>
           <w:bdr w:val="none" w:sz="0" w:space="0" w:color="auto" w:frame="1"/>
         </w:rPr>
-        <w:t>rpc = window.XMLHttpRequest();</w:t>
+        <w:t>rpc</w:t>
+      </w:r>
+      <w:proofErr w:type="spellEnd"/>
+      <w:r>
+        <w:rPr>
+          <w:rFonts w:ascii="Consolas" w:eastAsia="Times New Roman" w:hAnsi="Consolas"/>
+          <w:i/>
+          <w:color w:val="FF0000"/>
+          <w:sz w:val="18"/>
+          <w:szCs w:val="18"/>
+          <w:bdr w:val="none" w:sz="0" w:space="0" w:color="auto" w:frame="1"/>
+        </w:rPr>
+        <w:t xml:space="preserve"> = </w:t>
+      </w:r>
+      <w:proofErr w:type="spellStart"/>
+      <w:proofErr w:type="gramStart"/>
+      <w:r>
+        <w:rPr>
+          <w:rFonts w:ascii="Consolas" w:eastAsia="Times New Roman" w:hAnsi="Consolas"/>
+          <w:i/>
+          <w:color w:val="FF0000"/>
+          <w:sz w:val="18"/>
+          <w:szCs w:val="18"/>
+          <w:bdr w:val="none" w:sz="0" w:space="0" w:color="auto" w:frame="1"/>
+        </w:rPr>
+        <w:t>window.XMLHttpRequest</w:t>
+      </w:r>
+      <w:proofErr w:type="spellEnd"/>
+      <w:proofErr w:type="gramEnd"/>
+      <w:r>
+        <w:rPr>
+          <w:rFonts w:ascii="Consolas" w:eastAsia="Times New Roman" w:hAnsi="Consolas"/>
+          <w:i/>
+          <w:color w:val="FF0000"/>
+          <w:sz w:val="18"/>
+          <w:szCs w:val="18"/>
+          <w:bdr w:val="none" w:sz="0" w:space="0" w:color="auto" w:frame="1"/>
+        </w:rPr>
+        <w:t>();</w:t>
       </w:r>
       <w:r>
         <w:rPr>
@@ -1477,7 +1734,15 @@
         <w:t xml:space="preserve">have introduced extensions </w:t>
       </w:r>
       <w:r>
-        <w:t xml:space="preserve">such as require() </w:t>
+        <w:t xml:space="preserve">such as </w:t>
+      </w:r>
+      <w:proofErr w:type="gramStart"/>
+      <w:r>
+        <w:t>require(</w:t>
+      </w:r>
+      <w:proofErr w:type="gramEnd"/>
+      <w:r>
+        <w:t xml:space="preserve">) </w:t>
       </w:r>
       <w:r>
         <w:t>in</w:t>
@@ -1617,7 +1882,41 @@
           <w:szCs w:val="18"/>
           <w:bdr w:val="none" w:sz="0" w:space="0" w:color="auto" w:frame="1"/>
         </w:rPr>
-        <w:t xml:space="preserve"> OnUpdate(doc, meta) {    </w:t>
+        <w:t> </w:t>
+      </w:r>
+      <w:proofErr w:type="spellStart"/>
+      <w:proofErr w:type="gramStart"/>
+      <w:r>
+        <w:rPr>
+          <w:rFonts w:ascii="Consolas" w:eastAsia="Times New Roman" w:hAnsi="Consolas"/>
+          <w:color w:val="000000"/>
+          <w:sz w:val="18"/>
+          <w:szCs w:val="18"/>
+          <w:bdr w:val="none" w:sz="0" w:space="0" w:color="auto" w:frame="1"/>
+        </w:rPr>
+        <w:t>OnUpdate</w:t>
+      </w:r>
+      <w:proofErr w:type="spellEnd"/>
+      <w:r>
+        <w:rPr>
+          <w:rFonts w:ascii="Consolas" w:eastAsia="Times New Roman" w:hAnsi="Consolas"/>
+          <w:color w:val="000000"/>
+          <w:sz w:val="18"/>
+          <w:szCs w:val="18"/>
+          <w:bdr w:val="none" w:sz="0" w:space="0" w:color="auto" w:frame="1"/>
+        </w:rPr>
+        <w:t>(</w:t>
+      </w:r>
+      <w:proofErr w:type="gramEnd"/>
+      <w:r>
+        <w:rPr>
+          <w:rFonts w:ascii="Consolas" w:eastAsia="Times New Roman" w:hAnsi="Consolas"/>
+          <w:color w:val="000000"/>
+          <w:sz w:val="18"/>
+          <w:szCs w:val="18"/>
+          <w:bdr w:val="none" w:sz="0" w:space="0" w:color="auto" w:frame="1"/>
+        </w:rPr>
+        <w:t xml:space="preserve">doc, meta) {    </w:t>
       </w:r>
     </w:p>
     <w:p>
@@ -1678,7 +1977,27 @@
           <w:sz w:val="18"/>
           <w:szCs w:val="18"/>
         </w:rPr>
-        <w:t> 'dest' is a bucket alias binding</w:t>
+        <w:t> '</w:t>
+      </w:r>
+      <w:proofErr w:type="spellStart"/>
+      <w:r>
+        <w:rPr>
+          <w:rStyle w:val="comment2"/>
+          <w:rFonts w:ascii="Consolas" w:eastAsia="Times New Roman" w:hAnsi="Consolas"/>
+          <w:sz w:val="18"/>
+          <w:szCs w:val="18"/>
+        </w:rPr>
+        <w:t>dest</w:t>
+      </w:r>
+      <w:proofErr w:type="spellEnd"/>
+      <w:r>
+        <w:rPr>
+          <w:rStyle w:val="comment2"/>
+          <w:rFonts w:ascii="Consolas" w:eastAsia="Times New Roman" w:hAnsi="Consolas"/>
+          <w:sz w:val="18"/>
+          <w:szCs w:val="18"/>
+        </w:rPr>
+        <w:t>' is a bucket alias binding</w:t>
       </w:r>
     </w:p>
     <w:p>
@@ -1715,6 +2034,7 @@
         </w:rPr>
         <w:t xml:space="preserve">  </w:t>
       </w:r>
+      <w:proofErr w:type="spellStart"/>
       <w:r>
         <w:rPr>
           <w:rStyle w:val="keyword2"/>
@@ -1724,15 +2044,82 @@
         </w:rPr>
         <w:t>var</w:t>
       </w:r>
-      <w:r>
-        <w:rPr>
-          <w:rFonts w:ascii="Consolas" w:eastAsia="Times New Roman" w:hAnsi="Consolas"/>
-          <w:color w:val="000000"/>
-          <w:sz w:val="18"/>
-          <w:szCs w:val="18"/>
-          <w:bdr w:val="none" w:sz="0" w:space="0" w:color="auto" w:frame="1"/>
-        </w:rPr>
-        <w:t xml:space="preserve"> val = dest[meta.id];      </w:t>
+      <w:proofErr w:type="spellEnd"/>
+      <w:r>
+        <w:rPr>
+          <w:rFonts w:ascii="Consolas" w:eastAsia="Times New Roman" w:hAnsi="Consolas"/>
+          <w:color w:val="000000"/>
+          <w:sz w:val="18"/>
+          <w:szCs w:val="18"/>
+          <w:bdr w:val="none" w:sz="0" w:space="0" w:color="auto" w:frame="1"/>
+        </w:rPr>
+        <w:t> </w:t>
+      </w:r>
+      <w:proofErr w:type="spellStart"/>
+      <w:r>
+        <w:rPr>
+          <w:rFonts w:ascii="Consolas" w:eastAsia="Times New Roman" w:hAnsi="Consolas"/>
+          <w:color w:val="000000"/>
+          <w:sz w:val="18"/>
+          <w:szCs w:val="18"/>
+          <w:bdr w:val="none" w:sz="0" w:space="0" w:color="auto" w:frame="1"/>
+        </w:rPr>
+        <w:t>val</w:t>
+      </w:r>
+      <w:proofErr w:type="spellEnd"/>
+      <w:r>
+        <w:rPr>
+          <w:rFonts w:ascii="Consolas" w:eastAsia="Times New Roman" w:hAnsi="Consolas"/>
+          <w:color w:val="000000"/>
+          <w:sz w:val="18"/>
+          <w:szCs w:val="18"/>
+          <w:bdr w:val="none" w:sz="0" w:space="0" w:color="auto" w:frame="1"/>
+        </w:rPr>
+        <w:t> = </w:t>
+      </w:r>
+      <w:proofErr w:type="spellStart"/>
+      <w:r>
+        <w:rPr>
+          <w:rFonts w:ascii="Consolas" w:eastAsia="Times New Roman" w:hAnsi="Consolas"/>
+          <w:color w:val="000000"/>
+          <w:sz w:val="18"/>
+          <w:szCs w:val="18"/>
+          <w:bdr w:val="none" w:sz="0" w:space="0" w:color="auto" w:frame="1"/>
+        </w:rPr>
+        <w:t>dest</w:t>
+      </w:r>
+      <w:proofErr w:type="spellEnd"/>
+      <w:r>
+        <w:rPr>
+          <w:rFonts w:ascii="Consolas" w:eastAsia="Times New Roman" w:hAnsi="Consolas"/>
+          <w:color w:val="000000"/>
+          <w:sz w:val="18"/>
+          <w:szCs w:val="18"/>
+          <w:bdr w:val="none" w:sz="0" w:space="0" w:color="auto" w:frame="1"/>
+        </w:rPr>
+        <w:t>[meta.id</w:t>
+      </w:r>
+      <w:proofErr w:type="gramStart"/>
+      <w:r>
+        <w:rPr>
+          <w:rFonts w:ascii="Consolas" w:eastAsia="Times New Roman" w:hAnsi="Consolas"/>
+          <w:color w:val="000000"/>
+          <w:sz w:val="18"/>
+          <w:szCs w:val="18"/>
+          <w:bdr w:val="none" w:sz="0" w:space="0" w:color="auto" w:frame="1"/>
+        </w:rPr>
+        <w:t xml:space="preserve">];   </w:t>
+      </w:r>
+      <w:proofErr w:type="gramEnd"/>
+      <w:r>
+        <w:rPr>
+          <w:rFonts w:ascii="Consolas" w:eastAsia="Times New Roman" w:hAnsi="Consolas"/>
+          <w:color w:val="000000"/>
+          <w:sz w:val="18"/>
+          <w:szCs w:val="18"/>
+          <w:bdr w:val="none" w:sz="0" w:space="0" w:color="auto" w:frame="1"/>
+        </w:rPr>
+        <w:t xml:space="preserve">   </w:t>
       </w:r>
       <w:r>
         <w:rPr>
@@ -1842,7 +2229,29 @@
           <w:szCs w:val="18"/>
           <w:bdr w:val="none" w:sz="0" w:space="0" w:color="auto" w:frame="1"/>
         </w:rPr>
-        <w:t>  dest[meta.id] = {</w:t>
+        <w:t>  </w:t>
+      </w:r>
+      <w:proofErr w:type="spellStart"/>
+      <w:r>
+        <w:rPr>
+          <w:rFonts w:ascii="Consolas" w:eastAsia="Times New Roman" w:hAnsi="Consolas"/>
+          <w:color w:val="000000"/>
+          <w:sz w:val="18"/>
+          <w:szCs w:val="18"/>
+          <w:bdr w:val="none" w:sz="0" w:space="0" w:color="auto" w:frame="1"/>
+        </w:rPr>
+        <w:t>dest</w:t>
+      </w:r>
+      <w:proofErr w:type="spellEnd"/>
+      <w:r>
+        <w:rPr>
+          <w:rFonts w:ascii="Consolas" w:eastAsia="Times New Roman" w:hAnsi="Consolas"/>
+          <w:color w:val="000000"/>
+          <w:sz w:val="18"/>
+          <w:szCs w:val="18"/>
+          <w:bdr w:val="none" w:sz="0" w:space="0" w:color="auto" w:frame="1"/>
+        </w:rPr>
+        <w:t>[meta.id] = {</w:t>
       </w:r>
       <w:r>
         <w:rPr>
@@ -1871,17 +2280,39 @@
           <w:szCs w:val="18"/>
           <w:bdr w:val="none" w:sz="0" w:space="0" w:color="auto" w:frame="1"/>
         </w:rPr>
-        <w:t>3}; </w:t>
-      </w:r>
-      <w:r>
-        <w:rPr>
-          <w:rFonts w:ascii="Consolas" w:eastAsia="Times New Roman" w:hAnsi="Consolas"/>
-          <w:color w:val="000000"/>
-          <w:sz w:val="18"/>
-          <w:szCs w:val="18"/>
-          <w:bdr w:val="none" w:sz="0" w:space="0" w:color="auto" w:frame="1"/>
-        </w:rPr>
-        <w:t xml:space="preserve">   </w:t>
+        <w:t>3</w:t>
+      </w:r>
+      <w:proofErr w:type="gramStart"/>
+      <w:r>
+        <w:rPr>
+          <w:rFonts w:ascii="Consolas" w:eastAsia="Times New Roman" w:hAnsi="Consolas"/>
+          <w:color w:val="000000"/>
+          <w:sz w:val="18"/>
+          <w:szCs w:val="18"/>
+          <w:bdr w:val="none" w:sz="0" w:space="0" w:color="auto" w:frame="1"/>
+        </w:rPr>
+        <w:t>}; </w:t>
+      </w:r>
+      <w:r>
+        <w:rPr>
+          <w:rFonts w:ascii="Consolas" w:eastAsia="Times New Roman" w:hAnsi="Consolas"/>
+          <w:color w:val="000000"/>
+          <w:sz w:val="18"/>
+          <w:szCs w:val="18"/>
+          <w:bdr w:val="none" w:sz="0" w:space="0" w:color="auto" w:frame="1"/>
+        </w:rPr>
+        <w:t xml:space="preserve">  </w:t>
+      </w:r>
+      <w:proofErr w:type="gramEnd"/>
+      <w:r>
+        <w:rPr>
+          <w:rFonts w:ascii="Consolas" w:eastAsia="Times New Roman" w:hAnsi="Consolas"/>
+          <w:color w:val="000000"/>
+          <w:sz w:val="18"/>
+          <w:szCs w:val="18"/>
+          <w:bdr w:val="none" w:sz="0" w:space="0" w:color="auto" w:frame="1"/>
+        </w:rPr>
+        <w:t xml:space="preserve"> </w:t>
       </w:r>
       <w:r>
         <w:rPr>
@@ -2009,7 +2440,40 @@
           <w:szCs w:val="18"/>
           <w:bdr w:val="none" w:sz="0" w:space="0" w:color="auto" w:frame="1"/>
         </w:rPr>
-        <w:t xml:space="preserve"> dest[meta.id];  </w:t>
+        <w:t> </w:t>
+      </w:r>
+      <w:proofErr w:type="spellStart"/>
+      <w:r>
+        <w:rPr>
+          <w:rFonts w:ascii="Consolas" w:eastAsia="Times New Roman" w:hAnsi="Consolas"/>
+          <w:color w:val="000000"/>
+          <w:sz w:val="18"/>
+          <w:szCs w:val="18"/>
+          <w:bdr w:val="none" w:sz="0" w:space="0" w:color="auto" w:frame="1"/>
+        </w:rPr>
+        <w:t>dest</w:t>
+      </w:r>
+      <w:proofErr w:type="spellEnd"/>
+      <w:r>
+        <w:rPr>
+          <w:rFonts w:ascii="Consolas" w:eastAsia="Times New Roman" w:hAnsi="Consolas"/>
+          <w:color w:val="000000"/>
+          <w:sz w:val="18"/>
+          <w:szCs w:val="18"/>
+          <w:bdr w:val="none" w:sz="0" w:space="0" w:color="auto" w:frame="1"/>
+        </w:rPr>
+        <w:t>[meta.id</w:t>
+      </w:r>
+      <w:proofErr w:type="gramStart"/>
+      <w:r>
+        <w:rPr>
+          <w:rFonts w:ascii="Consolas" w:eastAsia="Times New Roman" w:hAnsi="Consolas"/>
+          <w:color w:val="000000"/>
+          <w:sz w:val="18"/>
+          <w:szCs w:val="18"/>
+          <w:bdr w:val="none" w:sz="0" w:space="0" w:color="auto" w:frame="1"/>
+        </w:rPr>
+        <w:t xml:space="preserve">];  </w:t>
       </w:r>
       <w:r>
         <w:rPr>
@@ -2021,6 +2485,7 @@
         </w:rPr>
         <w:t xml:space="preserve"> </w:t>
       </w:r>
+      <w:proofErr w:type="gramEnd"/>
       <w:r>
         <w:rPr>
           <w:rFonts w:ascii="Consolas" w:eastAsia="Times New Roman" w:hAnsi="Consolas"/>
@@ -2201,16 +2666,24 @@
         </w:rPr>
         <w:t>for (</w:t>
       </w:r>
+      <w:proofErr w:type="spellStart"/>
       <w:r>
         <w:rPr>
           <w:i/>
         </w:rPr>
-        <w:t>var &lt;</w:t>
-      </w:r>
+        <w:t>var</w:t>
+      </w:r>
+      <w:proofErr w:type="spellEnd"/>
       <w:r>
         <w:rPr>
           <w:i/>
         </w:rPr>
+        <w:t xml:space="preserve"> &lt;</w:t>
+      </w:r>
+      <w:r>
+        <w:rPr>
+          <w:i/>
+        </w:rPr>
         <w:t>row</w:t>
       </w:r>
       <w:r>
@@ -2304,13 +2777,21 @@
         <w:t>will</w:t>
       </w:r>
       <w:r>
-        <w:t xml:space="preserve"> be </w:t>
-      </w:r>
-      <w:r>
         <w:t xml:space="preserve"> </w:t>
       </w:r>
-      <w:r>
-        <w:t>substituted according to the rules of named parameters substitution in the N1QL grammar specification</w:t>
+      <w:proofErr w:type="gramStart"/>
+      <w:r>
+        <w:t xml:space="preserve">be </w:t>
+      </w:r>
+      <w:r>
+        <w:t xml:space="preserve"> </w:t>
+      </w:r>
+      <w:r>
+        <w:t>substituted</w:t>
+      </w:r>
+      <w:proofErr w:type="gramEnd"/>
+      <w:r>
+        <w:t xml:space="preserve"> according to the rules of named parameters substitution in the N1QL grammar specification</w:t>
       </w:r>
       <w:r>
         <w:t>.</w:t>
@@ -2333,7 +2814,15 @@
         <w:t>read-only</w:t>
       </w:r>
       <w:r>
-        <w:t>). The keyword ‘this’ can not be used in the body of the iterator. The variables created inside the iterator are local to the iterator.</w:t>
+        <w:t xml:space="preserve">). The keyword ‘this’ </w:t>
+      </w:r>
+      <w:proofErr w:type="spellStart"/>
+      <w:r>
+        <w:t>can not</w:t>
+      </w:r>
+      <w:proofErr w:type="spellEnd"/>
+      <w:r>
+        <w:t xml:space="preserve"> be used in the body of the iterator. The variables created inside the iterator are local to the iterator.</w:t>
       </w:r>
     </w:p>
     <w:p>
@@ -2383,7 +2872,41 @@
           <w:szCs w:val="18"/>
           <w:bdr w:val="none" w:sz="0" w:space="0" w:color="auto" w:frame="1"/>
         </w:rPr>
-        <w:t> OnUpdate(doc, meta) {  </w:t>
+        <w:t> </w:t>
+      </w:r>
+      <w:proofErr w:type="spellStart"/>
+      <w:proofErr w:type="gramStart"/>
+      <w:r>
+        <w:rPr>
+          <w:rFonts w:ascii="Consolas" w:eastAsia="Times New Roman" w:hAnsi="Consolas"/>
+          <w:color w:val="000000"/>
+          <w:sz w:val="18"/>
+          <w:szCs w:val="18"/>
+          <w:bdr w:val="none" w:sz="0" w:space="0" w:color="auto" w:frame="1"/>
+        </w:rPr>
+        <w:t>OnUpdate</w:t>
+      </w:r>
+      <w:proofErr w:type="spellEnd"/>
+      <w:r>
+        <w:rPr>
+          <w:rFonts w:ascii="Consolas" w:eastAsia="Times New Roman" w:hAnsi="Consolas"/>
+          <w:color w:val="000000"/>
+          <w:sz w:val="18"/>
+          <w:szCs w:val="18"/>
+          <w:bdr w:val="none" w:sz="0" w:space="0" w:color="auto" w:frame="1"/>
+        </w:rPr>
+        <w:t>(</w:t>
+      </w:r>
+      <w:proofErr w:type="gramEnd"/>
+      <w:r>
+        <w:rPr>
+          <w:rFonts w:ascii="Consolas" w:eastAsia="Times New Roman" w:hAnsi="Consolas"/>
+          <w:color w:val="000000"/>
+          <w:sz w:val="18"/>
+          <w:szCs w:val="18"/>
+          <w:bdr w:val="none" w:sz="0" w:space="0" w:color="auto" w:frame="1"/>
+        </w:rPr>
+        <w:t>doc, meta) {  </w:t>
       </w:r>
     </w:p>
     <w:p>
@@ -2420,6 +2943,7 @@
         </w:rPr>
         <w:t>    </w:t>
       </w:r>
+      <w:proofErr w:type="spellStart"/>
       <w:r>
         <w:rPr>
           <w:rStyle w:val="keyword2"/>
@@ -2429,6 +2953,7 @@
         </w:rPr>
         <w:t>var</w:t>
       </w:r>
+      <w:proofErr w:type="spellEnd"/>
       <w:r>
         <w:rPr>
           <w:rFonts w:ascii="Consolas" w:eastAsia="Times New Roman" w:hAnsi="Consolas"/>
@@ -2474,6 +2999,7 @@
         </w:rPr>
         <w:t>    </w:t>
       </w:r>
+      <w:proofErr w:type="spellStart"/>
       <w:r>
         <w:rPr>
           <w:rStyle w:val="keyword2"/>
@@ -2483,6 +3009,7 @@
         </w:rPr>
         <w:t>var</w:t>
       </w:r>
+      <w:proofErr w:type="spellEnd"/>
       <w:r>
         <w:rPr>
           <w:rFonts w:ascii="Consolas" w:eastAsia="Times New Roman" w:hAnsi="Consolas"/>
@@ -2701,17 +3228,39 @@
           <w:szCs w:val="18"/>
           <w:bdr w:val="none" w:sz="0" w:space="0" w:color="auto" w:frame="1"/>
         </w:rPr>
-        <w:t>WHERE abv &gt; :</w:t>
-      </w:r>
-      <w:r>
-        <w:rPr>
-          <w:rFonts w:ascii="Consolas" w:eastAsia="Times New Roman" w:hAnsi="Consolas"/>
-          <w:color w:val="000000"/>
-          <w:sz w:val="18"/>
-          <w:szCs w:val="18"/>
-          <w:bdr w:val="none" w:sz="0" w:space="0" w:color="auto" w:frame="1"/>
-        </w:rPr>
-        <w:t>strong;</w:t>
+        <w:t>WHERE abv </w:t>
+      </w:r>
+      <w:proofErr w:type="gramStart"/>
+      <w:r>
+        <w:rPr>
+          <w:rFonts w:ascii="Consolas" w:eastAsia="Times New Roman" w:hAnsi="Consolas"/>
+          <w:color w:val="000000"/>
+          <w:sz w:val="18"/>
+          <w:szCs w:val="18"/>
+          <w:bdr w:val="none" w:sz="0" w:space="0" w:color="auto" w:frame="1"/>
+        </w:rPr>
+        <w:t>&gt; :</w:t>
+      </w:r>
+      <w:r>
+        <w:rPr>
+          <w:rFonts w:ascii="Consolas" w:eastAsia="Times New Roman" w:hAnsi="Consolas"/>
+          <w:color w:val="000000"/>
+          <w:sz w:val="18"/>
+          <w:szCs w:val="18"/>
+          <w:bdr w:val="none" w:sz="0" w:space="0" w:color="auto" w:frame="1"/>
+        </w:rPr>
+        <w:t>strong</w:t>
+      </w:r>
+      <w:proofErr w:type="gramEnd"/>
+      <w:r>
+        <w:rPr>
+          <w:rFonts w:ascii="Consolas" w:eastAsia="Times New Roman" w:hAnsi="Consolas"/>
+          <w:color w:val="000000"/>
+          <w:sz w:val="18"/>
+          <w:szCs w:val="18"/>
+          <w:bdr w:val="none" w:sz="0" w:space="0" w:color="auto" w:frame="1"/>
+        </w:rPr>
+        <w:t>;</w:t>
       </w:r>
       <w:r>
         <w:rPr>
@@ -2835,6 +3384,7 @@
         </w:rPr>
         <w:t> (</w:t>
       </w:r>
+      <w:proofErr w:type="spellStart"/>
       <w:r>
         <w:rPr>
           <w:rStyle w:val="keyword2"/>
@@ -2844,6 +3394,7 @@
         </w:rPr>
         <w:t>var</w:t>
       </w:r>
+      <w:proofErr w:type="spellEnd"/>
       <w:r>
         <w:rPr>
           <w:rFonts w:ascii="Consolas" w:eastAsia="Times New Roman" w:hAnsi="Consolas"/>
@@ -2883,6 +3434,7 @@
         </w:rPr>
         <w:t xml:space="preserve"> </w:t>
       </w:r>
+      <w:proofErr w:type="gramStart"/>
       <w:r>
         <w:rPr>
           <w:rFonts w:ascii="Consolas" w:eastAsia="Times New Roman" w:hAnsi="Consolas"/>
@@ -2900,7 +3452,17 @@
           <w:sz w:val="18"/>
           <w:szCs w:val="18"/>
         </w:rPr>
-        <w:t>// Stream results using 'for' iterator</w:t>
+        <w:t>/</w:t>
+      </w:r>
+      <w:proofErr w:type="gramEnd"/>
+      <w:r>
+        <w:rPr>
+          <w:rStyle w:val="comment2"/>
+          <w:rFonts w:ascii="Consolas" w:eastAsia="Times New Roman" w:hAnsi="Consolas"/>
+          <w:sz w:val="18"/>
+          <w:szCs w:val="18"/>
+        </w:rPr>
+        <w:t>/ Stream results using 'for' iterator</w:t>
       </w:r>
       <w:r>
         <w:rPr>
@@ -2946,6 +3508,7 @@
         </w:rPr>
         <w:t>        </w:t>
       </w:r>
+      <w:proofErr w:type="gramStart"/>
       <w:r>
         <w:rPr>
           <w:rStyle w:val="keyword2"/>
@@ -2963,7 +3526,18 @@
           <w:szCs w:val="18"/>
           <w:bdr w:val="none" w:sz="0" w:space="0" w:color="auto" w:frame="1"/>
         </w:rPr>
-        <w:t xml:space="preserve">;                   </w:t>
+        <w:t xml:space="preserve">;   </w:t>
+      </w:r>
+      <w:proofErr w:type="gramEnd"/>
+      <w:r>
+        <w:rPr>
+          <w:rFonts w:ascii="Consolas" w:eastAsia="Times New Roman" w:hAnsi="Consolas"/>
+          <w:color w:val="000000"/>
+          <w:sz w:val="18"/>
+          <w:szCs w:val="18"/>
+          <w:bdr w:val="none" w:sz="0" w:space="0" w:color="auto" w:frame="1"/>
+        </w:rPr>
+        <w:t xml:space="preserve">                </w:t>
       </w:r>
       <w:r>
         <w:rPr>
@@ -3095,7 +3669,23 @@
         <w:t>Functions can register to observe wall clock time events. Such events can occur either standalone, or in reference to a specific document.</w:t>
       </w:r>
       <w:r>
-        <w:t xml:space="preserve"> Timers are sharded across eventing nodes, and so are scalable. For this reason, there is no guarantee that a timer will fire on the same node on which it was registered</w:t>
+        <w:t xml:space="preserve"> Timers are </w:t>
+      </w:r>
+      <w:proofErr w:type="spellStart"/>
+      <w:r>
+        <w:t>sharded</w:t>
+      </w:r>
+      <w:proofErr w:type="spellEnd"/>
+      <w:r>
+        <w:t xml:space="preserve"> across </w:t>
+      </w:r>
+      <w:proofErr w:type="spellStart"/>
+      <w:r>
+        <w:t>eventing</w:t>
+      </w:r>
+      <w:proofErr w:type="spellEnd"/>
+      <w:r>
+        <w:t xml:space="preserve"> nodes, and so are scalable. For this reason, there is no guarantee that a timer will fire on the same node on which it was registered</w:t>
       </w:r>
       <w:r>
         <w:t xml:space="preserve"> or ordering between any two timers will be maintained</w:t>
@@ -3109,15 +3699,28 @@
       <w:r>
         <w:t xml:space="preserve">Timers only guarantee to fire at or after the specified time. </w:t>
       </w:r>
-      <w:r>
-        <w:t>Cron t</w:t>
+      <w:proofErr w:type="spellStart"/>
+      <w:r>
+        <w:t>Cron</w:t>
+      </w:r>
+      <w:proofErr w:type="spellEnd"/>
+      <w:r>
+        <w:t xml:space="preserve"> t</w:t>
       </w:r>
       <w:r>
         <w:t xml:space="preserve">imers allow an opaque value to be provided, which is </w:t>
       </w:r>
       <w:r>
         <w:lastRenderedPageBreak/>
-        <w:t>made available to the callback when the timer fires. Opaque values are serialized and deserialized and hence are passed by value, and must be smaller than system defined limits.</w:t>
+        <w:t xml:space="preserve">made available to the callback when the timer fires. Opaque values are serialized and deserialized and hence are passed by </w:t>
+      </w:r>
+      <w:proofErr w:type="gramStart"/>
+      <w:r>
+        <w:t>value, and</w:t>
+      </w:r>
+      <w:proofErr w:type="gramEnd"/>
+      <w:r>
+        <w:t xml:space="preserve"> must be smaller than system defined limits.</w:t>
       </w:r>
     </w:p>
     <w:p>
@@ -3130,16 +3733,26 @@
         <w:pStyle w:val="Heading4"/>
         <w:jc w:val="both"/>
       </w:pPr>
-      <w:r>
-        <w:t>Cron Timers</w:t>
-      </w:r>
-    </w:p>
-    <w:p>
-      <w:pPr>
-        <w:jc w:val="both"/>
-      </w:pPr>
-      <w:r>
-        <w:t xml:space="preserve">Cron timers allow a function handler to be called at a specific time. </w:t>
+      <w:proofErr w:type="spellStart"/>
+      <w:r>
+        <w:t>Cron</w:t>
+      </w:r>
+      <w:proofErr w:type="spellEnd"/>
+      <w:r>
+        <w:t xml:space="preserve"> Timers</w:t>
+      </w:r>
+    </w:p>
+    <w:p>
+      <w:pPr>
+        <w:jc w:val="both"/>
+      </w:pPr>
+      <w:proofErr w:type="spellStart"/>
+      <w:r>
+        <w:t>Cron</w:t>
+      </w:r>
+      <w:proofErr w:type="spellEnd"/>
+      <w:r>
+        <w:t xml:space="preserve"> timers allow a function handler to be called at a specific time. </w:t>
       </w:r>
       <w:r>
         <w:t>The</w:t>
@@ -3198,7 +3811,51 @@
           <w:szCs w:val="18"/>
           <w:bdr w:val="none" w:sz="0" w:space="0" w:color="auto" w:frame="1"/>
         </w:rPr>
-        <w:t> checkProblems(ctx) {  </w:t>
+        <w:t> </w:t>
+      </w:r>
+      <w:proofErr w:type="spellStart"/>
+      <w:r>
+        <w:rPr>
+          <w:rFonts w:ascii="Consolas" w:eastAsia="Times New Roman" w:hAnsi="Consolas"/>
+          <w:color w:val="000000"/>
+          <w:sz w:val="18"/>
+          <w:szCs w:val="18"/>
+          <w:bdr w:val="none" w:sz="0" w:space="0" w:color="auto" w:frame="1"/>
+        </w:rPr>
+        <w:t>checkProblems</w:t>
+      </w:r>
+      <w:proofErr w:type="spellEnd"/>
+      <w:r>
+        <w:rPr>
+          <w:rFonts w:ascii="Consolas" w:eastAsia="Times New Roman" w:hAnsi="Consolas"/>
+          <w:color w:val="000000"/>
+          <w:sz w:val="18"/>
+          <w:szCs w:val="18"/>
+          <w:bdr w:val="none" w:sz="0" w:space="0" w:color="auto" w:frame="1"/>
+        </w:rPr>
+        <w:t>(</w:t>
+      </w:r>
+      <w:proofErr w:type="spellStart"/>
+      <w:r>
+        <w:rPr>
+          <w:rFonts w:ascii="Consolas" w:eastAsia="Times New Roman" w:hAnsi="Consolas"/>
+          <w:color w:val="000000"/>
+          <w:sz w:val="18"/>
+          <w:szCs w:val="18"/>
+          <w:bdr w:val="none" w:sz="0" w:space="0" w:color="auto" w:frame="1"/>
+        </w:rPr>
+        <w:t>ctx</w:t>
+      </w:r>
+      <w:proofErr w:type="spellEnd"/>
+      <w:r>
+        <w:rPr>
+          <w:rFonts w:ascii="Consolas" w:eastAsia="Times New Roman" w:hAnsi="Consolas"/>
+          <w:color w:val="000000"/>
+          <w:sz w:val="18"/>
+          <w:szCs w:val="18"/>
+          <w:bdr w:val="none" w:sz="0" w:space="0" w:color="auto" w:frame="1"/>
+        </w:rPr>
+        <w:t>) {  </w:t>
       </w:r>
     </w:p>
     <w:p>
@@ -3230,6 +3887,7 @@
         </w:rPr>
         <w:t>    </w:t>
       </w:r>
+      <w:proofErr w:type="spellStart"/>
       <w:r>
         <w:rPr>
           <w:rStyle w:val="keyword2"/>
@@ -3239,15 +3897,40 @@
         </w:rPr>
         <w:t>var</w:t>
       </w:r>
-      <w:r>
-        <w:rPr>
-          <w:rFonts w:ascii="Consolas" w:eastAsia="Times New Roman" w:hAnsi="Consolas"/>
-          <w:color w:val="000000"/>
-          <w:sz w:val="18"/>
-          <w:szCs w:val="18"/>
-          <w:bdr w:val="none" w:sz="0" w:space="0" w:color="auto" w:frame="1"/>
-        </w:rPr>
-        <w:t> res = SELECT * from inventory WHERE type = ctx.type;</w:t>
+      <w:proofErr w:type="spellEnd"/>
+      <w:r>
+        <w:rPr>
+          <w:rFonts w:ascii="Consolas" w:eastAsia="Times New Roman" w:hAnsi="Consolas"/>
+          <w:color w:val="000000"/>
+          <w:sz w:val="18"/>
+          <w:szCs w:val="18"/>
+          <w:bdr w:val="none" w:sz="0" w:space="0" w:color="auto" w:frame="1"/>
+        </w:rPr>
+        <w:t xml:space="preserve"> res = SELECT * from inventory WHERE type = </w:t>
+      </w:r>
+      <w:proofErr w:type="spellStart"/>
+      <w:proofErr w:type="gramStart"/>
+      <w:r>
+        <w:rPr>
+          <w:rFonts w:ascii="Consolas" w:eastAsia="Times New Roman" w:hAnsi="Consolas"/>
+          <w:color w:val="000000"/>
+          <w:sz w:val="18"/>
+          <w:szCs w:val="18"/>
+          <w:bdr w:val="none" w:sz="0" w:space="0" w:color="auto" w:frame="1"/>
+        </w:rPr>
+        <w:t>ctx.type</w:t>
+      </w:r>
+      <w:proofErr w:type="spellEnd"/>
+      <w:proofErr w:type="gramEnd"/>
+      <w:r>
+        <w:rPr>
+          <w:rFonts w:ascii="Consolas" w:eastAsia="Times New Roman" w:hAnsi="Consolas"/>
+          <w:color w:val="000000"/>
+          <w:sz w:val="18"/>
+          <w:szCs w:val="18"/>
+          <w:bdr w:val="none" w:sz="0" w:space="0" w:color="auto" w:frame="1"/>
+        </w:rPr>
+        <w:t>;</w:t>
       </w:r>
     </w:p>
     <w:p>
@@ -3279,6 +3962,7 @@
         </w:rPr>
         <w:t>    for (</w:t>
       </w:r>
+      <w:proofErr w:type="spellStart"/>
       <w:r>
         <w:rPr>
           <w:rStyle w:val="keyword2"/>
@@ -3288,6 +3972,7 @@
         </w:rPr>
         <w:t>var</w:t>
       </w:r>
+      <w:proofErr w:type="spellEnd"/>
       <w:r>
         <w:rPr>
           <w:rFonts w:ascii="Consolas" w:eastAsia="Times New Roman" w:hAnsi="Consolas"/>
@@ -3347,7 +4032,31 @@
           <w:bdr w:val="none" w:sz="0" w:space="0" w:color="auto" w:frame="1"/>
         </w:rPr>
         <w:tab/>
-        <w:t>if (item.stock &lt; 0) {</w:t>
+        <w:t>if (</w:t>
+      </w:r>
+      <w:proofErr w:type="spellStart"/>
+      <w:proofErr w:type="gramStart"/>
+      <w:r>
+        <w:rPr>
+          <w:rFonts w:ascii="Consolas" w:eastAsia="Times New Roman" w:hAnsi="Consolas"/>
+          <w:color w:val="000000"/>
+          <w:sz w:val="18"/>
+          <w:szCs w:val="18"/>
+          <w:bdr w:val="none" w:sz="0" w:space="0" w:color="auto" w:frame="1"/>
+        </w:rPr>
+        <w:t>item.stock</w:t>
+      </w:r>
+      <w:proofErr w:type="spellEnd"/>
+      <w:proofErr w:type="gramEnd"/>
+      <w:r>
+        <w:rPr>
+          <w:rFonts w:ascii="Consolas" w:eastAsia="Times New Roman" w:hAnsi="Consolas"/>
+          <w:color w:val="000000"/>
+          <w:sz w:val="18"/>
+          <w:szCs w:val="18"/>
+          <w:bdr w:val="none" w:sz="0" w:space="0" w:color="auto" w:frame="1"/>
+        </w:rPr>
+        <w:t xml:space="preserve"> &lt; 0) {</w:t>
       </w:r>
     </w:p>
     <w:p>
@@ -3377,8 +4086,20 @@
           <w:szCs w:val="18"/>
           <w:bdr w:val="none" w:sz="0" w:space="0" w:color="auto" w:frame="1"/>
         </w:rPr>
-        <w:t>        log(</w:t>
-      </w:r>
+        <w:t>        </w:t>
+      </w:r>
+      <w:proofErr w:type="gramStart"/>
+      <w:r>
+        <w:rPr>
+          <w:rFonts w:ascii="Consolas" w:eastAsia="Times New Roman" w:hAnsi="Consolas"/>
+          <w:color w:val="000000"/>
+          <w:sz w:val="18"/>
+          <w:szCs w:val="18"/>
+          <w:bdr w:val="none" w:sz="0" w:space="0" w:color="auto" w:frame="1"/>
+        </w:rPr>
+        <w:t>log(</w:t>
+      </w:r>
+      <w:proofErr w:type="gramEnd"/>
       <w:r>
         <w:rPr>
           <w:rStyle w:val="string2"/>
@@ -3534,7 +4255,41 @@
           <w:szCs w:val="18"/>
           <w:bdr w:val="none" w:sz="0" w:space="0" w:color="auto" w:frame="1"/>
         </w:rPr>
-        <w:t> OnUpdate(item, meta) {  </w:t>
+        <w:t> </w:t>
+      </w:r>
+      <w:proofErr w:type="spellStart"/>
+      <w:proofErr w:type="gramStart"/>
+      <w:r>
+        <w:rPr>
+          <w:rFonts w:ascii="Consolas" w:eastAsia="Times New Roman" w:hAnsi="Consolas"/>
+          <w:color w:val="000000"/>
+          <w:sz w:val="18"/>
+          <w:szCs w:val="18"/>
+          <w:bdr w:val="none" w:sz="0" w:space="0" w:color="auto" w:frame="1"/>
+        </w:rPr>
+        <w:t>OnUpdate</w:t>
+      </w:r>
+      <w:proofErr w:type="spellEnd"/>
+      <w:r>
+        <w:rPr>
+          <w:rFonts w:ascii="Consolas" w:eastAsia="Times New Roman" w:hAnsi="Consolas"/>
+          <w:color w:val="000000"/>
+          <w:sz w:val="18"/>
+          <w:szCs w:val="18"/>
+          <w:bdr w:val="none" w:sz="0" w:space="0" w:color="auto" w:frame="1"/>
+        </w:rPr>
+        <w:t>(</w:t>
+      </w:r>
+      <w:proofErr w:type="gramEnd"/>
+      <w:r>
+        <w:rPr>
+          <w:rFonts w:ascii="Consolas" w:eastAsia="Times New Roman" w:hAnsi="Consolas"/>
+          <w:color w:val="000000"/>
+          <w:sz w:val="18"/>
+          <w:szCs w:val="18"/>
+          <w:bdr w:val="none" w:sz="0" w:space="0" w:color="auto" w:frame="1"/>
+        </w:rPr>
+        <w:t>item, meta) {  </w:t>
       </w:r>
     </w:p>
     <w:p>
@@ -3583,7 +4338,31 @@
           <w:szCs w:val="18"/>
           <w:bdr w:val="none" w:sz="0" w:space="0" w:color="auto" w:frame="1"/>
         </w:rPr>
-        <w:t> (item.stock &lt; 0) {</w:t>
+        <w:t> (</w:t>
+      </w:r>
+      <w:proofErr w:type="spellStart"/>
+      <w:proofErr w:type="gramStart"/>
+      <w:r>
+        <w:rPr>
+          <w:rFonts w:ascii="Consolas" w:eastAsia="Times New Roman" w:hAnsi="Consolas"/>
+          <w:color w:val="000000"/>
+          <w:sz w:val="18"/>
+          <w:szCs w:val="18"/>
+          <w:bdr w:val="none" w:sz="0" w:space="0" w:color="auto" w:frame="1"/>
+        </w:rPr>
+        <w:t>item.stock</w:t>
+      </w:r>
+      <w:proofErr w:type="spellEnd"/>
+      <w:proofErr w:type="gramEnd"/>
+      <w:r>
+        <w:rPr>
+          <w:rFonts w:ascii="Consolas" w:eastAsia="Times New Roman" w:hAnsi="Consolas"/>
+          <w:color w:val="000000"/>
+          <w:sz w:val="18"/>
+          <w:szCs w:val="18"/>
+          <w:bdr w:val="none" w:sz="0" w:space="0" w:color="auto" w:frame="1"/>
+        </w:rPr>
+        <w:t> &lt; 0) {</w:t>
       </w:r>
     </w:p>
     <w:p>
@@ -3655,8 +4434,6 @@
         </w:rPr>
         <w:t xml:space="preserve"> (seconds)</w:t>
       </w:r>
-      <w:bookmarkStart w:id="0" w:name="_GoBack"/>
-      <w:bookmarkEnd w:id="0"/>
     </w:p>
     <w:p>
       <w:pPr>
@@ -3686,6 +4463,7 @@
         </w:rPr>
         <w:t xml:space="preserve">        </w:t>
       </w:r>
+      <w:proofErr w:type="spellStart"/>
       <w:r>
         <w:rPr>
           <w:rFonts w:ascii="Consolas" w:eastAsia="Times New Roman" w:hAnsi="Consolas"/>
@@ -3693,8 +4471,9 @@
           <w:sz w:val="18"/>
           <w:szCs w:val="18"/>
         </w:rPr>
-        <w:t xml:space="preserve">var </w:t>
-      </w:r>
+        <w:t>var</w:t>
+      </w:r>
+      <w:proofErr w:type="spellEnd"/>
       <w:r>
         <w:rPr>
           <w:rFonts w:ascii="Consolas" w:eastAsia="Times New Roman" w:hAnsi="Consolas"/>
@@ -3702,6 +4481,15 @@
           <w:sz w:val="18"/>
           <w:szCs w:val="18"/>
         </w:rPr>
+        <w:t xml:space="preserve"> </w:t>
+      </w:r>
+      <w:r>
+        <w:rPr>
+          <w:rFonts w:ascii="Consolas" w:eastAsia="Times New Roman" w:hAnsi="Consolas"/>
+          <w:color w:val="000000" w:themeColor="text1"/>
+          <w:sz w:val="18"/>
+          <w:szCs w:val="18"/>
+        </w:rPr>
         <w:t>time</w:t>
       </w:r>
       <w:r>
@@ -3711,8 +4499,9 @@
           <w:sz w:val="18"/>
           <w:szCs w:val="18"/>
         </w:rPr>
-        <w:t xml:space="preserve"> = Math.round((n</w:t>
-      </w:r>
+        <w:t xml:space="preserve"> = </w:t>
+      </w:r>
+      <w:proofErr w:type="spellStart"/>
       <w:r>
         <w:rPr>
           <w:rFonts w:ascii="Consolas" w:eastAsia="Times New Roman" w:hAnsi="Consolas"/>
@@ -3720,7 +4509,57 @@
           <w:sz w:val="18"/>
           <w:szCs w:val="18"/>
         </w:rPr>
-        <w:t>ew Date()).getTime() / 1000) + 60</w:t>
+        <w:t>Math.round</w:t>
+      </w:r>
+      <w:proofErr w:type="spellEnd"/>
+      <w:r>
+        <w:rPr>
+          <w:rFonts w:ascii="Consolas" w:eastAsia="Times New Roman" w:hAnsi="Consolas"/>
+          <w:color w:val="000000" w:themeColor="text1"/>
+          <w:sz w:val="18"/>
+          <w:szCs w:val="18"/>
+        </w:rPr>
+        <w:t>((n</w:t>
+      </w:r>
+      <w:r>
+        <w:rPr>
+          <w:rFonts w:ascii="Consolas" w:eastAsia="Times New Roman" w:hAnsi="Consolas"/>
+          <w:color w:val="000000" w:themeColor="text1"/>
+          <w:sz w:val="18"/>
+          <w:szCs w:val="18"/>
+        </w:rPr>
+        <w:t>ew Date()</w:t>
+      </w:r>
+      <w:proofErr w:type="gramStart"/>
+      <w:r>
+        <w:rPr>
+          <w:rFonts w:ascii="Consolas" w:eastAsia="Times New Roman" w:hAnsi="Consolas"/>
+          <w:color w:val="000000" w:themeColor="text1"/>
+          <w:sz w:val="18"/>
+          <w:szCs w:val="18"/>
+        </w:rPr>
+        <w:t>).</w:t>
+      </w:r>
+      <w:proofErr w:type="spellStart"/>
+      <w:r>
+        <w:rPr>
+          <w:rFonts w:ascii="Consolas" w:eastAsia="Times New Roman" w:hAnsi="Consolas"/>
+          <w:color w:val="000000" w:themeColor="text1"/>
+          <w:sz w:val="18"/>
+          <w:szCs w:val="18"/>
+        </w:rPr>
+        <w:t>getTime</w:t>
+      </w:r>
+      <w:proofErr w:type="spellEnd"/>
+      <w:proofErr w:type="gramEnd"/>
+      <w:r>
+        <w:rPr>
+          <w:rFonts w:ascii="Consolas" w:eastAsia="Times New Roman" w:hAnsi="Consolas"/>
+          <w:color w:val="000000" w:themeColor="text1"/>
+          <w:sz w:val="18"/>
+          <w:szCs w:val="18"/>
+        </w:rPr>
+        <w:t>() / 1000) + 60</w:t>
       </w:r>
       <w:r>
         <w:rPr>
@@ -3759,17 +4598,85 @@
           <w:szCs w:val="18"/>
           <w:bdr w:val="none" w:sz="0" w:space="0" w:color="auto" w:frame="1"/>
         </w:rPr>
-        <w:t xml:space="preserve">        cronTimer(checkProblems, {"type": item.type}, </w:t>
-      </w:r>
-      <w:r>
-        <w:rPr>
-          <w:rStyle w:val="string2"/>
-          <w:rFonts w:ascii="Consolas" w:eastAsia="Times New Roman" w:hAnsi="Consolas"/>
-          <w:color w:val="000000" w:themeColor="text1"/>
-          <w:sz w:val="18"/>
-          <w:szCs w:val="18"/>
-        </w:rPr>
-        <w:t>time</w:t>
+        <w:t>        </w:t>
+      </w:r>
+      <w:proofErr w:type="spellStart"/>
+      <w:proofErr w:type="gramStart"/>
+      <w:r>
+        <w:rPr>
+          <w:rFonts w:ascii="Consolas" w:eastAsia="Times New Roman" w:hAnsi="Consolas"/>
+          <w:color w:val="000000"/>
+          <w:sz w:val="18"/>
+          <w:szCs w:val="18"/>
+          <w:bdr w:val="none" w:sz="0" w:space="0" w:color="auto" w:frame="1"/>
+        </w:rPr>
+        <w:t>cronTimer</w:t>
+      </w:r>
+      <w:proofErr w:type="spellEnd"/>
+      <w:r>
+        <w:rPr>
+          <w:rFonts w:ascii="Consolas" w:eastAsia="Times New Roman" w:hAnsi="Consolas"/>
+          <w:color w:val="000000"/>
+          <w:sz w:val="18"/>
+          <w:szCs w:val="18"/>
+          <w:bdr w:val="none" w:sz="0" w:space="0" w:color="auto" w:frame="1"/>
+        </w:rPr>
+        <w:t>(</w:t>
+      </w:r>
+      <w:proofErr w:type="spellStart"/>
+      <w:proofErr w:type="gramEnd"/>
+      <w:r>
+        <w:rPr>
+          <w:rFonts w:ascii="Consolas" w:eastAsia="Times New Roman" w:hAnsi="Consolas"/>
+          <w:color w:val="000000"/>
+          <w:sz w:val="18"/>
+          <w:szCs w:val="18"/>
+          <w:bdr w:val="none" w:sz="0" w:space="0" w:color="auto" w:frame="1"/>
+        </w:rPr>
+        <w:t>checkProblems</w:t>
+      </w:r>
+      <w:proofErr w:type="spellEnd"/>
+      <w:r>
+        <w:rPr>
+          <w:rFonts w:ascii="Consolas" w:eastAsia="Times New Roman" w:hAnsi="Consolas"/>
+          <w:color w:val="000000"/>
+          <w:sz w:val="18"/>
+          <w:szCs w:val="18"/>
+          <w:bdr w:val="none" w:sz="0" w:space="0" w:color="auto" w:frame="1"/>
+        </w:rPr>
+        <w:t>, </w:t>
+      </w:r>
+      <w:r>
+        <w:rPr>
+          <w:rFonts w:ascii="Consolas" w:eastAsia="Times New Roman" w:hAnsi="Consolas"/>
+          <w:color w:val="000000"/>
+          <w:sz w:val="18"/>
+          <w:szCs w:val="18"/>
+          <w:bdr w:val="none" w:sz="0" w:space="0" w:color="auto" w:frame="1"/>
+        </w:rPr>
+        <w:t xml:space="preserve">time, {"type": </w:t>
+      </w:r>
+      <w:proofErr w:type="spellStart"/>
+      <w:r>
+        <w:rPr>
+          <w:rFonts w:ascii="Consolas" w:eastAsia="Times New Roman" w:hAnsi="Consolas"/>
+          <w:color w:val="000000"/>
+          <w:sz w:val="18"/>
+          <w:szCs w:val="18"/>
+          <w:bdr w:val="none" w:sz="0" w:space="0" w:color="auto" w:frame="1"/>
+        </w:rPr>
+        <w:t>item.type</w:t>
+      </w:r>
+      <w:proofErr w:type="spellEnd"/>
+      <w:r>
+        <w:rPr>
+          <w:rFonts w:ascii="Consolas" w:eastAsia="Times New Roman" w:hAnsi="Consolas"/>
+          <w:color w:val="000000"/>
+          <w:sz w:val="18"/>
+          <w:szCs w:val="18"/>
+          <w:bdr w:val="none" w:sz="0" w:space="0" w:color="auto" w:frame="1"/>
+        </w:rPr>
+        <w:t>}</w:t>
       </w:r>
       <w:r>
         <w:rPr>
@@ -3861,7 +4768,15 @@
         <w:jc w:val="both"/>
       </w:pPr>
       <w:r>
-        <w:t>A doc timer is similar to a cron timer, except that the timer is associated with a document. Hence, doc timers follow the lifecycle of the document,</w:t>
+        <w:t xml:space="preserve">A doc timer is similar to a </w:t>
+      </w:r>
+      <w:proofErr w:type="spellStart"/>
+      <w:r>
+        <w:t>cron</w:t>
+      </w:r>
+      <w:proofErr w:type="spellEnd"/>
+      <w:r>
+        <w:t xml:space="preserve"> timer, except that the timer is associated with a document. Hence, doc timers follow the lifecycle of the document,</w:t>
       </w:r>
       <w:r>
         <w:t xml:space="preserve"> including rollbacks. Doc timer callbacks receive the document key</w:t>
@@ -3876,10 +4791,7 @@
         <w:t xml:space="preserve"> </w:t>
       </w:r>
       <w:r>
-        <w:t>The time at which the callback function must be called must be spe</w:t>
-      </w:r>
-      <w:r>
-        <w:t>cified as epoch time in seconds.</w:t>
+        <w:t>The time at which the callback function must be called must be specified as epoch time in seconds.</w:t>
       </w:r>
     </w:p>
     <w:p>
@@ -3923,7 +4835,29 @@
           <w:szCs w:val="18"/>
           <w:bdr w:val="none" w:sz="0" w:space="0" w:color="auto" w:frame="1"/>
         </w:rPr>
-        <w:t> monitorRefill(key) {  </w:t>
+        <w:t> </w:t>
+      </w:r>
+      <w:proofErr w:type="spellStart"/>
+      <w:r>
+        <w:rPr>
+          <w:rFonts w:ascii="Consolas" w:eastAsia="Times New Roman" w:hAnsi="Consolas"/>
+          <w:color w:val="000000"/>
+          <w:sz w:val="18"/>
+          <w:szCs w:val="18"/>
+          <w:bdr w:val="none" w:sz="0" w:space="0" w:color="auto" w:frame="1"/>
+        </w:rPr>
+        <w:t>monitorRefill</w:t>
+      </w:r>
+      <w:proofErr w:type="spellEnd"/>
+      <w:r>
+        <w:rPr>
+          <w:rFonts w:ascii="Consolas" w:eastAsia="Times New Roman" w:hAnsi="Consolas"/>
+          <w:color w:val="000000"/>
+          <w:sz w:val="18"/>
+          <w:szCs w:val="18"/>
+          <w:bdr w:val="none" w:sz="0" w:space="0" w:color="auto" w:frame="1"/>
+        </w:rPr>
+        <w:t>(key) {  </w:t>
       </w:r>
     </w:p>
     <w:p>
@@ -3955,6 +4889,7 @@
         </w:rPr>
         <w:t>    </w:t>
       </w:r>
+      <w:proofErr w:type="spellStart"/>
       <w:r>
         <w:rPr>
           <w:rStyle w:val="keyword2"/>
@@ -3964,6 +4899,7 @@
         </w:rPr>
         <w:t>var</w:t>
       </w:r>
+      <w:proofErr w:type="spellEnd"/>
       <w:r>
         <w:rPr>
           <w:rFonts w:ascii="Consolas" w:eastAsia="Times New Roman" w:hAnsi="Consolas"/>
@@ -4021,7 +4957,31 @@
           <w:szCs w:val="18"/>
           <w:bdr w:val="none" w:sz="0" w:space="0" w:color="auto" w:frame="1"/>
         </w:rPr>
-        <w:t> (item.stock == 0) {  </w:t>
+        <w:t> (</w:t>
+      </w:r>
+      <w:proofErr w:type="spellStart"/>
+      <w:proofErr w:type="gramStart"/>
+      <w:r>
+        <w:rPr>
+          <w:rFonts w:ascii="Consolas" w:eastAsia="Times New Roman" w:hAnsi="Consolas"/>
+          <w:color w:val="000000"/>
+          <w:sz w:val="18"/>
+          <w:szCs w:val="18"/>
+          <w:bdr w:val="none" w:sz="0" w:space="0" w:color="auto" w:frame="1"/>
+        </w:rPr>
+        <w:t>item.stock</w:t>
+      </w:r>
+      <w:proofErr w:type="spellEnd"/>
+      <w:proofErr w:type="gramEnd"/>
+      <w:r>
+        <w:rPr>
+          <w:rFonts w:ascii="Consolas" w:eastAsia="Times New Roman" w:hAnsi="Consolas"/>
+          <w:color w:val="000000"/>
+          <w:sz w:val="18"/>
+          <w:szCs w:val="18"/>
+          <w:bdr w:val="none" w:sz="0" w:space="0" w:color="auto" w:frame="1"/>
+        </w:rPr>
+        <w:t> == 0) {  </w:t>
       </w:r>
     </w:p>
     <w:p>
@@ -4051,8 +5011,20 @@
           <w:szCs w:val="18"/>
           <w:bdr w:val="none" w:sz="0" w:space="0" w:color="auto" w:frame="1"/>
         </w:rPr>
-        <w:t>        log(</w:t>
-      </w:r>
+        <w:t>        </w:t>
+      </w:r>
+      <w:proofErr w:type="gramStart"/>
+      <w:r>
+        <w:rPr>
+          <w:rFonts w:ascii="Consolas" w:eastAsia="Times New Roman" w:hAnsi="Consolas"/>
+          <w:color w:val="000000"/>
+          <w:sz w:val="18"/>
+          <w:szCs w:val="18"/>
+          <w:bdr w:val="none" w:sz="0" w:space="0" w:color="auto" w:frame="1"/>
+        </w:rPr>
+        <w:t>log(</w:t>
+      </w:r>
+      <w:proofErr w:type="gramEnd"/>
       <w:r>
         <w:rPr>
           <w:rStyle w:val="string2"/>
@@ -4199,7 +5171,41 @@
           <w:szCs w:val="18"/>
           <w:bdr w:val="none" w:sz="0" w:space="0" w:color="auto" w:frame="1"/>
         </w:rPr>
-        <w:t> OnUpdate(item, meta) {  </w:t>
+        <w:t> </w:t>
+      </w:r>
+      <w:proofErr w:type="spellStart"/>
+      <w:proofErr w:type="gramStart"/>
+      <w:r>
+        <w:rPr>
+          <w:rFonts w:ascii="Consolas" w:eastAsia="Times New Roman" w:hAnsi="Consolas"/>
+          <w:color w:val="000000"/>
+          <w:sz w:val="18"/>
+          <w:szCs w:val="18"/>
+          <w:bdr w:val="none" w:sz="0" w:space="0" w:color="auto" w:frame="1"/>
+        </w:rPr>
+        <w:t>OnUpdate</w:t>
+      </w:r>
+      <w:proofErr w:type="spellEnd"/>
+      <w:r>
+        <w:rPr>
+          <w:rFonts w:ascii="Consolas" w:eastAsia="Times New Roman" w:hAnsi="Consolas"/>
+          <w:color w:val="000000"/>
+          <w:sz w:val="18"/>
+          <w:szCs w:val="18"/>
+          <w:bdr w:val="none" w:sz="0" w:space="0" w:color="auto" w:frame="1"/>
+        </w:rPr>
+        <w:t>(</w:t>
+      </w:r>
+      <w:proofErr w:type="gramEnd"/>
+      <w:r>
+        <w:rPr>
+          <w:rFonts w:ascii="Consolas" w:eastAsia="Times New Roman" w:hAnsi="Consolas"/>
+          <w:color w:val="000000"/>
+          <w:sz w:val="18"/>
+          <w:szCs w:val="18"/>
+          <w:bdr w:val="none" w:sz="0" w:space="0" w:color="auto" w:frame="1"/>
+        </w:rPr>
+        <w:t>item, meta) {  </w:t>
       </w:r>
     </w:p>
     <w:p>
@@ -4248,7 +5254,31 @@
           <w:szCs w:val="18"/>
           <w:bdr w:val="none" w:sz="0" w:space="0" w:color="auto" w:frame="1"/>
         </w:rPr>
-        <w:t> (item.stock == 0) {</w:t>
+        <w:t> (</w:t>
+      </w:r>
+      <w:proofErr w:type="spellStart"/>
+      <w:proofErr w:type="gramStart"/>
+      <w:r>
+        <w:rPr>
+          <w:rFonts w:ascii="Consolas" w:eastAsia="Times New Roman" w:hAnsi="Consolas"/>
+          <w:color w:val="000000"/>
+          <w:sz w:val="18"/>
+          <w:szCs w:val="18"/>
+          <w:bdr w:val="none" w:sz="0" w:space="0" w:color="auto" w:frame="1"/>
+        </w:rPr>
+        <w:t>item.stock</w:t>
+      </w:r>
+      <w:proofErr w:type="spellEnd"/>
+      <w:proofErr w:type="gramEnd"/>
+      <w:r>
+        <w:rPr>
+          <w:rFonts w:ascii="Consolas" w:eastAsia="Times New Roman" w:hAnsi="Consolas"/>
+          <w:color w:val="000000"/>
+          <w:sz w:val="18"/>
+          <w:szCs w:val="18"/>
+          <w:bdr w:val="none" w:sz="0" w:space="0" w:color="auto" w:frame="1"/>
+        </w:rPr>
+        <w:t> == 0) {</w:t>
       </w:r>
     </w:p>
     <w:p>
@@ -4359,6 +5389,7 @@
         </w:rPr>
         <w:t xml:space="preserve">        </w:t>
       </w:r>
+      <w:proofErr w:type="spellStart"/>
       <w:r>
         <w:rPr>
           <w:rFonts w:ascii="Consolas" w:eastAsia="Times New Roman" w:hAnsi="Consolas"/>
@@ -4366,8 +5397,9 @@
           <w:sz w:val="18"/>
           <w:szCs w:val="18"/>
         </w:rPr>
-        <w:t xml:space="preserve">var </w:t>
-      </w:r>
+        <w:t>var</w:t>
+      </w:r>
+      <w:proofErr w:type="spellEnd"/>
       <w:r>
         <w:rPr>
           <w:rFonts w:ascii="Consolas" w:eastAsia="Times New Roman" w:hAnsi="Consolas"/>
@@ -4375,6 +5407,15 @@
           <w:sz w:val="18"/>
           <w:szCs w:val="18"/>
         </w:rPr>
+        <w:t xml:space="preserve"> </w:t>
+      </w:r>
+      <w:r>
+        <w:rPr>
+          <w:rFonts w:ascii="Consolas" w:eastAsia="Times New Roman" w:hAnsi="Consolas"/>
+          <w:color w:val="000000" w:themeColor="text1"/>
+          <w:sz w:val="18"/>
+          <w:szCs w:val="18"/>
+        </w:rPr>
         <w:t>time</w:t>
       </w:r>
       <w:r>
@@ -4384,8 +5425,9 @@
           <w:sz w:val="18"/>
           <w:szCs w:val="18"/>
         </w:rPr>
-        <w:t xml:space="preserve"> = Math.round((n</w:t>
-      </w:r>
+        <w:t xml:space="preserve"> = </w:t>
+      </w:r>
+      <w:proofErr w:type="spellStart"/>
       <w:r>
         <w:rPr>
           <w:rFonts w:ascii="Consolas" w:eastAsia="Times New Roman" w:hAnsi="Consolas"/>
@@ -4393,8 +5435,9 @@
           <w:sz w:val="18"/>
           <w:szCs w:val="18"/>
         </w:rPr>
-        <w:t>e</w:t>
-      </w:r>
+        <w:t>Math.round</w:t>
+      </w:r>
+      <w:proofErr w:type="spellEnd"/>
       <w:r>
         <w:rPr>
           <w:rFonts w:ascii="Consolas" w:eastAsia="Times New Roman" w:hAnsi="Consolas"/>
@@ -4402,7 +5445,47 @@
           <w:sz w:val="18"/>
           <w:szCs w:val="18"/>
         </w:rPr>
-        <w:t>w Date()).getTime() / 1000) + 24 * 60 * 60</w:t>
+        <w:t>((n</w:t>
+      </w:r>
+      <w:r>
+        <w:rPr>
+          <w:rFonts w:ascii="Consolas" w:eastAsia="Times New Roman" w:hAnsi="Consolas"/>
+          <w:color w:val="000000" w:themeColor="text1"/>
+          <w:sz w:val="18"/>
+          <w:szCs w:val="18"/>
+        </w:rPr>
+        <w:t>ew Date()</w:t>
+      </w:r>
+      <w:proofErr w:type="gramStart"/>
+      <w:r>
+        <w:rPr>
+          <w:rFonts w:ascii="Consolas" w:eastAsia="Times New Roman" w:hAnsi="Consolas"/>
+          <w:color w:val="000000" w:themeColor="text1"/>
+          <w:sz w:val="18"/>
+          <w:szCs w:val="18"/>
+        </w:rPr>
+        <w:t>).</w:t>
+      </w:r>
+      <w:proofErr w:type="spellStart"/>
+      <w:r>
+        <w:rPr>
+          <w:rFonts w:ascii="Consolas" w:eastAsia="Times New Roman" w:hAnsi="Consolas"/>
+          <w:color w:val="000000" w:themeColor="text1"/>
+          <w:sz w:val="18"/>
+          <w:szCs w:val="18"/>
+        </w:rPr>
+        <w:t>getTime</w:t>
+      </w:r>
+      <w:proofErr w:type="spellEnd"/>
+      <w:proofErr w:type="gramEnd"/>
+      <w:r>
+        <w:rPr>
+          <w:rFonts w:ascii="Consolas" w:eastAsia="Times New Roman" w:hAnsi="Consolas"/>
+          <w:color w:val="000000" w:themeColor="text1"/>
+          <w:sz w:val="18"/>
+          <w:szCs w:val="18"/>
+        </w:rPr>
+        <w:t>() / 1000) + 24 * 60 * 60</w:t>
       </w:r>
       <w:r>
         <w:rPr>
@@ -4450,8 +5533,54 @@
           <w:szCs w:val="18"/>
           <w:bdr w:val="none" w:sz="0" w:space="0" w:color="auto" w:frame="1"/>
         </w:rPr>
-        <w:t>        docTimer(monitorRefill, meta.id, </w:t>
-      </w:r>
+        <w:t>        </w:t>
+      </w:r>
+      <w:proofErr w:type="spellStart"/>
+      <w:r>
+        <w:rPr>
+          <w:rFonts w:ascii="Consolas" w:eastAsia="Times New Roman" w:hAnsi="Consolas"/>
+          <w:color w:val="000000"/>
+          <w:sz w:val="18"/>
+          <w:szCs w:val="18"/>
+          <w:bdr w:val="none" w:sz="0" w:space="0" w:color="auto" w:frame="1"/>
+        </w:rPr>
+        <w:t>docTimer</w:t>
+      </w:r>
+      <w:proofErr w:type="spellEnd"/>
+      <w:r>
+        <w:rPr>
+          <w:rFonts w:ascii="Consolas" w:eastAsia="Times New Roman" w:hAnsi="Consolas"/>
+          <w:color w:val="000000"/>
+          <w:sz w:val="18"/>
+          <w:szCs w:val="18"/>
+          <w:bdr w:val="none" w:sz="0" w:space="0" w:color="auto" w:frame="1"/>
+        </w:rPr>
+        <w:t>(</w:t>
+      </w:r>
+      <w:proofErr w:type="spellStart"/>
+      <w:r>
+        <w:rPr>
+          <w:rFonts w:ascii="Consolas" w:eastAsia="Times New Roman" w:hAnsi="Consolas"/>
+          <w:color w:val="000000"/>
+          <w:sz w:val="18"/>
+          <w:szCs w:val="18"/>
+          <w:bdr w:val="none" w:sz="0" w:space="0" w:color="auto" w:frame="1"/>
+        </w:rPr>
+        <w:t>monitorRefill</w:t>
+      </w:r>
+      <w:proofErr w:type="spellEnd"/>
+      <w:r>
+        <w:rPr>
+          <w:rFonts w:ascii="Consolas" w:eastAsia="Times New Roman" w:hAnsi="Consolas"/>
+          <w:color w:val="000000"/>
+          <w:sz w:val="18"/>
+          <w:szCs w:val="18"/>
+          <w:bdr w:val="none" w:sz="0" w:space="0" w:color="auto" w:frame="1"/>
+        </w:rPr>
+        <w:t>, </w:t>
+      </w:r>
+      <w:bookmarkStart w:id="0" w:name="_GoBack"/>
+      <w:bookmarkEnd w:id="0"/>
       <w:r>
         <w:rPr>
           <w:rStyle w:val="string2"/>
@@ -4461,6 +5590,16 @@
           <w:szCs w:val="18"/>
         </w:rPr>
         <w:t>time</w:t>
+      </w:r>
+      <w:r>
+        <w:rPr>
+          <w:rStyle w:val="string2"/>
+          <w:rFonts w:ascii="Consolas" w:eastAsia="Times New Roman" w:hAnsi="Consolas"/>
+          <w:color w:val="000000" w:themeColor="text1"/>
+          <w:sz w:val="18"/>
+          <w:szCs w:val="18"/>
+        </w:rPr>
+        <w:t>, meta.id</w:t>
       </w:r>
       <w:r>
         <w:rPr>
@@ -4674,7 +5813,41 @@
           <w:szCs w:val="18"/>
           <w:bdr w:val="none" w:sz="0" w:space="0" w:color="auto" w:frame="1"/>
         </w:rPr>
-        <w:t> OnUpdate(doc, meta) {  </w:t>
+        <w:t> </w:t>
+      </w:r>
+      <w:proofErr w:type="spellStart"/>
+      <w:proofErr w:type="gramStart"/>
+      <w:r>
+        <w:rPr>
+          <w:rFonts w:ascii="Consolas" w:eastAsia="Times New Roman" w:hAnsi="Consolas"/>
+          <w:color w:val="000000"/>
+          <w:sz w:val="18"/>
+          <w:szCs w:val="18"/>
+          <w:bdr w:val="none" w:sz="0" w:space="0" w:color="auto" w:frame="1"/>
+        </w:rPr>
+        <w:t>OnUpdate</w:t>
+      </w:r>
+      <w:proofErr w:type="spellEnd"/>
+      <w:r>
+        <w:rPr>
+          <w:rFonts w:ascii="Consolas" w:eastAsia="Times New Roman" w:hAnsi="Consolas"/>
+          <w:color w:val="000000"/>
+          <w:sz w:val="18"/>
+          <w:szCs w:val="18"/>
+          <w:bdr w:val="none" w:sz="0" w:space="0" w:color="auto" w:frame="1"/>
+        </w:rPr>
+        <w:t>(</w:t>
+      </w:r>
+      <w:proofErr w:type="gramEnd"/>
+      <w:r>
+        <w:rPr>
+          <w:rFonts w:ascii="Consolas" w:eastAsia="Times New Roman" w:hAnsi="Consolas"/>
+          <w:color w:val="000000"/>
+          <w:sz w:val="18"/>
+          <w:szCs w:val="18"/>
+          <w:bdr w:val="none" w:sz="0" w:space="0" w:color="auto" w:frame="1"/>
+        </w:rPr>
+        <w:t>doc, meta) {  </w:t>
       </w:r>
     </w:p>
     <w:p>
@@ -4728,7 +5901,31 @@
           <w:szCs w:val="18"/>
           <w:bdr w:val="none" w:sz="0" w:space="0" w:color="auto" w:frame="1"/>
         </w:rPr>
-        <w:t> (doc.type == </w:t>
+        <w:t> (</w:t>
+      </w:r>
+      <w:proofErr w:type="spellStart"/>
+      <w:proofErr w:type="gramStart"/>
+      <w:r>
+        <w:rPr>
+          <w:rFonts w:ascii="Consolas" w:eastAsia="Times New Roman" w:hAnsi="Consolas"/>
+          <w:color w:val="000000"/>
+          <w:sz w:val="18"/>
+          <w:szCs w:val="18"/>
+          <w:bdr w:val="none" w:sz="0" w:space="0" w:color="auto" w:frame="1"/>
+        </w:rPr>
+        <w:t>doc.type</w:t>
+      </w:r>
+      <w:proofErr w:type="spellEnd"/>
+      <w:proofErr w:type="gramEnd"/>
+      <w:r>
+        <w:rPr>
+          <w:rFonts w:ascii="Consolas" w:eastAsia="Times New Roman" w:hAnsi="Consolas"/>
+          <w:color w:val="000000"/>
+          <w:sz w:val="18"/>
+          <w:szCs w:val="18"/>
+          <w:bdr w:val="none" w:sz="0" w:space="0" w:color="auto" w:frame="1"/>
+        </w:rPr>
+        <w:t> == </w:t>
       </w:r>
       <w:r>
         <w:rPr>
@@ -4766,7 +5963,29 @@
           <w:szCs w:val="18"/>
           <w:bdr w:val="none" w:sz="0" w:space="0" w:color="auto" w:frame="1"/>
         </w:rPr>
-        <w:t> doc.value &gt; 50</w:t>
+        <w:t> </w:t>
+      </w:r>
+      <w:proofErr w:type="spellStart"/>
+      <w:r>
+        <w:rPr>
+          <w:rFonts w:ascii="Consolas" w:eastAsia="Times New Roman" w:hAnsi="Consolas"/>
+          <w:color w:val="000000"/>
+          <w:sz w:val="18"/>
+          <w:szCs w:val="18"/>
+          <w:bdr w:val="none" w:sz="0" w:space="0" w:color="auto" w:frame="1"/>
+        </w:rPr>
+        <w:t>doc.value</w:t>
+      </w:r>
+      <w:proofErr w:type="spellEnd"/>
+      <w:r>
+        <w:rPr>
+          <w:rFonts w:ascii="Consolas" w:eastAsia="Times New Roman" w:hAnsi="Consolas"/>
+          <w:color w:val="000000"/>
+          <w:sz w:val="18"/>
+          <w:szCs w:val="18"/>
+          <w:bdr w:val="none" w:sz="0" w:space="0" w:color="auto" w:frame="1"/>
+        </w:rPr>
+        <w:t> &gt; 50</w:t>
       </w:r>
       <w:r>
         <w:rPr>
@@ -4831,27 +6050,63 @@
           <w:szCs w:val="18"/>
           <w:bdr w:val="none" w:sz="0" w:space="0" w:color="auto" w:frame="1"/>
         </w:rPr>
-        <w:t xml:space="preserve">  phoneverify</w:t>
-      </w:r>
-      <w:r>
-        <w:rPr>
-          <w:rFonts w:ascii="Consolas" w:eastAsia="Times New Roman" w:hAnsi="Consolas"/>
-          <w:color w:val="000000"/>
-          <w:sz w:val="18"/>
-          <w:szCs w:val="18"/>
-          <w:bdr w:val="none" w:sz="0" w:space="0" w:color="auto" w:frame="1"/>
-        </w:rPr>
-        <w:t>[meta.id] = doc.</w:t>
-      </w:r>
-      <w:r>
-        <w:rPr>
-          <w:rFonts w:ascii="Consolas" w:eastAsia="Times New Roman" w:hAnsi="Consolas"/>
-          <w:color w:val="000000"/>
-          <w:sz w:val="18"/>
-          <w:szCs w:val="18"/>
-          <w:bdr w:val="none" w:sz="0" w:space="0" w:color="auto" w:frame="1"/>
-        </w:rPr>
-        <w:t>customer;</w:t>
+        <w:t xml:space="preserve">  </w:t>
+      </w:r>
+      <w:proofErr w:type="spellStart"/>
+      <w:r>
+        <w:rPr>
+          <w:rFonts w:ascii="Consolas" w:eastAsia="Times New Roman" w:hAnsi="Consolas"/>
+          <w:color w:val="000000"/>
+          <w:sz w:val="18"/>
+          <w:szCs w:val="18"/>
+          <w:bdr w:val="none" w:sz="0" w:space="0" w:color="auto" w:frame="1"/>
+        </w:rPr>
+        <w:t>phoneverify</w:t>
+      </w:r>
+      <w:proofErr w:type="spellEnd"/>
+      <w:r>
+        <w:rPr>
+          <w:rFonts w:ascii="Consolas" w:eastAsia="Times New Roman" w:hAnsi="Consolas"/>
+          <w:color w:val="000000"/>
+          <w:sz w:val="18"/>
+          <w:szCs w:val="18"/>
+          <w:bdr w:val="none" w:sz="0" w:space="0" w:color="auto" w:frame="1"/>
+        </w:rPr>
+        <w:t>[meta.id] = </w:t>
+      </w:r>
+      <w:proofErr w:type="spellStart"/>
+      <w:proofErr w:type="gramStart"/>
+      <w:r>
+        <w:rPr>
+          <w:rFonts w:ascii="Consolas" w:eastAsia="Times New Roman" w:hAnsi="Consolas"/>
+          <w:color w:val="000000"/>
+          <w:sz w:val="18"/>
+          <w:szCs w:val="18"/>
+          <w:bdr w:val="none" w:sz="0" w:space="0" w:color="auto" w:frame="1"/>
+        </w:rPr>
+        <w:t>doc.</w:t>
+      </w:r>
+      <w:r>
+        <w:rPr>
+          <w:rFonts w:ascii="Consolas" w:eastAsia="Times New Roman" w:hAnsi="Consolas"/>
+          <w:color w:val="000000"/>
+          <w:sz w:val="18"/>
+          <w:szCs w:val="18"/>
+          <w:bdr w:val="none" w:sz="0" w:space="0" w:color="auto" w:frame="1"/>
+        </w:rPr>
+        <w:t>customer</w:t>
+      </w:r>
+      <w:proofErr w:type="spellEnd"/>
+      <w:proofErr w:type="gramEnd"/>
+      <w:r>
+        <w:rPr>
+          <w:rFonts w:ascii="Consolas" w:eastAsia="Times New Roman" w:hAnsi="Consolas"/>
+          <w:color w:val="000000"/>
+          <w:sz w:val="18"/>
+          <w:szCs w:val="18"/>
+          <w:bdr w:val="none" w:sz="0" w:space="0" w:color="auto" w:frame="1"/>
+        </w:rPr>
+        <w:t>;</w:t>
       </w:r>
     </w:p>
     <w:p>
@@ -4999,7 +6254,29 @@
           <w:szCs w:val="18"/>
           <w:bdr w:val="none" w:sz="0" w:space="0" w:color="auto" w:frame="1"/>
         </w:rPr>
-        <w:t> OnDelete(meta) {  </w:t>
+        <w:t> </w:t>
+      </w:r>
+      <w:proofErr w:type="spellStart"/>
+      <w:r>
+        <w:rPr>
+          <w:rFonts w:ascii="Consolas" w:eastAsia="Times New Roman" w:hAnsi="Consolas"/>
+          <w:color w:val="000000"/>
+          <w:sz w:val="18"/>
+          <w:szCs w:val="18"/>
+          <w:bdr w:val="none" w:sz="0" w:space="0" w:color="auto" w:frame="1"/>
+        </w:rPr>
+        <w:t>OnDelete</w:t>
+      </w:r>
+      <w:proofErr w:type="spellEnd"/>
+      <w:r>
+        <w:rPr>
+          <w:rFonts w:ascii="Consolas" w:eastAsia="Times New Roman" w:hAnsi="Consolas"/>
+          <w:color w:val="000000"/>
+          <w:sz w:val="18"/>
+          <w:szCs w:val="18"/>
+          <w:bdr w:val="none" w:sz="0" w:space="0" w:color="auto" w:frame="1"/>
+        </w:rPr>
+        <w:t>(meta) {  </w:t>
       </w:r>
     </w:p>
     <w:p>
@@ -5032,6 +6309,7 @@
         </w:rPr>
         <w:t xml:space="preserve">  </w:t>
       </w:r>
+      <w:proofErr w:type="spellStart"/>
       <w:r>
         <w:rPr>
           <w:rStyle w:val="keyword2"/>
@@ -5041,15 +6319,60 @@
         </w:rPr>
         <w:t>var</w:t>
       </w:r>
-      <w:r>
-        <w:rPr>
-          <w:rFonts w:ascii="Consolas" w:eastAsia="Times New Roman" w:hAnsi="Consolas"/>
-          <w:color w:val="000000"/>
-          <w:sz w:val="18"/>
-          <w:szCs w:val="18"/>
-          <w:bdr w:val="none" w:sz="0" w:space="0" w:color="auto" w:frame="1"/>
-        </w:rPr>
-        <w:t> res = SELECT id from orders WHERE shipaddr = :meta.id;  </w:t>
+      <w:proofErr w:type="spellEnd"/>
+      <w:r>
+        <w:rPr>
+          <w:rFonts w:ascii="Consolas" w:eastAsia="Times New Roman" w:hAnsi="Consolas"/>
+          <w:color w:val="000000"/>
+          <w:sz w:val="18"/>
+          <w:szCs w:val="18"/>
+          <w:bdr w:val="none" w:sz="0" w:space="0" w:color="auto" w:frame="1"/>
+        </w:rPr>
+        <w:t> res = SELECT id from orders WHERE </w:t>
+      </w:r>
+      <w:proofErr w:type="spellStart"/>
+      <w:r>
+        <w:rPr>
+          <w:rFonts w:ascii="Consolas" w:eastAsia="Times New Roman" w:hAnsi="Consolas"/>
+          <w:color w:val="000000"/>
+          <w:sz w:val="18"/>
+          <w:szCs w:val="18"/>
+          <w:bdr w:val="none" w:sz="0" w:space="0" w:color="auto" w:frame="1"/>
+        </w:rPr>
+        <w:t>shipaddr</w:t>
+      </w:r>
+      <w:proofErr w:type="spellEnd"/>
+      <w:r>
+        <w:rPr>
+          <w:rFonts w:ascii="Consolas" w:eastAsia="Times New Roman" w:hAnsi="Consolas"/>
+          <w:color w:val="000000"/>
+          <w:sz w:val="18"/>
+          <w:szCs w:val="18"/>
+          <w:bdr w:val="none" w:sz="0" w:space="0" w:color="auto" w:frame="1"/>
+        </w:rPr>
+        <w:t> </w:t>
+      </w:r>
+      <w:proofErr w:type="gramStart"/>
+      <w:r>
+        <w:rPr>
+          <w:rFonts w:ascii="Consolas" w:eastAsia="Times New Roman" w:hAnsi="Consolas"/>
+          <w:color w:val="000000"/>
+          <w:sz w:val="18"/>
+          <w:szCs w:val="18"/>
+          <w:bdr w:val="none" w:sz="0" w:space="0" w:color="auto" w:frame="1"/>
+        </w:rPr>
+        <w:t>= :</w:t>
+      </w:r>
+      <w:proofErr w:type="gramEnd"/>
+      <w:r>
+        <w:rPr>
+          <w:rFonts w:ascii="Consolas" w:eastAsia="Times New Roman" w:hAnsi="Consolas"/>
+          <w:color w:val="000000"/>
+          <w:sz w:val="18"/>
+          <w:szCs w:val="18"/>
+          <w:bdr w:val="none" w:sz="0" w:space="0" w:color="auto" w:frame="1"/>
+        </w:rPr>
+        <w:t>meta.id;  </w:t>
       </w:r>
     </w:p>
     <w:p>
@@ -5101,6 +6424,7 @@
         </w:rPr>
         <w:t> (</w:t>
       </w:r>
+      <w:proofErr w:type="spellStart"/>
       <w:r>
         <w:rPr>
           <w:rStyle w:val="keyword2"/>
@@ -5110,6 +6434,7 @@
         </w:rPr>
         <w:t>var</w:t>
       </w:r>
+      <w:proofErr w:type="spellEnd"/>
       <w:r>
         <w:rPr>
           <w:rFonts w:ascii="Consolas" w:eastAsia="Times New Roman" w:hAnsi="Consolas"/>
@@ -5190,6 +6515,7 @@
         </w:rPr>
         <w:t xml:space="preserve">    </w:t>
       </w:r>
+      <w:proofErr w:type="gramStart"/>
       <w:r>
         <w:rPr>
           <w:rFonts w:ascii="Consolas" w:eastAsia="Times New Roman" w:hAnsi="Consolas"/>
@@ -5200,6 +6526,7 @@
         </w:rPr>
         <w:t>log(</w:t>
       </w:r>
+      <w:proofErr w:type="gramEnd"/>
       <w:r>
         <w:rPr>
           <w:rStyle w:val="string2"/>

</xml_diff>